<commit_message>
added distinct fields for username and email on the sign up page
</commit_message>
<xml_diff>
--- a/Admin/Documentation/Admin_Functions.docx
+++ b/Admin/Documentation/Admin_Functions.docx
@@ -484,6 +484,7 @@
                                   <w:dataBinding w:prefixMappings="xmlns:ns0='http://schemas.microsoft.com/office/2006/coverPageProps' " w:xpath="/ns0:CoverPageProperties[1]/ns0:Abstract[1]" w:storeItemID="{55AF091B-3C7A-41E3-B477-F2FDAA23CFDA}"/>
                                   <w:text w:multiLine="1"/>
                                 </w:sdtPr>
+                                <w:sdtEndPr/>
                                 <w:sdtContent>
                                   <w:p>
                                     <w:pPr>
@@ -574,6 +575,7 @@
                             <w:dataBinding w:prefixMappings="xmlns:ns0='http://schemas.microsoft.com/office/2006/coverPageProps' " w:xpath="/ns0:CoverPageProperties[1]/ns0:Abstract[1]" w:storeItemID="{55AF091B-3C7A-41E3-B477-F2FDAA23CFDA}"/>
                             <w:text w:multiLine="1"/>
                           </w:sdtPr>
+                          <w:sdtEndPr/>
                           <w:sdtContent>
                             <w:p>
                               <w:pPr>
@@ -753,6 +755,7 @@
                                   <w:dataBinding w:prefixMappings="xmlns:ns0='http://purl.org/dc/elements/1.1/' xmlns:ns1='http://schemas.openxmlformats.org/package/2006/metadata/core-properties' " w:xpath="/ns1:coreProperties[1]/ns0:subject[1]" w:storeItemID="{6C3C8BC8-F283-45AE-878A-BAB7291924A1}"/>
                                   <w:text/>
                                 </w:sdtPr>
+                                <w:sdtEndPr/>
                                 <w:sdtContent>
                                   <w:p>
                                     <w:pPr>
@@ -856,6 +859,7 @@
                             <w:dataBinding w:prefixMappings="xmlns:ns0='http://purl.org/dc/elements/1.1/' xmlns:ns1='http://schemas.openxmlformats.org/package/2006/metadata/core-properties' " w:xpath="/ns1:coreProperties[1]/ns0:subject[1]" w:storeItemID="{6C3C8BC8-F283-45AE-878A-BAB7291924A1}"/>
                             <w:text/>
                           </w:sdtPr>
+                          <w:sdtEndPr/>
                           <w:sdtContent>
                             <w:p>
                               <w:pPr>
@@ -900,10 +904,19 @@
             <w:br w:type="page"/>
           </w:r>
         </w:p>
+        <w:bookmarkStart w:id="0" w:name="_GoBack" w:displacedByCustomXml="next"/>
+        <w:bookmarkEnd w:id="0" w:displacedByCustomXml="next"/>
       </w:sdtContent>
     </w:sdt>
     <w:sdt>
       <w:sdtPr>
+        <w:rPr>
+          <w:rFonts w:asciiTheme="minorHAnsi" w:eastAsiaTheme="minorHAnsi" w:hAnsiTheme="minorHAnsi" w:cstheme="minorBidi"/>
+          <w:color w:val="404040" w:themeColor="text1" w:themeTint="BF"/>
+          <w:sz w:val="18"/>
+          <w:szCs w:val="18"/>
+          <w:lang w:eastAsia="ja-JP"/>
+        </w:rPr>
         <w:id w:val="1346431604"/>
         <w:docPartObj>
           <w:docPartGallery w:val="Table of Contents"/>
@@ -912,14 +925,9 @@
       </w:sdtPr>
       <w:sdtEndPr>
         <w:rPr>
-          <w:rFonts w:asciiTheme="minorHAnsi" w:eastAsiaTheme="minorHAnsi" w:hAnsiTheme="minorHAnsi" w:cstheme="minorBidi"/>
           <w:b/>
           <w:bCs/>
           <w:noProof/>
-          <w:color w:val="404040" w:themeColor="text1" w:themeTint="BF"/>
-          <w:sz w:val="18"/>
-          <w:szCs w:val="18"/>
-          <w:lang w:eastAsia="ja-JP"/>
         </w:rPr>
       </w:sdtEndPr>
       <w:sdtContent>
@@ -939,7 +947,11 @@
               <w:tab w:val="right" w:leader="dot" w:pos="9350"/>
             </w:tabs>
             <w:rPr>
+              <w:rFonts w:eastAsiaTheme="minorEastAsia"/>
               <w:noProof/>
+              <w:color w:val="auto"/>
+              <w:sz w:val="22"/>
+              <w:szCs w:val="22"/>
             </w:rPr>
           </w:pPr>
           <w:r>
@@ -951,7 +963,7 @@
           <w:r>
             <w:fldChar w:fldCharType="separate"/>
           </w:r>
-          <w:hyperlink w:anchor="_Toc36829744" w:history="1">
+          <w:hyperlink w:anchor="_Toc36834100" w:history="1">
             <w:r>
               <w:rPr>
                 <w:rStyle w:val="Hyperlink"/>
@@ -962,7 +974,11 @@
             </w:r>
             <w:r>
               <w:rPr>
+                <w:rFonts w:eastAsiaTheme="minorEastAsia"/>
                 <w:noProof/>
+                <w:color w:val="auto"/>
+                <w:sz w:val="22"/>
+                <w:szCs w:val="22"/>
               </w:rPr>
               <w:tab/>
             </w:r>
@@ -993,7 +1009,7 @@
                 <w:noProof/>
                 <w:webHidden/>
               </w:rPr>
-              <w:instrText xml:space="preserve"> PAGEREF _Toc36829744 \h </w:instrText>
+              <w:instrText xml:space="preserve"> PAGEREF _Toc36834100 \h </w:instrText>
             </w:r>
             <w:r>
               <w:rPr>
@@ -1279,7 +1295,7 @@
           <w:lang w:val="en-AU"/>
         </w:rPr>
       </w:pPr>
-      <w:bookmarkStart w:id="0" w:name="_Toc36829744"/>
+      <w:bookmarkStart w:id="1" w:name="_Toc36834100"/>
       <w:r>
         <w:rPr>
           <w:lang w:val="en-AU"/>
@@ -1287,7 +1303,7 @@
         <w:lastRenderedPageBreak/>
         <w:t>Sign up</w:t>
       </w:r>
-      <w:bookmarkEnd w:id="0"/>
+      <w:bookmarkEnd w:id="1"/>
     </w:p>
     <w:p>
       <w:pPr>
@@ -1301,7 +1317,7 @@
           <w:lang w:val="en-AU"/>
         </w:rPr>
         <w:drawing>
-          <wp:anchor distT="0" distB="0" distL="114300" distR="114300" simplePos="0" relativeHeight="251663360" behindDoc="0" locked="0" layoutInCell="1" allowOverlap="1" wp14:anchorId="2E25A262" wp14:editId="18EE3C15">
+          <wp:anchor distT="0" distB="0" distL="114300" distR="114300" simplePos="0" relativeHeight="251663360" behindDoc="0" locked="0" layoutInCell="1" allowOverlap="1" wp14:anchorId="2E25A262" wp14:editId="3014E2E1">
             <wp:simplePos x="0" y="0"/>
             <wp:positionH relativeFrom="margin">
               <wp:align>center</wp:align>
@@ -1309,10 +1325,10 @@
             <wp:positionV relativeFrom="paragraph">
               <wp:posOffset>501650</wp:posOffset>
             </wp:positionV>
-            <wp:extent cx="7086600" cy="3985260"/>
-            <wp:effectExtent l="190500" t="190500" r="190500" b="186690"/>
+            <wp:extent cx="7085330" cy="3985260"/>
+            <wp:effectExtent l="190500" t="190500" r="191770" b="186690"/>
             <wp:wrapTopAndBottom/>
-            <wp:docPr id="1" name="Picture 1" descr="Sign up page">
+            <wp:docPr id="1" name="Picture 1">
               <a:extLst xmlns:a="http://schemas.openxmlformats.org/drawingml/2006/main">
                 <a:ext uri="{C183D7F6-B498-43B3-948B-1728B52AA6E4}">
                   <adec:decorative xmlns:adec="http://schemas.microsoft.com/office/drawing/2017/decorative" val="0"/>
@@ -1344,7 +1360,7 @@
                   <pic:spPr>
                     <a:xfrm>
                       <a:off x="0" y="0"/>
-                      <a:ext cx="7086600" cy="3985260"/>
+                      <a:ext cx="7085792" cy="3985260"/>
                     </a:xfrm>
                     <a:prstGeom prst="rect">
                       <a:avLst/>
@@ -1393,8 +1409,6 @@
           <w:lang w:val="en-AU"/>
         </w:rPr>
       </w:pPr>
-      <w:bookmarkStart w:id="1" w:name="_GoBack"/>
-      <w:bookmarkEnd w:id="1"/>
     </w:p>
     <w:p>
       <w:pPr>
@@ -1462,6 +1476,7 @@
                 <w:szCs w:val="24"/>
                 <w:lang w:val="en-AU"/>
               </w:rPr>
+              <w:lastRenderedPageBreak/>
               <w:t>Function</w:t>
             </w:r>
           </w:p>
@@ -1699,7 +1714,7 @@
                 <w:szCs w:val="24"/>
                 <w:lang w:val="en-AU"/>
               </w:rPr>
-              <w:t>Username or email</w:t>
+              <w:t>Username</w:t>
             </w:r>
             <w:r>
               <w:rPr>
@@ -1762,7 +1777,7 @@
                 <w:szCs w:val="24"/>
                 <w:lang w:val="en-AU"/>
               </w:rPr>
-              <w:t>Password</w:t>
+              <w:t>Email</w:t>
             </w:r>
             <w:r>
               <w:rPr>
@@ -1817,7 +1832,7 @@
                 <w:szCs w:val="24"/>
                 <w:lang w:val="en-AU"/>
               </w:rPr>
-              <w:t>Privacy policy</w:t>
+              <w:t>Password</w:t>
             </w:r>
             <w:r>
               <w:rPr>
@@ -1872,7 +1887,34 @@
                 <w:szCs w:val="24"/>
                 <w:lang w:val="en-AU"/>
               </w:rPr>
-              <w:t xml:space="preserve"> Sign up</w:t>
+              <w:t xml:space="preserve"> </w:t>
+            </w:r>
+            <w:r>
+              <w:rPr>
+                <w:sz w:val="24"/>
+                <w:szCs w:val="24"/>
+                <w:lang w:val="en-AU"/>
+              </w:rPr>
+              <w:t>Privacy policy (</w:t>
+            </w:r>
+            <w:r>
+              <w:rPr>
+                <w:b/>
+                <w:bCs/>
+                <w:sz w:val="24"/>
+                <w:szCs w:val="24"/>
+                <w:u w:val="single"/>
+                <w:lang w:val="en-AU"/>
+              </w:rPr>
+              <w:t>required</w:t>
+            </w:r>
+            <w:r>
+              <w:rPr>
+                <w:sz w:val="24"/>
+                <w:szCs w:val="24"/>
+                <w:lang w:val="en-AU"/>
+              </w:rPr>
+              <w:t>)</w:t>
             </w:r>
           </w:p>
           <w:p>
@@ -1887,12 +1929,48 @@
             </w:pPr>
             <w:r>
               <w:rPr>
-                <w:color w:val="323E4F" w:themeColor="text2" w:themeShade="BF"/>
+                <w:color w:val="4472C4" w:themeColor="accent1"/>
                 <w:sz w:val="24"/>
                 <w:szCs w:val="24"/>
                 <w:lang w:val="en-AU"/>
               </w:rPr>
               <w:t xml:space="preserve">(7) </w:t>
+            </w:r>
+            <w:r>
+              <w:rPr>
+                <w:sz w:val="24"/>
+                <w:szCs w:val="24"/>
+                <w:lang w:val="en-AU"/>
+              </w:rPr>
+              <w:t xml:space="preserve">Sign </w:t>
+            </w:r>
+            <w:r>
+              <w:rPr>
+                <w:sz w:val="24"/>
+                <w:szCs w:val="24"/>
+                <w:lang w:val="en-AU"/>
+              </w:rPr>
+              <w:t>up</w:t>
+            </w:r>
+          </w:p>
+          <w:p>
+            <w:pPr>
+              <w:spacing w:line="600" w:lineRule="auto"/>
+              <w:jc w:val="both"/>
+              <w:rPr>
+                <w:sz w:val="24"/>
+                <w:szCs w:val="24"/>
+                <w:lang w:val="en-AU"/>
+              </w:rPr>
+            </w:pPr>
+            <w:r>
+              <w:rPr>
+                <w:color w:val="767171" w:themeColor="background2" w:themeShade="80"/>
+                <w:sz w:val="24"/>
+                <w:szCs w:val="24"/>
+                <w:lang w:val="en-AU"/>
+              </w:rPr>
+              <w:t xml:space="preserve">(8) </w:t>
             </w:r>
             <w:r>
               <w:rPr>
@@ -2836,6 +2914,7 @@
     <w:lsdException w:name="HTML Sample" w:semiHidden="1" w:unhideWhenUsed="1"/>
     <w:lsdException w:name="HTML Typewriter" w:semiHidden="1" w:unhideWhenUsed="1"/>
     <w:lsdException w:name="HTML Variable" w:semiHidden="1" w:unhideWhenUsed="1"/>
+    <w:lsdException w:name="Normal Table" w:semiHidden="1" w:unhideWhenUsed="1"/>
     <w:lsdException w:name="annotation subject" w:semiHidden="1" w:unhideWhenUsed="1"/>
     <w:lsdException w:name="No List" w:semiHidden="1" w:unhideWhenUsed="1"/>
     <w:lsdException w:name="Outline List 1" w:semiHidden="1" w:unhideWhenUsed="1"/>
@@ -2881,9 +2960,11 @@
     <w:lsdException w:name="Table Subtle 1" w:semiHidden="1" w:unhideWhenUsed="1"/>
     <w:lsdException w:name="Table Subtle 2" w:semiHidden="1" w:unhideWhenUsed="1"/>
     <w:lsdException w:name="Table Web 1" w:semiHidden="1" w:unhideWhenUsed="1"/>
+    <w:lsdException w:name="Table Web 2" w:semiHidden="1" w:unhideWhenUsed="1"/>
     <w:lsdException w:name="Table Web 3" w:semiHidden="1" w:unhideWhenUsed="1"/>
     <w:lsdException w:name="Balloon Text" w:semiHidden="1" w:unhideWhenUsed="1"/>
     <w:lsdException w:name="Table Grid" w:uiPriority="39"/>
+    <w:lsdException w:name="Table Theme" w:semiHidden="1" w:unhideWhenUsed="1"/>
     <w:lsdException w:name="Placeholder Text" w:semiHidden="1"/>
     <w:lsdException w:name="No Spacing" w:uiPriority="1" w:qFormat="1"/>
     <w:lsdException w:name="Light Shading" w:uiPriority="60"/>
@@ -3791,7 +3872,7 @@
 </file>
 
 <file path=customXml/itemProps2.xml><?xml version="1.0" encoding="utf-8"?>
-<ds:datastoreItem xmlns:ds="http://schemas.openxmlformats.org/officeDocument/2006/customXml" ds:itemID="{C3806BB0-0DA8-42F4-98FA-DB7BB9967524}">
+<ds:datastoreItem xmlns:ds="http://schemas.openxmlformats.org/officeDocument/2006/customXml" ds:itemID="{E0AA9B79-653D-49BF-9B28-97DA721C5D2C}">
   <ds:schemaRefs>
     <ds:schemaRef ds:uri="http://schemas.openxmlformats.org/officeDocument/2006/bibliography"/>
   </ds:schemaRefs>

</xml_diff>

<commit_message>
documented sign in page
</commit_message>
<xml_diff>
--- a/Admin/Documentation/Admin_Functions.docx
+++ b/Admin/Documentation/Admin_Functions.docx
@@ -904,8 +904,6 @@
             <w:br w:type="page"/>
           </w:r>
         </w:p>
-        <w:bookmarkStart w:id="0" w:name="_GoBack" w:displacedByCustomXml="next"/>
-        <w:bookmarkEnd w:id="0" w:displacedByCustomXml="next"/>
       </w:sdtContent>
     </w:sdt>
     <w:sdt>
@@ -963,7 +961,7 @@
           <w:r>
             <w:fldChar w:fldCharType="separate"/>
           </w:r>
-          <w:hyperlink w:anchor="_Toc36834100" w:history="1">
+          <w:hyperlink w:anchor="_Toc36844887" w:history="1">
             <w:r>
               <w:rPr>
                 <w:rStyle w:val="Hyperlink"/>
@@ -1009,7 +1007,7 @@
                 <w:noProof/>
                 <w:webHidden/>
               </w:rPr>
-              <w:instrText xml:space="preserve"> PAGEREF _Toc36834100 \h </w:instrText>
+              <w:instrText xml:space="preserve"> PAGEREF _Toc36844887 \h </w:instrText>
             </w:r>
             <w:r>
               <w:rPr>
@@ -1030,6 +1028,98 @@
                 <w:webHidden/>
               </w:rPr>
               <w:t>2</w:t>
+            </w:r>
+            <w:r>
+              <w:rPr>
+                <w:noProof/>
+                <w:webHidden/>
+              </w:rPr>
+              <w:fldChar w:fldCharType="end"/>
+            </w:r>
+          </w:hyperlink>
+        </w:p>
+        <w:p>
+          <w:pPr>
+            <w:pStyle w:val="TOC1"/>
+            <w:tabs>
+              <w:tab w:val="left" w:pos="440"/>
+              <w:tab w:val="right" w:leader="dot" w:pos="9350"/>
+            </w:tabs>
+            <w:rPr>
+              <w:rFonts w:eastAsiaTheme="minorEastAsia"/>
+              <w:noProof/>
+              <w:color w:val="auto"/>
+              <w:sz w:val="22"/>
+              <w:szCs w:val="22"/>
+            </w:rPr>
+          </w:pPr>
+          <w:hyperlink w:anchor="_Toc36844888" w:history="1">
+            <w:r>
+              <w:rPr>
+                <w:rStyle w:val="Hyperlink"/>
+                <w:noProof/>
+                <w:lang w:val="en-AU"/>
+              </w:rPr>
+              <w:t>2.</w:t>
+            </w:r>
+            <w:r>
+              <w:rPr>
+                <w:rFonts w:eastAsiaTheme="minorEastAsia"/>
+                <w:noProof/>
+                <w:color w:val="auto"/>
+                <w:sz w:val="22"/>
+                <w:szCs w:val="22"/>
+              </w:rPr>
+              <w:tab/>
+            </w:r>
+            <w:r>
+              <w:rPr>
+                <w:rStyle w:val="Hyperlink"/>
+                <w:noProof/>
+                <w:lang w:val="en-AU"/>
+              </w:rPr>
+              <w:t>Sign in</w:t>
+            </w:r>
+            <w:r>
+              <w:rPr>
+                <w:noProof/>
+                <w:webHidden/>
+              </w:rPr>
+              <w:tab/>
+            </w:r>
+            <w:r>
+              <w:rPr>
+                <w:noProof/>
+                <w:webHidden/>
+              </w:rPr>
+              <w:fldChar w:fldCharType="begin"/>
+            </w:r>
+            <w:r>
+              <w:rPr>
+                <w:noProof/>
+                <w:webHidden/>
+              </w:rPr>
+              <w:instrText xml:space="preserve"> PAGEREF _Toc36844888 \h </w:instrText>
+            </w:r>
+            <w:r>
+              <w:rPr>
+                <w:noProof/>
+                <w:webHidden/>
+              </w:rPr>
+            </w:r>
+            <w:r>
+              <w:rPr>
+                <w:noProof/>
+                <w:webHidden/>
+              </w:rPr>
+              <w:fldChar w:fldCharType="separate"/>
+            </w:r>
+            <w:r>
+              <w:rPr>
+                <w:noProof/>
+                <w:webHidden/>
+              </w:rPr>
+              <w:t>4</w:t>
             </w:r>
             <w:r>
               <w:rPr>
@@ -1278,14 +1368,6 @@
     </w:p>
     <w:p>
       <w:pPr>
-        <w:spacing w:after="160" w:line="259" w:lineRule="auto"/>
-        <w:rPr>
-          <w:lang w:val="en-AU"/>
-        </w:rPr>
-      </w:pPr>
-    </w:p>
-    <w:p>
-      <w:pPr>
         <w:pStyle w:val="Heading1"/>
         <w:numPr>
           <w:ilvl w:val="0"/>
@@ -1295,7 +1377,9 @@
           <w:lang w:val="en-AU"/>
         </w:rPr>
       </w:pPr>
-      <w:bookmarkStart w:id="1" w:name="_Toc36834100"/>
+      <w:bookmarkStart w:id="0" w:name="_Toc36844887"/>
+      <w:bookmarkStart w:id="1" w:name="_GoBack"/>
+      <w:bookmarkEnd w:id="1"/>
       <w:r>
         <w:rPr>
           <w:lang w:val="en-AU"/>
@@ -1303,7 +1387,7 @@
         <w:lastRenderedPageBreak/>
         <w:t>Sign up</w:t>
       </w:r>
-      <w:bookmarkEnd w:id="1"/>
+      <w:bookmarkEnd w:id="0"/>
     </w:p>
     <w:p>
       <w:pPr>
@@ -1446,9 +1530,9 @@
         <w:tblLook w:val="04A0" w:firstRow="1" w:lastRow="0" w:firstColumn="1" w:lastColumn="0" w:noHBand="0" w:noVBand="1"/>
       </w:tblPr>
       <w:tblGrid>
-        <w:gridCol w:w="3946"/>
-        <w:gridCol w:w="3784"/>
-        <w:gridCol w:w="3798"/>
+        <w:gridCol w:w="2122"/>
+        <w:gridCol w:w="5244"/>
+        <w:gridCol w:w="4162"/>
       </w:tblGrid>
       <w:tr>
         <w:trPr>
@@ -1458,7 +1542,7 @@
         </w:trPr>
         <w:tc>
           <w:tcPr>
-            <w:tcW w:w="3946" w:type="dxa"/>
+            <w:tcW w:w="2122" w:type="dxa"/>
           </w:tcPr>
           <w:p>
             <w:pPr>
@@ -1483,7 +1567,7 @@
         </w:tc>
         <w:tc>
           <w:tcPr>
-            <w:tcW w:w="3784" w:type="dxa"/>
+            <w:tcW w:w="5244" w:type="dxa"/>
           </w:tcPr>
           <w:p>
             <w:pPr>
@@ -1507,7 +1591,7 @@
         </w:tc>
         <w:tc>
           <w:tcPr>
-            <w:tcW w:w="3798" w:type="dxa"/>
+            <w:tcW w:w="4162" w:type="dxa"/>
           </w:tcPr>
           <w:p>
             <w:pPr>
@@ -1537,7 +1621,7 @@
         </w:trPr>
         <w:tc>
           <w:tcPr>
-            <w:tcW w:w="3946" w:type="dxa"/>
+            <w:tcW w:w="2122" w:type="dxa"/>
             <w:vMerge w:val="restart"/>
             <w:vAlign w:val="center"/>
           </w:tcPr>
@@ -1557,13 +1641,37 @@
                 <w:szCs w:val="24"/>
                 <w:lang w:val="en-AU"/>
               </w:rPr>
-              <w:t>Sign Up</w:t>
+              <w:t xml:space="preserve">Sign </w:t>
+            </w:r>
+            <w:r>
+              <w:rPr>
+                <w:sz w:val="24"/>
+                <w:szCs w:val="24"/>
+                <w:lang w:val="en-AU"/>
+              </w:rPr>
+              <w:t>u</w:t>
+            </w:r>
+            <w:r>
+              <w:rPr>
+                <w:sz w:val="24"/>
+                <w:szCs w:val="24"/>
+                <w:lang w:val="en-AU"/>
+              </w:rPr>
+              <w:t>p</w:t>
+            </w:r>
+            <w:r>
+              <w:rPr>
+                <w:sz w:val="24"/>
+                <w:szCs w:val="24"/>
+                <w:lang w:val="en-AU"/>
+              </w:rPr>
+              <w:t xml:space="preserve"> form</w:t>
             </w:r>
           </w:p>
         </w:tc>
         <w:tc>
           <w:tcPr>
-            <w:tcW w:w="3784" w:type="dxa"/>
+            <w:tcW w:w="5244" w:type="dxa"/>
           </w:tcPr>
           <w:p>
             <w:pPr>
@@ -1587,7 +1695,7 @@
         </w:tc>
         <w:tc>
           <w:tcPr>
-            <w:tcW w:w="3798" w:type="dxa"/>
+            <w:tcW w:w="4162" w:type="dxa"/>
             <w:vMerge w:val="restart"/>
           </w:tcPr>
           <w:p>
@@ -1623,6 +1731,14 @@
                 <w:szCs w:val="24"/>
                 <w:lang w:val="en-AU"/>
               </w:rPr>
+              <w:t xml:space="preserve"> input</w:t>
+            </w:r>
+            <w:r>
+              <w:rPr>
+                <w:sz w:val="24"/>
+                <w:szCs w:val="24"/>
+                <w:lang w:val="en-AU"/>
+              </w:rPr>
               <w:t xml:space="preserve"> </w:t>
             </w:r>
             <w:r>
@@ -1688,6 +1804,14 @@
               </w:rPr>
               <w:t>e</w:t>
             </w:r>
+            <w:r>
+              <w:rPr>
+                <w:sz w:val="24"/>
+                <w:szCs w:val="24"/>
+                <w:lang w:val="en-AU"/>
+              </w:rPr>
+              <w:t xml:space="preserve"> input</w:t>
+            </w:r>
           </w:p>
           <w:p>
             <w:pPr>
@@ -1722,6 +1846,14 @@
                 <w:szCs w:val="24"/>
                 <w:lang w:val="en-AU"/>
               </w:rPr>
+              <w:t xml:space="preserve"> input</w:t>
+            </w:r>
+            <w:r>
+              <w:rPr>
+                <w:sz w:val="24"/>
+                <w:szCs w:val="24"/>
+                <w:lang w:val="en-AU"/>
+              </w:rPr>
               <w:t xml:space="preserve"> </w:t>
             </w:r>
             <w:r>
@@ -1785,6 +1917,14 @@
                 <w:szCs w:val="24"/>
                 <w:lang w:val="en-AU"/>
               </w:rPr>
+              <w:t xml:space="preserve"> input</w:t>
+            </w:r>
+            <w:r>
+              <w:rPr>
+                <w:sz w:val="24"/>
+                <w:szCs w:val="24"/>
+                <w:lang w:val="en-AU"/>
+              </w:rPr>
               <w:t xml:space="preserve"> (</w:t>
             </w:r>
             <w:r>
@@ -1840,7 +1980,23 @@
                 <w:szCs w:val="24"/>
                 <w:lang w:val="en-AU"/>
               </w:rPr>
-              <w:t xml:space="preserve"> (</w:t>
+              <w:t xml:space="preserve"> </w:t>
+            </w:r>
+            <w:r>
+              <w:rPr>
+                <w:sz w:val="24"/>
+                <w:szCs w:val="24"/>
+                <w:lang w:val="en-AU"/>
+              </w:rPr>
+              <w:t xml:space="preserve">input </w:t>
+            </w:r>
+            <w:r>
+              <w:rPr>
+                <w:sz w:val="24"/>
+                <w:szCs w:val="24"/>
+                <w:lang w:val="en-AU"/>
+              </w:rPr>
+              <w:t>(</w:t>
             </w:r>
             <w:r>
               <w:rPr>
@@ -1895,7 +2051,23 @@
                 <w:szCs w:val="24"/>
                 <w:lang w:val="en-AU"/>
               </w:rPr>
-              <w:t>Privacy policy (</w:t>
+              <w:t xml:space="preserve">Privacy policy </w:t>
+            </w:r>
+            <w:r>
+              <w:rPr>
+                <w:sz w:val="24"/>
+                <w:szCs w:val="24"/>
+                <w:lang w:val="en-AU"/>
+              </w:rPr>
+              <w:t xml:space="preserve">checkbox </w:t>
+            </w:r>
+            <w:r>
+              <w:rPr>
+                <w:sz w:val="24"/>
+                <w:szCs w:val="24"/>
+                <w:lang w:val="en-AU"/>
+              </w:rPr>
+              <w:t>(</w:t>
             </w:r>
             <w:r>
               <w:rPr>
@@ -1952,6 +2124,14 @@
               </w:rPr>
               <w:t>up</w:t>
             </w:r>
+            <w:r>
+              <w:rPr>
+                <w:sz w:val="24"/>
+                <w:szCs w:val="24"/>
+                <w:lang w:val="en-AU"/>
+              </w:rPr>
+              <w:t xml:space="preserve"> button (submit form)</w:t>
+            </w:r>
           </w:p>
           <w:p>
             <w:pPr>
@@ -1979,6 +2159,14 @@
                 <w:lang w:val="en-AU"/>
               </w:rPr>
               <w:t>Sign in</w:t>
+            </w:r>
+            <w:r>
+              <w:rPr>
+                <w:sz w:val="24"/>
+                <w:szCs w:val="24"/>
+                <w:lang w:val="en-AU"/>
+              </w:rPr>
+              <w:t xml:space="preserve"> link</w:t>
             </w:r>
           </w:p>
         </w:tc>
@@ -1990,7 +2178,7 @@
         </w:trPr>
         <w:tc>
           <w:tcPr>
-            <w:tcW w:w="3946" w:type="dxa"/>
+            <w:tcW w:w="2122" w:type="dxa"/>
             <w:vMerge/>
           </w:tcPr>
           <w:p>
@@ -2007,7 +2195,7 @@
         </w:tc>
         <w:tc>
           <w:tcPr>
-            <w:tcW w:w="3784" w:type="dxa"/>
+            <w:tcW w:w="5244" w:type="dxa"/>
           </w:tcPr>
           <w:p>
             <w:pPr>
@@ -2031,7 +2219,7 @@
         </w:tc>
         <w:tc>
           <w:tcPr>
-            <w:tcW w:w="3798" w:type="dxa"/>
+            <w:tcW w:w="4162" w:type="dxa"/>
             <w:vMerge/>
           </w:tcPr>
           <w:p>
@@ -2055,7 +2243,7 @@
         </w:trPr>
         <w:tc>
           <w:tcPr>
-            <w:tcW w:w="3946" w:type="dxa"/>
+            <w:tcW w:w="2122" w:type="dxa"/>
             <w:vMerge/>
           </w:tcPr>
           <w:p>
@@ -2072,7 +2260,7 @@
         </w:tc>
         <w:tc>
           <w:tcPr>
-            <w:tcW w:w="3784" w:type="dxa"/>
+            <w:tcW w:w="5244" w:type="dxa"/>
           </w:tcPr>
           <w:p>
             <w:pPr>
@@ -2096,7 +2284,7 @@
         </w:tc>
         <w:tc>
           <w:tcPr>
-            <w:tcW w:w="3798" w:type="dxa"/>
+            <w:tcW w:w="4162" w:type="dxa"/>
             <w:vMerge/>
           </w:tcPr>
           <w:p>
@@ -2120,7 +2308,7 @@
         </w:trPr>
         <w:tc>
           <w:tcPr>
-            <w:tcW w:w="3946" w:type="dxa"/>
+            <w:tcW w:w="2122" w:type="dxa"/>
             <w:vMerge/>
           </w:tcPr>
           <w:p>
@@ -2137,7 +2325,7 @@
         </w:tc>
         <w:tc>
           <w:tcPr>
-            <w:tcW w:w="3784" w:type="dxa"/>
+            <w:tcW w:w="5244" w:type="dxa"/>
           </w:tcPr>
           <w:p>
             <w:pPr>
@@ -2161,7 +2349,7 @@
         </w:tc>
         <w:tc>
           <w:tcPr>
-            <w:tcW w:w="3798" w:type="dxa"/>
+            <w:tcW w:w="4162" w:type="dxa"/>
             <w:vMerge/>
           </w:tcPr>
           <w:p>
@@ -2185,7 +2373,7 @@
         </w:trPr>
         <w:tc>
           <w:tcPr>
-            <w:tcW w:w="3946" w:type="dxa"/>
+            <w:tcW w:w="2122" w:type="dxa"/>
             <w:vMerge/>
             <w:tcBorders>
               <w:bottom w:val="single" w:sz="4" w:space="0" w:color="4472C4" w:themeColor="accent1"/>
@@ -2205,7 +2393,7 @@
         </w:tc>
         <w:tc>
           <w:tcPr>
-            <w:tcW w:w="3784" w:type="dxa"/>
+            <w:tcW w:w="5244" w:type="dxa"/>
             <w:tcBorders>
               <w:bottom w:val="single" w:sz="4" w:space="0" w:color="4472C4" w:themeColor="accent1"/>
             </w:tcBorders>
@@ -2232,7 +2420,7 @@
         </w:tc>
         <w:tc>
           <w:tcPr>
-            <w:tcW w:w="3798" w:type="dxa"/>
+            <w:tcW w:w="4162" w:type="dxa"/>
             <w:vMerge/>
             <w:tcBorders>
               <w:bottom w:val="single" w:sz="4" w:space="0" w:color="4472C4" w:themeColor="accent1"/>
@@ -2262,8 +2450,979 @@
       </w:pPr>
     </w:p>
     <w:p/>
+    <w:p/>
+    <w:p>
+      <w:pPr>
+        <w:pStyle w:val="Heading1"/>
+        <w:ind w:left="360"/>
+        <w:rPr>
+          <w:lang w:val="en-AU"/>
+        </w:rPr>
+      </w:pPr>
+      <w:bookmarkStart w:id="2" w:name="_Toc36844888"/>
+      <w:r>
+        <w:rPr>
+          <w:lang w:val="en-AU"/>
+        </w:rPr>
+        <w:lastRenderedPageBreak/>
+        <w:t>2.</w:t>
+      </w:r>
+      <w:r>
+        <w:rPr>
+          <w:lang w:val="en-AU"/>
+        </w:rPr>
+        <w:tab/>
+      </w:r>
+      <w:r>
+        <w:rPr>
+          <w:lang w:val="en-AU"/>
+        </w:rPr>
+        <w:t xml:space="preserve">Sign </w:t>
+      </w:r>
+      <w:r>
+        <w:rPr>
+          <w:lang w:val="en-AU"/>
+        </w:rPr>
+        <w:t>in</w:t>
+      </w:r>
+      <w:bookmarkEnd w:id="2"/>
+    </w:p>
+    <w:p>
+      <w:pPr>
+        <w:rPr>
+          <w:lang w:val="en-AU"/>
+        </w:rPr>
+      </w:pPr>
+      <w:r>
+        <w:rPr>
+          <w:noProof/>
+          <w:lang w:val="en-AU"/>
+        </w:rPr>
+        <w:drawing>
+          <wp:anchor distT="0" distB="0" distL="114300" distR="114300" simplePos="0" relativeHeight="251665408" behindDoc="0" locked="0" layoutInCell="1" allowOverlap="1" wp14:anchorId="7A23ABF3" wp14:editId="1160D320">
+            <wp:simplePos x="0" y="0"/>
+            <wp:positionH relativeFrom="margin">
+              <wp:align>center</wp:align>
+            </wp:positionH>
+            <wp:positionV relativeFrom="paragraph">
+              <wp:posOffset>501650</wp:posOffset>
+            </wp:positionV>
+            <wp:extent cx="7085330" cy="3984625"/>
+            <wp:effectExtent l="190500" t="190500" r="191770" b="187325"/>
+            <wp:wrapTopAndBottom/>
+            <wp:docPr id="2" name="Picture 2">
+              <a:extLst xmlns:a="http://schemas.openxmlformats.org/drawingml/2006/main">
+                <a:ext uri="{C183D7F6-B498-43B3-948B-1728B52AA6E4}">
+                  <adec:decorative xmlns:adec="http://schemas.microsoft.com/office/drawing/2017/decorative" val="0"/>
+                </a:ext>
+              </a:extLst>
+            </wp:docPr>
+            <wp:cNvGraphicFramePr>
+              <a:graphicFrameLocks xmlns:a="http://schemas.openxmlformats.org/drawingml/2006/main" noChangeAspect="1"/>
+            </wp:cNvGraphicFramePr>
+            <a:graphic xmlns:a="http://schemas.openxmlformats.org/drawingml/2006/main">
+              <a:graphicData uri="http://schemas.openxmlformats.org/drawingml/2006/picture">
+                <pic:pic xmlns:pic="http://schemas.openxmlformats.org/drawingml/2006/picture">
+                  <pic:nvPicPr>
+                    <pic:cNvPr id="1" name="Sign up - Web 1920x1080.jpg"/>
+                    <pic:cNvPicPr/>
+                  </pic:nvPicPr>
+                  <pic:blipFill>
+                    <a:blip r:embed="rId12" cstate="print">
+                      <a:extLst>
+                        <a:ext uri="{28A0092B-C50C-407E-A947-70E740481C1C}">
+                          <a14:useLocalDpi xmlns:a14="http://schemas.microsoft.com/office/drawing/2010/main" val="0"/>
+                        </a:ext>
+                      </a:extLst>
+                    </a:blip>
+                    <a:stretch>
+                      <a:fillRect/>
+                    </a:stretch>
+                  </pic:blipFill>
+                  <pic:spPr>
+                    <a:xfrm>
+                      <a:off x="0" y="0"/>
+                      <a:ext cx="7085792" cy="3985259"/>
+                    </a:xfrm>
+                    <a:prstGeom prst="rect">
+                      <a:avLst/>
+                    </a:prstGeom>
+                    <a:ln>
+                      <a:noFill/>
+                    </a:ln>
+                    <a:effectLst>
+                      <a:outerShdw blurRad="190500" algn="tl" rotWithShape="0">
+                        <a:srgbClr val="000000">
+                          <a:alpha val="70000"/>
+                        </a:srgbClr>
+                      </a:outerShdw>
+                    </a:effectLst>
+                  </pic:spPr>
+                </pic:pic>
+              </a:graphicData>
+            </a:graphic>
+            <wp14:sizeRelH relativeFrom="margin">
+              <wp14:pctWidth>0</wp14:pctWidth>
+            </wp14:sizeRelH>
+            <wp14:sizeRelV relativeFrom="margin">
+              <wp14:pctHeight>0</wp14:pctHeight>
+            </wp14:sizeRelV>
+          </wp:anchor>
+        </w:drawing>
+      </w:r>
+    </w:p>
+    <w:p/>
+    <w:p/>
+    <w:p/>
+    <w:p/>
+    <w:p/>
+    <w:p/>
+    <w:p/>
+    <w:p/>
+    <w:p/>
+    <w:p/>
+    <w:p/>
+    <w:tbl>
+      <w:tblPr>
+        <w:tblStyle w:val="ProjectScopeTable"/>
+        <w:tblW w:w="11528" w:type="dxa"/>
+        <w:jc w:val="center"/>
+        <w:tblLook w:val="04A0" w:firstRow="1" w:lastRow="0" w:firstColumn="1" w:lastColumn="0" w:noHBand="0" w:noVBand="1"/>
+      </w:tblPr>
+      <w:tblGrid>
+        <w:gridCol w:w="2405"/>
+        <w:gridCol w:w="4961"/>
+        <w:gridCol w:w="4162"/>
+      </w:tblGrid>
+      <w:tr>
+        <w:trPr>
+          <w:cnfStyle w:val="100000000000" w:firstRow="1" w:lastRow="0" w:firstColumn="0" w:lastColumn="0" w:oddVBand="0" w:evenVBand="0" w:oddHBand="0" w:evenHBand="0" w:firstRowFirstColumn="0" w:firstRowLastColumn="0" w:lastRowFirstColumn="0" w:lastRowLastColumn="0"/>
+          <w:trHeight w:val="874"/>
+          <w:jc w:val="center"/>
+        </w:trPr>
+        <w:tc>
+          <w:tcPr>
+            <w:tcW w:w="2405" w:type="dxa"/>
+          </w:tcPr>
+          <w:p>
+            <w:pPr>
+              <w:spacing w:line="360" w:lineRule="auto"/>
+              <w:jc w:val="center"/>
+              <w:rPr>
+                <w:sz w:val="24"/>
+                <w:szCs w:val="24"/>
+                <w:lang w:val="en-AU"/>
+              </w:rPr>
+            </w:pPr>
+            <w:r>
+              <w:rPr>
+                <w:sz w:val="24"/>
+                <w:szCs w:val="24"/>
+                <w:lang w:val="en-AU"/>
+              </w:rPr>
+              <w:lastRenderedPageBreak/>
+              <w:t>Function</w:t>
+            </w:r>
+          </w:p>
+        </w:tc>
+        <w:tc>
+          <w:tcPr>
+            <w:tcW w:w="4961" w:type="dxa"/>
+          </w:tcPr>
+          <w:p>
+            <w:pPr>
+              <w:spacing w:line="360" w:lineRule="auto"/>
+              <w:jc w:val="center"/>
+              <w:rPr>
+                <w:sz w:val="24"/>
+                <w:szCs w:val="24"/>
+                <w:lang w:val="en-AU"/>
+              </w:rPr>
+            </w:pPr>
+            <w:r>
+              <w:rPr>
+                <w:sz w:val="24"/>
+                <w:szCs w:val="24"/>
+                <w:lang w:val="en-AU"/>
+              </w:rPr>
+              <w:t>Details</w:t>
+            </w:r>
+          </w:p>
+        </w:tc>
+        <w:tc>
+          <w:tcPr>
+            <w:tcW w:w="4162" w:type="dxa"/>
+          </w:tcPr>
+          <w:p>
+            <w:pPr>
+              <w:spacing w:line="360" w:lineRule="auto"/>
+              <w:jc w:val="center"/>
+              <w:rPr>
+                <w:sz w:val="24"/>
+                <w:szCs w:val="24"/>
+                <w:lang w:val="en-AU"/>
+              </w:rPr>
+            </w:pPr>
+            <w:r>
+              <w:rPr>
+                <w:sz w:val="24"/>
+                <w:szCs w:val="24"/>
+                <w:lang w:val="en-AU"/>
+              </w:rPr>
+              <w:t>Fields</w:t>
+            </w:r>
+          </w:p>
+        </w:tc>
+      </w:tr>
+      <w:tr>
+        <w:trPr>
+          <w:trHeight w:val="1937"/>
+          <w:jc w:val="center"/>
+        </w:trPr>
+        <w:tc>
+          <w:tcPr>
+            <w:tcW w:w="2405" w:type="dxa"/>
+            <w:vMerge w:val="restart"/>
+            <w:vAlign w:val="center"/>
+          </w:tcPr>
+          <w:p>
+            <w:pPr>
+              <w:spacing w:line="360" w:lineRule="auto"/>
+              <w:jc w:val="center"/>
+              <w:rPr>
+                <w:sz w:val="24"/>
+                <w:szCs w:val="24"/>
+                <w:lang w:val="en-AU"/>
+              </w:rPr>
+            </w:pPr>
+            <w:r>
+              <w:rPr>
+                <w:sz w:val="24"/>
+                <w:szCs w:val="24"/>
+                <w:lang w:val="en-AU"/>
+              </w:rPr>
+              <w:t xml:space="preserve">Sign </w:t>
+            </w:r>
+            <w:r>
+              <w:rPr>
+                <w:sz w:val="24"/>
+                <w:szCs w:val="24"/>
+                <w:lang w:val="en-AU"/>
+              </w:rPr>
+              <w:t>in</w:t>
+            </w:r>
+            <w:r>
+              <w:rPr>
+                <w:sz w:val="24"/>
+                <w:szCs w:val="24"/>
+                <w:lang w:val="en-AU"/>
+              </w:rPr>
+              <w:t xml:space="preserve"> form</w:t>
+            </w:r>
+          </w:p>
+        </w:tc>
+        <w:tc>
+          <w:tcPr>
+            <w:tcW w:w="4961" w:type="dxa"/>
+          </w:tcPr>
+          <w:p>
+            <w:pPr>
+              <w:spacing w:line="360" w:lineRule="auto"/>
+              <w:jc w:val="both"/>
+              <w:rPr>
+                <w:sz w:val="24"/>
+                <w:szCs w:val="24"/>
+                <w:lang w:val="en-AU"/>
+              </w:rPr>
+            </w:pPr>
+            <w:r>
+              <w:rPr>
+                <w:sz w:val="24"/>
+                <w:szCs w:val="24"/>
+                <w:lang w:val="en-AU"/>
+              </w:rPr>
+              <w:t>Users have the option to enter either their username or email to sign in</w:t>
+            </w:r>
+          </w:p>
+        </w:tc>
+        <w:tc>
+          <w:tcPr>
+            <w:tcW w:w="4162" w:type="dxa"/>
+            <w:vMerge w:val="restart"/>
+          </w:tcPr>
+          <w:p>
+            <w:pPr>
+              <w:spacing w:line="600" w:lineRule="auto"/>
+              <w:jc w:val="both"/>
+              <w:rPr>
+                <w:sz w:val="24"/>
+                <w:szCs w:val="24"/>
+                <w:lang w:val="en-AU"/>
+              </w:rPr>
+            </w:pPr>
+            <w:r>
+              <w:rPr>
+                <w:color w:val="2E74B5" w:themeColor="accent5" w:themeShade="BF"/>
+                <w:sz w:val="24"/>
+                <w:szCs w:val="24"/>
+                <w:lang w:val="en-AU"/>
+              </w:rPr>
+              <w:t xml:space="preserve">(1) </w:t>
+            </w:r>
+            <w:r>
+              <w:rPr>
+                <w:sz w:val="24"/>
+                <w:szCs w:val="24"/>
+                <w:lang w:val="en-AU"/>
+              </w:rPr>
+              <w:t>Username or email</w:t>
+            </w:r>
+            <w:r>
+              <w:rPr>
+                <w:sz w:val="24"/>
+                <w:szCs w:val="24"/>
+                <w:lang w:val="en-AU"/>
+              </w:rPr>
+              <w:t xml:space="preserve"> </w:t>
+            </w:r>
+            <w:r>
+              <w:rPr>
+                <w:sz w:val="24"/>
+                <w:szCs w:val="24"/>
+                <w:lang w:val="en-AU"/>
+              </w:rPr>
+              <w:t xml:space="preserve">input </w:t>
+            </w:r>
+            <w:r>
+              <w:rPr>
+                <w:sz w:val="24"/>
+                <w:szCs w:val="24"/>
+                <w:lang w:val="en-AU"/>
+              </w:rPr>
+              <w:t>(</w:t>
+            </w:r>
+            <w:r>
+              <w:rPr>
+                <w:b/>
+                <w:bCs/>
+                <w:sz w:val="24"/>
+                <w:szCs w:val="24"/>
+                <w:u w:val="single"/>
+                <w:lang w:val="en-AU"/>
+              </w:rPr>
+              <w:t>required</w:t>
+            </w:r>
+            <w:r>
+              <w:rPr>
+                <w:sz w:val="24"/>
+                <w:szCs w:val="24"/>
+                <w:lang w:val="en-AU"/>
+              </w:rPr>
+              <w:t>)</w:t>
+            </w:r>
+          </w:p>
+          <w:p>
+            <w:pPr>
+              <w:spacing w:line="600" w:lineRule="auto"/>
+              <w:jc w:val="both"/>
+              <w:rPr>
+                <w:sz w:val="24"/>
+                <w:szCs w:val="24"/>
+                <w:lang w:val="en-AU"/>
+              </w:rPr>
+            </w:pPr>
+            <w:r>
+              <w:rPr>
+                <w:color w:val="00B050"/>
+                <w:sz w:val="24"/>
+                <w:szCs w:val="24"/>
+                <w:lang w:val="en-AU"/>
+              </w:rPr>
+              <w:t xml:space="preserve">(2) </w:t>
+            </w:r>
+            <w:r>
+              <w:rPr>
+                <w:sz w:val="24"/>
+                <w:szCs w:val="24"/>
+                <w:lang w:val="en-AU"/>
+              </w:rPr>
+              <w:t>Password input (</w:t>
+            </w:r>
+            <w:r>
+              <w:rPr>
+                <w:b/>
+                <w:bCs/>
+                <w:sz w:val="24"/>
+                <w:szCs w:val="24"/>
+                <w:u w:val="single"/>
+                <w:lang w:val="en-AU"/>
+              </w:rPr>
+              <w:t>required</w:t>
+            </w:r>
+            <w:r>
+              <w:rPr>
+                <w:sz w:val="24"/>
+                <w:szCs w:val="24"/>
+                <w:lang w:val="en-AU"/>
+              </w:rPr>
+              <w:t>)</w:t>
+            </w:r>
+          </w:p>
+          <w:p>
+            <w:pPr>
+              <w:spacing w:line="600" w:lineRule="auto"/>
+              <w:jc w:val="both"/>
+              <w:rPr>
+                <w:sz w:val="24"/>
+                <w:szCs w:val="24"/>
+                <w:lang w:val="en-AU"/>
+              </w:rPr>
+            </w:pPr>
+            <w:r>
+              <w:rPr>
+                <w:color w:val="BF8F00" w:themeColor="accent4" w:themeShade="BF"/>
+                <w:sz w:val="24"/>
+                <w:szCs w:val="24"/>
+                <w:lang w:val="en-AU"/>
+              </w:rPr>
+              <w:t xml:space="preserve">(3) </w:t>
+            </w:r>
+            <w:r>
+              <w:rPr>
+                <w:sz w:val="24"/>
+                <w:szCs w:val="24"/>
+                <w:lang w:val="en-AU"/>
+              </w:rPr>
+              <w:t>Remember me checkbox</w:t>
+            </w:r>
+          </w:p>
+          <w:p>
+            <w:pPr>
+              <w:spacing w:line="600" w:lineRule="auto"/>
+              <w:jc w:val="both"/>
+              <w:rPr>
+                <w:color w:val="BF8F00" w:themeColor="accent4" w:themeShade="BF"/>
+                <w:sz w:val="24"/>
+                <w:szCs w:val="24"/>
+                <w:lang w:val="en-AU"/>
+              </w:rPr>
+            </w:pPr>
+            <w:r>
+              <w:rPr>
+                <w:color w:val="FF0000"/>
+                <w:sz w:val="24"/>
+                <w:szCs w:val="24"/>
+                <w:lang w:val="en-AU"/>
+              </w:rPr>
+              <w:t xml:space="preserve">(4) </w:t>
+            </w:r>
+            <w:r>
+              <w:rPr>
+                <w:color w:val="auto"/>
+                <w:sz w:val="24"/>
+                <w:szCs w:val="24"/>
+                <w:lang w:val="en-AU"/>
+              </w:rPr>
+              <w:t>Forgot password</w:t>
+            </w:r>
+            <w:r>
+              <w:rPr>
+                <w:color w:val="auto"/>
+                <w:sz w:val="24"/>
+                <w:szCs w:val="24"/>
+                <w:lang w:val="en-AU"/>
+              </w:rPr>
+              <w:t xml:space="preserve"> link</w:t>
+            </w:r>
+          </w:p>
+          <w:p>
+            <w:pPr>
+              <w:spacing w:line="600" w:lineRule="auto"/>
+              <w:jc w:val="both"/>
+              <w:rPr>
+                <w:sz w:val="24"/>
+                <w:szCs w:val="24"/>
+                <w:lang w:val="en-AU"/>
+              </w:rPr>
+            </w:pPr>
+            <w:r>
+              <w:rPr>
+                <w:color w:val="E406BF"/>
+                <w:sz w:val="24"/>
+                <w:szCs w:val="24"/>
+                <w:lang w:val="en-AU"/>
+              </w:rPr>
+              <w:t>(</w:t>
+            </w:r>
+            <w:r>
+              <w:rPr>
+                <w:color w:val="E406BF"/>
+                <w:sz w:val="24"/>
+                <w:szCs w:val="24"/>
+                <w:lang w:val="en-AU"/>
+              </w:rPr>
+              <w:t>5</w:t>
+            </w:r>
+            <w:r>
+              <w:rPr>
+                <w:color w:val="E406BF"/>
+                <w:sz w:val="24"/>
+                <w:szCs w:val="24"/>
+                <w:lang w:val="en-AU"/>
+              </w:rPr>
+              <w:t>)</w:t>
+            </w:r>
+            <w:r>
+              <w:rPr>
+                <w:sz w:val="24"/>
+                <w:szCs w:val="24"/>
+                <w:lang w:val="en-AU"/>
+              </w:rPr>
+              <w:t xml:space="preserve"> </w:t>
+            </w:r>
+            <w:r>
+              <w:rPr>
+                <w:sz w:val="24"/>
+                <w:szCs w:val="24"/>
+                <w:lang w:val="en-AU"/>
+              </w:rPr>
+              <w:t>Sign in button (submit form)</w:t>
+            </w:r>
+          </w:p>
+          <w:p>
+            <w:pPr>
+              <w:spacing w:line="600" w:lineRule="auto"/>
+              <w:jc w:val="both"/>
+              <w:rPr>
+                <w:sz w:val="24"/>
+                <w:szCs w:val="24"/>
+                <w:lang w:val="en-AU"/>
+              </w:rPr>
+            </w:pPr>
+            <w:r>
+              <w:rPr>
+                <w:color w:val="7B7B7B" w:themeColor="accent3" w:themeShade="BF"/>
+                <w:sz w:val="24"/>
+                <w:szCs w:val="24"/>
+                <w:lang w:val="en-AU"/>
+              </w:rPr>
+              <w:t>(</w:t>
+            </w:r>
+            <w:r>
+              <w:rPr>
+                <w:color w:val="7B7B7B" w:themeColor="accent3" w:themeShade="BF"/>
+                <w:sz w:val="24"/>
+                <w:szCs w:val="24"/>
+                <w:lang w:val="en-AU"/>
+              </w:rPr>
+              <w:t>6</w:t>
+            </w:r>
+            <w:r>
+              <w:rPr>
+                <w:color w:val="7B7B7B" w:themeColor="accent3" w:themeShade="BF"/>
+                <w:sz w:val="24"/>
+                <w:szCs w:val="24"/>
+                <w:lang w:val="en-AU"/>
+              </w:rPr>
+              <w:t>)</w:t>
+            </w:r>
+            <w:r>
+              <w:rPr>
+                <w:color w:val="4472C4" w:themeColor="accent1"/>
+                <w:sz w:val="24"/>
+                <w:szCs w:val="24"/>
+                <w:lang w:val="en-AU"/>
+              </w:rPr>
+              <w:t xml:space="preserve"> </w:t>
+            </w:r>
+            <w:r>
+              <w:rPr>
+                <w:sz w:val="24"/>
+                <w:szCs w:val="24"/>
+                <w:lang w:val="en-AU"/>
+              </w:rPr>
+              <w:t xml:space="preserve">Sign </w:t>
+            </w:r>
+            <w:r>
+              <w:rPr>
+                <w:sz w:val="24"/>
+                <w:szCs w:val="24"/>
+                <w:lang w:val="en-AU"/>
+              </w:rPr>
+              <w:t>up</w:t>
+            </w:r>
+            <w:r>
+              <w:rPr>
+                <w:sz w:val="24"/>
+                <w:szCs w:val="24"/>
+                <w:lang w:val="en-AU"/>
+              </w:rPr>
+              <w:t xml:space="preserve"> link</w:t>
+            </w:r>
+          </w:p>
+        </w:tc>
+      </w:tr>
+      <w:tr>
+        <w:trPr>
+          <w:trHeight w:val="1951"/>
+          <w:jc w:val="center"/>
+        </w:trPr>
+        <w:tc>
+          <w:tcPr>
+            <w:tcW w:w="2405" w:type="dxa"/>
+            <w:vMerge/>
+          </w:tcPr>
+          <w:p>
+            <w:pPr>
+              <w:spacing w:line="360" w:lineRule="auto"/>
+              <w:jc w:val="both"/>
+              <w:rPr>
+                <w:sz w:val="24"/>
+                <w:szCs w:val="24"/>
+                <w:lang w:val="en-AU"/>
+              </w:rPr>
+            </w:pPr>
+          </w:p>
+        </w:tc>
+        <w:tc>
+          <w:tcPr>
+            <w:tcW w:w="4961" w:type="dxa"/>
+          </w:tcPr>
+          <w:p>
+            <w:pPr>
+              <w:spacing w:line="360" w:lineRule="auto"/>
+              <w:jc w:val="both"/>
+              <w:rPr>
+                <w:sz w:val="24"/>
+                <w:szCs w:val="24"/>
+                <w:lang w:val="en-AU"/>
+              </w:rPr>
+            </w:pPr>
+            <w:r>
+              <w:rPr>
+                <w:sz w:val="24"/>
+                <w:szCs w:val="24"/>
+                <w:lang w:val="en-AU"/>
+              </w:rPr>
+              <w:t xml:space="preserve">A pop-up message should be displayed if either </w:t>
+            </w:r>
+            <w:r>
+              <w:rPr>
+                <w:sz w:val="24"/>
+                <w:szCs w:val="24"/>
+                <w:lang w:val="en-AU"/>
+              </w:rPr>
+              <w:t>field is incorrect</w:t>
+            </w:r>
+          </w:p>
+        </w:tc>
+        <w:tc>
+          <w:tcPr>
+            <w:tcW w:w="4162" w:type="dxa"/>
+            <w:vMerge/>
+          </w:tcPr>
+          <w:p>
+            <w:pPr>
+              <w:pStyle w:val="ListParagraph"/>
+              <w:spacing w:line="360" w:lineRule="auto"/>
+              <w:jc w:val="both"/>
+              <w:rPr>
+                <w:sz w:val="24"/>
+                <w:szCs w:val="24"/>
+                <w:lang w:val="en-AU"/>
+              </w:rPr>
+            </w:pPr>
+          </w:p>
+        </w:tc>
+      </w:tr>
+      <w:tr>
+        <w:trPr>
+          <w:trHeight w:val="2468"/>
+          <w:jc w:val="center"/>
+        </w:trPr>
+        <w:tc>
+          <w:tcPr>
+            <w:tcW w:w="2405" w:type="dxa"/>
+            <w:vMerge/>
+          </w:tcPr>
+          <w:p>
+            <w:pPr>
+              <w:spacing w:line="360" w:lineRule="auto"/>
+              <w:jc w:val="both"/>
+              <w:rPr>
+                <w:sz w:val="24"/>
+                <w:szCs w:val="24"/>
+                <w:lang w:val="en-AU"/>
+              </w:rPr>
+            </w:pPr>
+          </w:p>
+        </w:tc>
+        <w:tc>
+          <w:tcPr>
+            <w:tcW w:w="4961" w:type="dxa"/>
+          </w:tcPr>
+          <w:p>
+            <w:pPr>
+              <w:spacing w:line="360" w:lineRule="auto"/>
+              <w:jc w:val="both"/>
+              <w:rPr>
+                <w:sz w:val="24"/>
+                <w:szCs w:val="24"/>
+                <w:lang w:val="en-AU"/>
+              </w:rPr>
+            </w:pPr>
+            <w:r>
+              <w:rPr>
+                <w:sz w:val="24"/>
+                <w:szCs w:val="24"/>
+                <w:lang w:val="en-AU"/>
+              </w:rPr>
+              <w:t xml:space="preserve">Checking the “remember me” checkbox </w:t>
+            </w:r>
+            <w:r>
+              <w:rPr>
+                <w:sz w:val="24"/>
+                <w:szCs w:val="24"/>
+                <w:lang w:val="en-AU"/>
+              </w:rPr>
+              <w:t xml:space="preserve">stores a token in the user’s browser that identifies them </w:t>
+            </w:r>
+            <w:r>
+              <w:rPr>
+                <w:sz w:val="24"/>
+                <w:szCs w:val="24"/>
+                <w:lang w:val="en-AU"/>
+              </w:rPr>
+              <w:t xml:space="preserve">next time they </w:t>
+            </w:r>
+            <w:r>
+              <w:rPr>
+                <w:sz w:val="24"/>
+                <w:szCs w:val="24"/>
+                <w:lang w:val="en-AU"/>
+              </w:rPr>
+              <w:t>access</w:t>
+            </w:r>
+            <w:r>
+              <w:rPr>
+                <w:sz w:val="24"/>
+                <w:szCs w:val="24"/>
+                <w:lang w:val="en-AU"/>
+              </w:rPr>
+              <w:t xml:space="preserve"> the admin portal</w:t>
+            </w:r>
+          </w:p>
+        </w:tc>
+        <w:tc>
+          <w:tcPr>
+            <w:tcW w:w="4162" w:type="dxa"/>
+            <w:vMerge/>
+          </w:tcPr>
+          <w:p>
+            <w:pPr>
+              <w:pStyle w:val="ListParagraph"/>
+              <w:spacing w:line="360" w:lineRule="auto"/>
+              <w:jc w:val="both"/>
+              <w:rPr>
+                <w:sz w:val="24"/>
+                <w:szCs w:val="24"/>
+                <w:lang w:val="en-AU"/>
+              </w:rPr>
+            </w:pPr>
+          </w:p>
+        </w:tc>
+      </w:tr>
+      <w:tr>
+        <w:trPr>
+          <w:trHeight w:val="1951"/>
+          <w:jc w:val="center"/>
+        </w:trPr>
+        <w:tc>
+          <w:tcPr>
+            <w:tcW w:w="2405" w:type="dxa"/>
+            <w:vMerge/>
+          </w:tcPr>
+          <w:p>
+            <w:pPr>
+              <w:spacing w:line="360" w:lineRule="auto"/>
+              <w:jc w:val="both"/>
+              <w:rPr>
+                <w:sz w:val="24"/>
+                <w:szCs w:val="24"/>
+                <w:lang w:val="en-AU"/>
+              </w:rPr>
+            </w:pPr>
+          </w:p>
+        </w:tc>
+        <w:tc>
+          <w:tcPr>
+            <w:tcW w:w="4961" w:type="dxa"/>
+          </w:tcPr>
+          <w:p>
+            <w:pPr>
+              <w:spacing w:line="360" w:lineRule="auto"/>
+              <w:jc w:val="both"/>
+              <w:rPr>
+                <w:sz w:val="24"/>
+                <w:szCs w:val="24"/>
+                <w:lang w:val="en-AU"/>
+              </w:rPr>
+            </w:pPr>
+            <w:r>
+              <w:rPr>
+                <w:sz w:val="24"/>
+                <w:szCs w:val="24"/>
+                <w:lang w:val="en-AU"/>
+              </w:rPr>
+              <w:t xml:space="preserve">The “forgot password” link </w:t>
+            </w:r>
+            <w:r>
+              <w:rPr>
+                <w:sz w:val="24"/>
+                <w:szCs w:val="24"/>
+                <w:lang w:val="en-AU"/>
+              </w:rPr>
+              <w:t>should redirect users to the forgot password page</w:t>
+            </w:r>
+          </w:p>
+        </w:tc>
+        <w:tc>
+          <w:tcPr>
+            <w:tcW w:w="4162" w:type="dxa"/>
+            <w:vMerge/>
+          </w:tcPr>
+          <w:p>
+            <w:pPr>
+              <w:pStyle w:val="ListParagraph"/>
+              <w:spacing w:line="360" w:lineRule="auto"/>
+              <w:jc w:val="both"/>
+              <w:rPr>
+                <w:sz w:val="24"/>
+                <w:szCs w:val="24"/>
+                <w:lang w:val="en-AU"/>
+              </w:rPr>
+            </w:pPr>
+          </w:p>
+        </w:tc>
+      </w:tr>
+      <w:tr>
+        <w:trPr>
+          <w:trHeight w:val="2461"/>
+          <w:jc w:val="center"/>
+        </w:trPr>
+        <w:tc>
+          <w:tcPr>
+            <w:tcW w:w="2405" w:type="dxa"/>
+            <w:vMerge/>
+            <w:tcBorders>
+              <w:bottom w:val="single" w:sz="4" w:space="0" w:color="4472C4" w:themeColor="accent1"/>
+            </w:tcBorders>
+          </w:tcPr>
+          <w:p>
+            <w:pPr>
+              <w:spacing w:line="360" w:lineRule="auto"/>
+              <w:jc w:val="both"/>
+              <w:rPr>
+                <w:sz w:val="24"/>
+                <w:szCs w:val="24"/>
+                <w:lang w:val="en-AU"/>
+              </w:rPr>
+            </w:pPr>
+          </w:p>
+        </w:tc>
+        <w:tc>
+          <w:tcPr>
+            <w:tcW w:w="4961" w:type="dxa"/>
+            <w:tcBorders>
+              <w:bottom w:val="single" w:sz="4" w:space="0" w:color="4472C4" w:themeColor="accent1"/>
+            </w:tcBorders>
+          </w:tcPr>
+          <w:p>
+            <w:pPr>
+              <w:spacing w:line="360" w:lineRule="auto"/>
+              <w:jc w:val="both"/>
+              <w:rPr>
+                <w:sz w:val="24"/>
+                <w:szCs w:val="24"/>
+                <w:lang w:val="en-AU"/>
+              </w:rPr>
+            </w:pPr>
+            <w:r>
+              <w:rPr>
+                <w:sz w:val="24"/>
+                <w:szCs w:val="24"/>
+                <w:lang w:val="en-AU"/>
+              </w:rPr>
+              <w:t>The “forgot password” link should redirect</w:t>
+            </w:r>
+            <w:r>
+              <w:rPr>
+                <w:sz w:val="24"/>
+                <w:szCs w:val="24"/>
+                <w:lang w:val="en-AU"/>
+              </w:rPr>
+              <w:t xml:space="preserve"> new</w:t>
+            </w:r>
+            <w:r>
+              <w:rPr>
+                <w:sz w:val="24"/>
+                <w:szCs w:val="24"/>
+                <w:lang w:val="en-AU"/>
+              </w:rPr>
+              <w:t xml:space="preserve"> users to the </w:t>
+            </w:r>
+            <w:r>
+              <w:rPr>
+                <w:sz w:val="24"/>
+                <w:szCs w:val="24"/>
+                <w:lang w:val="en-AU"/>
+              </w:rPr>
+              <w:t>sign up</w:t>
+            </w:r>
+            <w:r>
+              <w:rPr>
+                <w:sz w:val="24"/>
+                <w:szCs w:val="24"/>
+                <w:lang w:val="en-AU"/>
+              </w:rPr>
+              <w:t xml:space="preserve"> page</w:t>
+            </w:r>
+          </w:p>
+        </w:tc>
+        <w:tc>
+          <w:tcPr>
+            <w:tcW w:w="4162" w:type="dxa"/>
+            <w:vMerge/>
+            <w:tcBorders>
+              <w:bottom w:val="single" w:sz="4" w:space="0" w:color="4472C4" w:themeColor="accent1"/>
+            </w:tcBorders>
+          </w:tcPr>
+          <w:p>
+            <w:pPr>
+              <w:pStyle w:val="ListParagraph"/>
+              <w:spacing w:line="360" w:lineRule="auto"/>
+              <w:jc w:val="both"/>
+              <w:rPr>
+                <w:sz w:val="24"/>
+                <w:szCs w:val="24"/>
+                <w:lang w:val="en-AU"/>
+              </w:rPr>
+            </w:pPr>
+          </w:p>
+        </w:tc>
+      </w:tr>
+    </w:tbl>
+    <w:p>
+      <w:pPr>
+        <w:spacing w:line="360" w:lineRule="auto"/>
+        <w:rPr>
+          <w:lang w:val="en-AU"/>
+        </w:rPr>
+      </w:pPr>
+    </w:p>
+    <w:p/>
     <w:sectPr>
-      <w:footerReference w:type="default" r:id="rId12"/>
+      <w:footerReference w:type="default" r:id="rId13"/>
       <w:pgSz w:w="12240" w:h="15840"/>
       <w:pgMar w:top="1440" w:right="1440" w:bottom="1440" w:left="1440" w:header="720" w:footer="720" w:gutter="0"/>
       <w:pgNumType w:start="0"/>
@@ -2396,7 +3555,7 @@
 <file path=word/numbering.xml><?xml version="1.0" encoding="utf-8"?>
 <w:numbering xmlns:wpc="http://schemas.microsoft.com/office/word/2010/wordprocessingCanvas" xmlns:cx="http://schemas.microsoft.com/office/drawing/2014/chartex" xmlns:cx1="http://schemas.microsoft.com/office/drawing/2015/9/8/chartex" xmlns:cx2="http://schemas.microsoft.com/office/drawing/2015/10/21/chartex" xmlns:cx3="http://schemas.microsoft.com/office/drawing/2016/5/9/chartex" xmlns:cx4="http://schemas.microsoft.com/office/drawing/2016/5/10/chartex" xmlns:cx5="http://schemas.microsoft.com/office/drawing/2016/5/11/chartex" xmlns:cx6="http://schemas.microsoft.com/office/drawing/2016/5/12/chartex" xmlns:cx7="http://schemas.microsoft.com/office/drawing/2016/5/13/chartex" xmlns:cx8="http://schemas.microsoft.com/office/drawing/2016/5/14/chartex" xmlns:mc="http://schemas.openxmlformats.org/markup-compatibility/2006" xmlns:aink="http://schemas.microsoft.com/office/drawing/2016/ink" xmlns:am3d="http://schemas.microsoft.com/office/drawing/2017/model3d" xmlns:o="urn:schemas-microsoft-com:office:office" xmlns:r="http://schemas.openxmlformats.org/officeDocument/2006/relationships" xmlns:m="http://schemas.openxmlformats.org/officeDocument/2006/math" xmlns:v="urn:schemas-microsoft-com:vml" xmlns:wp14="http://schemas.microsoft.com/office/word/2010/wordprocessingDrawing" xmlns:wp="http://schemas.openxmlformats.org/drawingml/2006/wordprocessingDrawing" xmlns:w10="urn:schemas-microsoft-com:office:word" xmlns:w="http://schemas.openxmlformats.org/wordprocessingml/2006/main" xmlns:w14="http://schemas.microsoft.com/office/word/2010/wordml" xmlns:w15="http://schemas.microsoft.com/office/word/2012/wordml" xmlns:w16cid="http://schemas.microsoft.com/office/word/2016/wordml/cid" xmlns:w16se="http://schemas.microsoft.com/office/word/2015/wordml/symex" xmlns:wpg="http://schemas.microsoft.com/office/word/2010/wordprocessingGroup" xmlns:wpi="http://schemas.microsoft.com/office/word/2010/wordprocessingInk" xmlns:wne="http://schemas.microsoft.com/office/word/2006/wordml" xmlns:wps="http://schemas.microsoft.com/office/word/2010/wordprocessingShape" mc:Ignorable="w14 w15 w16se w16cid wp14">
   <w:abstractNum w:abstractNumId="0" w15:restartNumberingAfterBreak="0">
-    <w:nsid w:val="2F4F2B0C"/>
+    <w:nsid w:val="122702E1"/>
     <w:multiLevelType w:val="hybridMultilevel"/>
     <w:tmpl w:val="72E898BE"/>
     <w:lvl w:ilvl="0" w:tplc="0409000F">
@@ -2485,13 +3644,13 @@
     </w:lvl>
   </w:abstractNum>
   <w:abstractNum w:abstractNumId="1" w15:restartNumberingAfterBreak="0">
-    <w:nsid w:val="3DD14884"/>
+    <w:nsid w:val="2F4F2B0C"/>
     <w:multiLevelType w:val="hybridMultilevel"/>
-    <w:tmpl w:val="7AE2C54E"/>
-    <w:lvl w:ilvl="0" w:tplc="E4B23868">
+    <w:tmpl w:val="72E898BE"/>
+    <w:lvl w:ilvl="0" w:tplc="0409000F">
       <w:start w:val="1"/>
       <w:numFmt w:val="decimal"/>
-      <w:lvlText w:val="(%1)"/>
+      <w:lvlText w:val="%1."/>
       <w:lvlJc w:val="left"/>
       <w:pPr>
         <w:ind w:left="720" w:hanging="360"/>
@@ -2574,6 +3733,95 @@
     </w:lvl>
   </w:abstractNum>
   <w:abstractNum w:abstractNumId="2" w15:restartNumberingAfterBreak="0">
+    <w:nsid w:val="3DD14884"/>
+    <w:multiLevelType w:val="hybridMultilevel"/>
+    <w:tmpl w:val="7AE2C54E"/>
+    <w:lvl w:ilvl="0" w:tplc="E4B23868">
+      <w:start w:val="1"/>
+      <w:numFmt w:val="decimal"/>
+      <w:lvlText w:val="(%1)"/>
+      <w:lvlJc w:val="left"/>
+      <w:pPr>
+        <w:ind w:left="720" w:hanging="360"/>
+      </w:pPr>
+      <w:rPr>
+        <w:rFonts w:hint="default"/>
+      </w:rPr>
+    </w:lvl>
+    <w:lvl w:ilvl="1" w:tplc="04090019" w:tentative="1">
+      <w:start w:val="1"/>
+      <w:numFmt w:val="lowerLetter"/>
+      <w:lvlText w:val="%2."/>
+      <w:lvlJc w:val="left"/>
+      <w:pPr>
+        <w:ind w:left="1440" w:hanging="360"/>
+      </w:pPr>
+    </w:lvl>
+    <w:lvl w:ilvl="2" w:tplc="0409001B" w:tentative="1">
+      <w:start w:val="1"/>
+      <w:numFmt w:val="lowerRoman"/>
+      <w:lvlText w:val="%3."/>
+      <w:lvlJc w:val="right"/>
+      <w:pPr>
+        <w:ind w:left="2160" w:hanging="180"/>
+      </w:pPr>
+    </w:lvl>
+    <w:lvl w:ilvl="3" w:tplc="0409000F" w:tentative="1">
+      <w:start w:val="1"/>
+      <w:numFmt w:val="decimal"/>
+      <w:lvlText w:val="%4."/>
+      <w:lvlJc w:val="left"/>
+      <w:pPr>
+        <w:ind w:left="2880" w:hanging="360"/>
+      </w:pPr>
+    </w:lvl>
+    <w:lvl w:ilvl="4" w:tplc="04090019" w:tentative="1">
+      <w:start w:val="1"/>
+      <w:numFmt w:val="lowerLetter"/>
+      <w:lvlText w:val="%5."/>
+      <w:lvlJc w:val="left"/>
+      <w:pPr>
+        <w:ind w:left="3600" w:hanging="360"/>
+      </w:pPr>
+    </w:lvl>
+    <w:lvl w:ilvl="5" w:tplc="0409001B" w:tentative="1">
+      <w:start w:val="1"/>
+      <w:numFmt w:val="lowerRoman"/>
+      <w:lvlText w:val="%6."/>
+      <w:lvlJc w:val="right"/>
+      <w:pPr>
+        <w:ind w:left="4320" w:hanging="180"/>
+      </w:pPr>
+    </w:lvl>
+    <w:lvl w:ilvl="6" w:tplc="0409000F" w:tentative="1">
+      <w:start w:val="1"/>
+      <w:numFmt w:val="decimal"/>
+      <w:lvlText w:val="%7."/>
+      <w:lvlJc w:val="left"/>
+      <w:pPr>
+        <w:ind w:left="5040" w:hanging="360"/>
+      </w:pPr>
+    </w:lvl>
+    <w:lvl w:ilvl="7" w:tplc="04090019" w:tentative="1">
+      <w:start w:val="1"/>
+      <w:numFmt w:val="lowerLetter"/>
+      <w:lvlText w:val="%8."/>
+      <w:lvlJc w:val="left"/>
+      <w:pPr>
+        <w:ind w:left="5760" w:hanging="360"/>
+      </w:pPr>
+    </w:lvl>
+    <w:lvl w:ilvl="8" w:tplc="0409001B" w:tentative="1">
+      <w:start w:val="1"/>
+      <w:numFmt w:val="lowerRoman"/>
+      <w:lvlText w:val="%9."/>
+      <w:lvlJc w:val="right"/>
+      <w:pPr>
+        <w:ind w:left="6480" w:hanging="180"/>
+      </w:pPr>
+    </w:lvl>
+  </w:abstractNum>
+  <w:abstractNum w:abstractNumId="3" w15:restartNumberingAfterBreak="0">
     <w:nsid w:val="4B565B00"/>
     <w:multiLevelType w:val="hybridMultilevel"/>
     <w:tmpl w:val="38A20606"/>
@@ -2663,7 +3911,7 @@
       </w:pPr>
     </w:lvl>
   </w:abstractNum>
-  <w:abstractNum w:abstractNumId="3" w15:restartNumberingAfterBreak="0">
+  <w:abstractNum w:abstractNumId="4" w15:restartNumberingAfterBreak="0">
     <w:nsid w:val="764B5E6A"/>
     <w:multiLevelType w:val="hybridMultilevel"/>
     <w:tmpl w:val="BE508C68"/>
@@ -2777,16 +4025,19 @@
     </w:lvl>
   </w:abstractNum>
   <w:num w:numId="1">
-    <w:abstractNumId w:val="0"/>
+    <w:abstractNumId w:val="1"/>
   </w:num>
   <w:num w:numId="2">
+    <w:abstractNumId w:val="4"/>
+  </w:num>
+  <w:num w:numId="3">
     <w:abstractNumId w:val="3"/>
   </w:num>
-  <w:num w:numId="3">
+  <w:num w:numId="4">
     <w:abstractNumId w:val="2"/>
   </w:num>
-  <w:num w:numId="4">
-    <w:abstractNumId w:val="1"/>
+  <w:num w:numId="5">
+    <w:abstractNumId w:val="0"/>
   </w:num>
 </w:numbering>
 </file>
@@ -3872,7 +5123,7 @@
 </file>
 
 <file path=customXml/itemProps2.xml><?xml version="1.0" encoding="utf-8"?>
-<ds:datastoreItem xmlns:ds="http://schemas.openxmlformats.org/officeDocument/2006/customXml" ds:itemID="{E0AA9B79-653D-49BF-9B28-97DA721C5D2C}">
+<ds:datastoreItem xmlns:ds="http://schemas.openxmlformats.org/officeDocument/2006/customXml" ds:itemID="{7DCFA189-BCA2-4DCC-A2C3-E1D51008AE2B}">
   <ds:schemaRefs>
     <ds:schemaRef ds:uri="http://schemas.openxmlformats.org/officeDocument/2006/bibliography"/>
   </ds:schemaRefs>

</xml_diff>

<commit_message>
documented forgot password page
</commit_message>
<xml_diff>
--- a/Admin/Documentation/Admin_Functions.docx
+++ b/Admin/Documentation/Admin_Functions.docx
@@ -1378,8 +1378,6 @@
         </w:rPr>
       </w:pPr>
       <w:bookmarkStart w:id="0" w:name="_Toc36844887"/>
-      <w:bookmarkStart w:id="1" w:name="_GoBack"/>
-      <w:bookmarkEnd w:id="1"/>
       <w:r>
         <w:rPr>
           <w:lang w:val="en-AU"/>
@@ -2459,7 +2457,7 @@
           <w:lang w:val="en-AU"/>
         </w:rPr>
       </w:pPr>
-      <w:bookmarkStart w:id="2" w:name="_Toc36844888"/>
+      <w:bookmarkStart w:id="1" w:name="_Toc36844888"/>
       <w:r>
         <w:rPr>
           <w:lang w:val="en-AU"/>
@@ -2477,15 +2475,9 @@
         <w:rPr>
           <w:lang w:val="en-AU"/>
         </w:rPr>
-        <w:t xml:space="preserve">Sign </w:t>
+        <w:t>Sign in</w:t>
       </w:r>
-      <w:r>
-        <w:rPr>
-          <w:lang w:val="en-AU"/>
-        </w:rPr>
-        <w:t>in</w:t>
-      </w:r>
-      <w:bookmarkEnd w:id="2"/>
+      <w:bookmarkEnd w:id="1"/>
     </w:p>
     <w:p>
       <w:pPr>
@@ -2709,15 +2701,7 @@
                 <w:szCs w:val="24"/>
                 <w:lang w:val="en-AU"/>
               </w:rPr>
-              <w:t>in</w:t>
-            </w:r>
-            <w:r>
-              <w:rPr>
-                <w:sz w:val="24"/>
-                <w:szCs w:val="24"/>
-                <w:lang w:val="en-AU"/>
-              </w:rPr>
-              <w:t xml:space="preserve"> form</w:t>
+              <w:t>in form</w:t>
             </w:r>
           </w:p>
         </w:tc>
@@ -3353,24 +3337,9 @@
                 <w:szCs w:val="24"/>
                 <w:lang w:val="en-AU"/>
               </w:rPr>
-              <w:t>The “forgot password” link should redirect</w:t>
-            </w:r>
-            <w:r>
-              <w:rPr>
-                <w:sz w:val="24"/>
-                <w:szCs w:val="24"/>
-                <w:lang w:val="en-AU"/>
-              </w:rPr>
-              <w:t xml:space="preserve"> new</w:t>
-            </w:r>
-            <w:r>
-              <w:rPr>
-                <w:sz w:val="24"/>
-                <w:szCs w:val="24"/>
-                <w:lang w:val="en-AU"/>
-              </w:rPr>
-              <w:t xml:space="preserve"> users to the </w:t>
-            </w:r>
+              <w:t xml:space="preserve">The “forgot password” link should redirect new users to the </w:t>
+            </w:r>
+            <w:proofErr w:type="gramStart"/>
             <w:r>
               <w:rPr>
                 <w:sz w:val="24"/>
@@ -3379,6 +3348,7 @@
               </w:rPr>
               <w:t>sign up</w:t>
             </w:r>
+            <w:proofErr w:type="gramEnd"/>
             <w:r>
               <w:rPr>
                 <w:sz w:val="24"/>
@@ -3421,8 +3391,962 @@
       </w:pPr>
     </w:p>
     <w:p/>
+    <w:p/>
+    <w:p>
+      <w:pPr>
+        <w:pStyle w:val="Heading1"/>
+        <w:ind w:left="360"/>
+        <w:rPr>
+          <w:lang w:val="en-AU"/>
+        </w:rPr>
+      </w:pPr>
+      <w:r>
+        <w:rPr>
+          <w:lang w:val="en-AU"/>
+        </w:rPr>
+        <w:lastRenderedPageBreak/>
+        <w:t>3</w:t>
+      </w:r>
+      <w:r>
+        <w:rPr>
+          <w:lang w:val="en-AU"/>
+        </w:rPr>
+        <w:t>.</w:t>
+      </w:r>
+      <w:r>
+        <w:rPr>
+          <w:lang w:val="en-AU"/>
+        </w:rPr>
+        <w:tab/>
+      </w:r>
+      <w:r>
+        <w:rPr>
+          <w:lang w:val="en-AU"/>
+        </w:rPr>
+        <w:t>FORGOT PASSWORD</w:t>
+      </w:r>
+    </w:p>
+    <w:p>
+      <w:pPr>
+        <w:rPr>
+          <w:lang w:val="en-AU"/>
+        </w:rPr>
+      </w:pPr>
+      <w:r>
+        <w:rPr>
+          <w:noProof/>
+          <w:lang w:val="en-AU"/>
+        </w:rPr>
+        <w:drawing>
+          <wp:anchor distT="0" distB="0" distL="114300" distR="114300" simplePos="0" relativeHeight="251667456" behindDoc="0" locked="0" layoutInCell="1" allowOverlap="1" wp14:anchorId="7604391A" wp14:editId="7E527415">
+            <wp:simplePos x="0" y="0"/>
+            <wp:positionH relativeFrom="margin">
+              <wp:align>center</wp:align>
+            </wp:positionH>
+            <wp:positionV relativeFrom="paragraph">
+              <wp:posOffset>501650</wp:posOffset>
+            </wp:positionV>
+            <wp:extent cx="7085330" cy="3984625"/>
+            <wp:effectExtent l="190500" t="190500" r="191770" b="187325"/>
+            <wp:wrapTopAndBottom/>
+            <wp:docPr id="3" name="Picture 3">
+              <a:extLst xmlns:a="http://schemas.openxmlformats.org/drawingml/2006/main">
+                <a:ext uri="{C183D7F6-B498-43B3-948B-1728B52AA6E4}">
+                  <adec:decorative xmlns:adec="http://schemas.microsoft.com/office/drawing/2017/decorative" val="0"/>
+                </a:ext>
+              </a:extLst>
+            </wp:docPr>
+            <wp:cNvGraphicFramePr>
+              <a:graphicFrameLocks xmlns:a="http://schemas.openxmlformats.org/drawingml/2006/main" noChangeAspect="1"/>
+            </wp:cNvGraphicFramePr>
+            <a:graphic xmlns:a="http://schemas.openxmlformats.org/drawingml/2006/main">
+              <a:graphicData uri="http://schemas.openxmlformats.org/drawingml/2006/picture">
+                <pic:pic xmlns:pic="http://schemas.openxmlformats.org/drawingml/2006/picture">
+                  <pic:nvPicPr>
+                    <pic:cNvPr id="1" name="Sign up - Web 1920x1080.jpg"/>
+                    <pic:cNvPicPr/>
+                  </pic:nvPicPr>
+                  <pic:blipFill>
+                    <a:blip r:embed="rId13" cstate="print">
+                      <a:extLst>
+                        <a:ext uri="{28A0092B-C50C-407E-A947-70E740481C1C}">
+                          <a14:useLocalDpi xmlns:a14="http://schemas.microsoft.com/office/drawing/2010/main" val="0"/>
+                        </a:ext>
+                      </a:extLst>
+                    </a:blip>
+                    <a:stretch>
+                      <a:fillRect/>
+                    </a:stretch>
+                  </pic:blipFill>
+                  <pic:spPr>
+                    <a:xfrm>
+                      <a:off x="0" y="0"/>
+                      <a:ext cx="7085790" cy="3985259"/>
+                    </a:xfrm>
+                    <a:prstGeom prst="rect">
+                      <a:avLst/>
+                    </a:prstGeom>
+                    <a:ln>
+                      <a:noFill/>
+                    </a:ln>
+                    <a:effectLst>
+                      <a:outerShdw blurRad="190500" algn="tl" rotWithShape="0">
+                        <a:srgbClr val="000000">
+                          <a:alpha val="70000"/>
+                        </a:srgbClr>
+                      </a:outerShdw>
+                    </a:effectLst>
+                  </pic:spPr>
+                </pic:pic>
+              </a:graphicData>
+            </a:graphic>
+            <wp14:sizeRelH relativeFrom="margin">
+              <wp14:pctWidth>0</wp14:pctWidth>
+            </wp14:sizeRelH>
+            <wp14:sizeRelV relativeFrom="margin">
+              <wp14:pctHeight>0</wp14:pctHeight>
+            </wp14:sizeRelV>
+          </wp:anchor>
+        </w:drawing>
+      </w:r>
+    </w:p>
+    <w:p>
+      <w:r>
+        <w:rPr>
+          <w:noProof/>
+        </w:rPr>
+        <w:drawing>
+          <wp:anchor distT="0" distB="0" distL="114300" distR="114300" simplePos="0" relativeHeight="251668480" behindDoc="1" locked="0" layoutInCell="1" allowOverlap="1" wp14:anchorId="58B786CF" wp14:editId="476C6726">
+            <wp:simplePos x="0" y="0"/>
+            <wp:positionH relativeFrom="page">
+              <wp:align>left</wp:align>
+            </wp:positionH>
+            <wp:positionV relativeFrom="paragraph">
+              <wp:posOffset>4942205</wp:posOffset>
+            </wp:positionV>
+            <wp:extent cx="7472045" cy="308154"/>
+            <wp:effectExtent l="190500" t="190500" r="186055" b="187325"/>
+            <wp:wrapTight wrapText="bothSides">
+              <wp:wrapPolygon edited="0">
+                <wp:start x="110" y="-13361"/>
+                <wp:lineTo x="-551" y="-10689"/>
+                <wp:lineTo x="-551" y="17369"/>
+                <wp:lineTo x="110" y="33402"/>
+                <wp:lineTo x="21422" y="33402"/>
+                <wp:lineTo x="21477" y="30730"/>
+                <wp:lineTo x="22083" y="12025"/>
+                <wp:lineTo x="22083" y="10689"/>
+                <wp:lineTo x="21477" y="-9353"/>
+                <wp:lineTo x="21422" y="-13361"/>
+                <wp:lineTo x="110" y="-13361"/>
+              </wp:wrapPolygon>
+            </wp:wrapTight>
+            <wp:docPr id="5" name="Picture 5"/>
+            <wp:cNvGraphicFramePr>
+              <a:graphicFrameLocks xmlns:a="http://schemas.openxmlformats.org/drawingml/2006/main" noChangeAspect="1"/>
+            </wp:cNvGraphicFramePr>
+            <a:graphic xmlns:a="http://schemas.openxmlformats.org/drawingml/2006/main">
+              <a:graphicData uri="http://schemas.openxmlformats.org/drawingml/2006/picture">
+                <pic:pic xmlns:pic="http://schemas.openxmlformats.org/drawingml/2006/picture">
+                  <pic:nvPicPr>
+                    <pic:cNvPr id="5" name="Forgot Password success_popup - Web 1920x1080.jpg"/>
+                    <pic:cNvPicPr/>
+                  </pic:nvPicPr>
+                  <pic:blipFill>
+                    <a:blip r:embed="rId14" cstate="print">
+                      <a:extLst>
+                        <a:ext uri="{28A0092B-C50C-407E-A947-70E740481C1C}">
+                          <a14:useLocalDpi xmlns:a14="http://schemas.microsoft.com/office/drawing/2010/main" val="0"/>
+                        </a:ext>
+                      </a:extLst>
+                    </a:blip>
+                    <a:stretch>
+                      <a:fillRect/>
+                    </a:stretch>
+                  </pic:blipFill>
+                  <pic:spPr>
+                    <a:xfrm>
+                      <a:off x="0" y="0"/>
+                      <a:ext cx="7472045" cy="308154"/>
+                    </a:xfrm>
+                    <a:prstGeom prst="rect">
+                      <a:avLst/>
+                    </a:prstGeom>
+                    <a:ln>
+                      <a:noFill/>
+                    </a:ln>
+                    <a:effectLst>
+                      <a:outerShdw blurRad="190500" algn="tl" rotWithShape="0">
+                        <a:srgbClr val="000000">
+                          <a:alpha val="70000"/>
+                        </a:srgbClr>
+                      </a:outerShdw>
+                    </a:effectLst>
+                  </pic:spPr>
+                </pic:pic>
+              </a:graphicData>
+            </a:graphic>
+            <wp14:sizeRelH relativeFrom="margin">
+              <wp14:pctWidth>0</wp14:pctWidth>
+            </wp14:sizeRelH>
+            <wp14:sizeRelV relativeFrom="margin">
+              <wp14:pctHeight>0</wp14:pctHeight>
+            </wp14:sizeRelV>
+          </wp:anchor>
+        </w:drawing>
+      </w:r>
+    </w:p>
+    <w:p>
+      <w:r>
+        <w:rPr>
+          <w:noProof/>
+        </w:rPr>
+        <w:drawing>
+          <wp:anchor distT="0" distB="0" distL="114300" distR="114300" simplePos="0" relativeHeight="251669504" behindDoc="0" locked="0" layoutInCell="1" allowOverlap="1" wp14:anchorId="217FCD53" wp14:editId="4801F22C">
+            <wp:simplePos x="0" y="0"/>
+            <wp:positionH relativeFrom="page">
+              <wp:align>right</wp:align>
+            </wp:positionH>
+            <wp:positionV relativeFrom="paragraph">
+              <wp:posOffset>1205865</wp:posOffset>
+            </wp:positionV>
+            <wp:extent cx="7383780" cy="306070"/>
+            <wp:effectExtent l="190500" t="190500" r="198120" b="189230"/>
+            <wp:wrapTopAndBottom/>
+            <wp:docPr id="6" name="Picture 6"/>
+            <wp:cNvGraphicFramePr>
+              <a:graphicFrameLocks xmlns:a="http://schemas.openxmlformats.org/drawingml/2006/main" noChangeAspect="1"/>
+            </wp:cNvGraphicFramePr>
+            <a:graphic xmlns:a="http://schemas.openxmlformats.org/drawingml/2006/main">
+              <a:graphicData uri="http://schemas.openxmlformats.org/drawingml/2006/picture">
+                <pic:pic xmlns:pic="http://schemas.openxmlformats.org/drawingml/2006/picture">
+                  <pic:nvPicPr>
+                    <pic:cNvPr id="6" name="Forgot Password error_popup - Web 1920x1080.jpg"/>
+                    <pic:cNvPicPr/>
+                  </pic:nvPicPr>
+                  <pic:blipFill>
+                    <a:blip r:embed="rId15" cstate="print">
+                      <a:extLst>
+                        <a:ext uri="{28A0092B-C50C-407E-A947-70E740481C1C}">
+                          <a14:useLocalDpi xmlns:a14="http://schemas.microsoft.com/office/drawing/2010/main" val="0"/>
+                        </a:ext>
+                      </a:extLst>
+                    </a:blip>
+                    <a:stretch>
+                      <a:fillRect/>
+                    </a:stretch>
+                  </pic:blipFill>
+                  <pic:spPr>
+                    <a:xfrm>
+                      <a:off x="0" y="0"/>
+                      <a:ext cx="7383780" cy="306070"/>
+                    </a:xfrm>
+                    <a:prstGeom prst="rect">
+                      <a:avLst/>
+                    </a:prstGeom>
+                    <a:ln>
+                      <a:noFill/>
+                    </a:ln>
+                    <a:effectLst>
+                      <a:outerShdw blurRad="190500" algn="tl" rotWithShape="0">
+                        <a:srgbClr val="000000">
+                          <a:alpha val="70000"/>
+                        </a:srgbClr>
+                      </a:outerShdw>
+                    </a:effectLst>
+                  </pic:spPr>
+                </pic:pic>
+              </a:graphicData>
+            </a:graphic>
+            <wp14:sizeRelH relativeFrom="margin">
+              <wp14:pctWidth>0</wp14:pctWidth>
+            </wp14:sizeRelH>
+            <wp14:sizeRelV relativeFrom="margin">
+              <wp14:pctHeight>0</wp14:pctHeight>
+            </wp14:sizeRelV>
+          </wp:anchor>
+        </w:drawing>
+      </w:r>
+    </w:p>
+    <w:p/>
+    <w:p/>
+    <w:p/>
+    <w:p/>
+    <w:tbl>
+      <w:tblPr>
+        <w:tblStyle w:val="ProjectScopeTable"/>
+        <w:tblW w:w="11528" w:type="dxa"/>
+        <w:jc w:val="center"/>
+        <w:tblLook w:val="04A0" w:firstRow="1" w:lastRow="0" w:firstColumn="1" w:lastColumn="0" w:noHBand="0" w:noVBand="1"/>
+      </w:tblPr>
+      <w:tblGrid>
+        <w:gridCol w:w="2405"/>
+        <w:gridCol w:w="4961"/>
+        <w:gridCol w:w="4162"/>
+      </w:tblGrid>
+      <w:tr>
+        <w:trPr>
+          <w:cnfStyle w:val="100000000000" w:firstRow="1" w:lastRow="0" w:firstColumn="0" w:lastColumn="0" w:oddVBand="0" w:evenVBand="0" w:oddHBand="0" w:evenHBand="0" w:firstRowFirstColumn="0" w:firstRowLastColumn="0" w:lastRowFirstColumn="0" w:lastRowLastColumn="0"/>
+          <w:trHeight w:val="874"/>
+          <w:jc w:val="center"/>
+        </w:trPr>
+        <w:tc>
+          <w:tcPr>
+            <w:tcW w:w="2405" w:type="dxa"/>
+          </w:tcPr>
+          <w:p>
+            <w:pPr>
+              <w:spacing w:line="360" w:lineRule="auto"/>
+              <w:jc w:val="center"/>
+              <w:rPr>
+                <w:sz w:val="24"/>
+                <w:szCs w:val="24"/>
+                <w:lang w:val="en-AU"/>
+              </w:rPr>
+            </w:pPr>
+            <w:r>
+              <w:rPr>
+                <w:sz w:val="24"/>
+                <w:szCs w:val="24"/>
+                <w:lang w:val="en-AU"/>
+              </w:rPr>
+              <w:lastRenderedPageBreak/>
+              <w:t>Function</w:t>
+            </w:r>
+          </w:p>
+        </w:tc>
+        <w:tc>
+          <w:tcPr>
+            <w:tcW w:w="4961" w:type="dxa"/>
+          </w:tcPr>
+          <w:p>
+            <w:pPr>
+              <w:spacing w:line="360" w:lineRule="auto"/>
+              <w:jc w:val="center"/>
+              <w:rPr>
+                <w:sz w:val="24"/>
+                <w:szCs w:val="24"/>
+                <w:lang w:val="en-AU"/>
+              </w:rPr>
+            </w:pPr>
+            <w:r>
+              <w:rPr>
+                <w:sz w:val="24"/>
+                <w:szCs w:val="24"/>
+                <w:lang w:val="en-AU"/>
+              </w:rPr>
+              <w:t>Details</w:t>
+            </w:r>
+          </w:p>
+        </w:tc>
+        <w:tc>
+          <w:tcPr>
+            <w:tcW w:w="4162" w:type="dxa"/>
+          </w:tcPr>
+          <w:p>
+            <w:pPr>
+              <w:spacing w:line="360" w:lineRule="auto"/>
+              <w:jc w:val="center"/>
+              <w:rPr>
+                <w:sz w:val="24"/>
+                <w:szCs w:val="24"/>
+                <w:lang w:val="en-AU"/>
+              </w:rPr>
+            </w:pPr>
+            <w:r>
+              <w:rPr>
+                <w:sz w:val="24"/>
+                <w:szCs w:val="24"/>
+                <w:lang w:val="en-AU"/>
+              </w:rPr>
+              <w:t>Fields</w:t>
+            </w:r>
+          </w:p>
+        </w:tc>
+      </w:tr>
+      <w:tr>
+        <w:trPr>
+          <w:trHeight w:val="1937"/>
+          <w:jc w:val="center"/>
+        </w:trPr>
+        <w:tc>
+          <w:tcPr>
+            <w:tcW w:w="2405" w:type="dxa"/>
+            <w:vMerge w:val="restart"/>
+            <w:vAlign w:val="center"/>
+          </w:tcPr>
+          <w:p>
+            <w:pPr>
+              <w:spacing w:line="360" w:lineRule="auto"/>
+              <w:jc w:val="center"/>
+              <w:rPr>
+                <w:sz w:val="24"/>
+                <w:szCs w:val="24"/>
+                <w:lang w:val="en-AU"/>
+              </w:rPr>
+            </w:pPr>
+            <w:r>
+              <w:rPr>
+                <w:sz w:val="24"/>
+                <w:szCs w:val="24"/>
+                <w:lang w:val="en-AU"/>
+              </w:rPr>
+              <w:t>Forgot password</w:t>
+            </w:r>
+            <w:r>
+              <w:rPr>
+                <w:sz w:val="24"/>
+                <w:szCs w:val="24"/>
+                <w:lang w:val="en-AU"/>
+              </w:rPr>
+              <w:t xml:space="preserve"> form</w:t>
+            </w:r>
+          </w:p>
+        </w:tc>
+        <w:tc>
+          <w:tcPr>
+            <w:tcW w:w="4961" w:type="dxa"/>
+          </w:tcPr>
+          <w:p>
+            <w:pPr>
+              <w:spacing w:line="360" w:lineRule="auto"/>
+              <w:jc w:val="both"/>
+              <w:rPr>
+                <w:sz w:val="24"/>
+                <w:szCs w:val="24"/>
+                <w:lang w:val="en-AU"/>
+              </w:rPr>
+            </w:pPr>
+            <w:r>
+              <w:rPr>
+                <w:sz w:val="24"/>
+                <w:szCs w:val="24"/>
+                <w:lang w:val="en-AU"/>
+              </w:rPr>
+              <w:t xml:space="preserve">Users can enter either </w:t>
+            </w:r>
+            <w:r>
+              <w:rPr>
+                <w:sz w:val="24"/>
+                <w:szCs w:val="24"/>
+                <w:lang w:val="en-AU"/>
+              </w:rPr>
+              <w:t>username or email to</w:t>
+            </w:r>
+            <w:r>
+              <w:rPr>
+                <w:sz w:val="24"/>
+                <w:szCs w:val="24"/>
+                <w:lang w:val="en-AU"/>
+              </w:rPr>
+              <w:t xml:space="preserve"> recover their account</w:t>
+            </w:r>
+          </w:p>
+        </w:tc>
+        <w:tc>
+          <w:tcPr>
+            <w:tcW w:w="4162" w:type="dxa"/>
+            <w:vMerge w:val="restart"/>
+          </w:tcPr>
+          <w:p>
+            <w:pPr>
+              <w:spacing w:line="600" w:lineRule="auto"/>
+              <w:jc w:val="both"/>
+              <w:rPr>
+                <w:sz w:val="24"/>
+                <w:szCs w:val="24"/>
+                <w:lang w:val="en-AU"/>
+              </w:rPr>
+            </w:pPr>
+            <w:r>
+              <w:rPr>
+                <w:color w:val="70AD47" w:themeColor="accent6"/>
+                <w:sz w:val="24"/>
+                <w:szCs w:val="24"/>
+                <w:lang w:val="en-AU"/>
+              </w:rPr>
+              <w:t xml:space="preserve">(1) </w:t>
+            </w:r>
+            <w:r>
+              <w:rPr>
+                <w:sz w:val="24"/>
+                <w:szCs w:val="24"/>
+                <w:lang w:val="en-AU"/>
+              </w:rPr>
+              <w:t>Username or email input (</w:t>
+            </w:r>
+            <w:r>
+              <w:rPr>
+                <w:b/>
+                <w:bCs/>
+                <w:sz w:val="24"/>
+                <w:szCs w:val="24"/>
+                <w:u w:val="single"/>
+                <w:lang w:val="en-AU"/>
+              </w:rPr>
+              <w:t>required</w:t>
+            </w:r>
+            <w:r>
+              <w:rPr>
+                <w:sz w:val="24"/>
+                <w:szCs w:val="24"/>
+                <w:lang w:val="en-AU"/>
+              </w:rPr>
+              <w:t>)</w:t>
+            </w:r>
+          </w:p>
+          <w:p>
+            <w:pPr>
+              <w:spacing w:line="600" w:lineRule="auto"/>
+              <w:jc w:val="both"/>
+              <w:rPr>
+                <w:sz w:val="24"/>
+                <w:szCs w:val="24"/>
+                <w:lang w:val="en-AU"/>
+              </w:rPr>
+            </w:pPr>
+            <w:r>
+              <w:rPr>
+                <w:color w:val="4472C4" w:themeColor="accent1"/>
+                <w:sz w:val="24"/>
+                <w:szCs w:val="24"/>
+                <w:lang w:val="en-AU"/>
+              </w:rPr>
+              <w:t xml:space="preserve">(2) </w:t>
+            </w:r>
+            <w:r>
+              <w:rPr>
+                <w:sz w:val="24"/>
+                <w:szCs w:val="24"/>
+                <w:lang w:val="en-AU"/>
+              </w:rPr>
+              <w:t>Recover password button (submit form)</w:t>
+            </w:r>
+          </w:p>
+          <w:p>
+            <w:pPr>
+              <w:spacing w:line="600" w:lineRule="auto"/>
+              <w:jc w:val="both"/>
+              <w:rPr>
+                <w:sz w:val="24"/>
+                <w:szCs w:val="24"/>
+                <w:lang w:val="en-AU"/>
+              </w:rPr>
+            </w:pPr>
+            <w:r>
+              <w:rPr>
+                <w:color w:val="BF8F00" w:themeColor="accent4" w:themeShade="BF"/>
+                <w:sz w:val="24"/>
+                <w:szCs w:val="24"/>
+                <w:lang w:val="en-AU"/>
+              </w:rPr>
+              <w:t xml:space="preserve">(3) </w:t>
+            </w:r>
+            <w:r>
+              <w:rPr>
+                <w:sz w:val="24"/>
+                <w:szCs w:val="24"/>
+                <w:lang w:val="en-AU"/>
+              </w:rPr>
+              <w:t>Sign in link</w:t>
+            </w:r>
+          </w:p>
+          <w:p>
+            <w:pPr>
+              <w:spacing w:line="600" w:lineRule="auto"/>
+              <w:jc w:val="both"/>
+              <w:rPr>
+                <w:color w:val="BF8F00" w:themeColor="accent4" w:themeShade="BF"/>
+                <w:sz w:val="24"/>
+                <w:szCs w:val="24"/>
+                <w:lang w:val="en-AU"/>
+              </w:rPr>
+            </w:pPr>
+            <w:r>
+              <w:rPr>
+                <w:color w:val="7030A0"/>
+                <w:sz w:val="24"/>
+                <w:szCs w:val="24"/>
+                <w:lang w:val="en-AU"/>
+              </w:rPr>
+              <w:t xml:space="preserve">(4) </w:t>
+            </w:r>
+            <w:r>
+              <w:rPr>
+                <w:color w:val="auto"/>
+                <w:sz w:val="24"/>
+                <w:szCs w:val="24"/>
+                <w:lang w:val="en-AU"/>
+              </w:rPr>
+              <w:t>Sign up link</w:t>
+            </w:r>
+          </w:p>
+        </w:tc>
+      </w:tr>
+      <w:tr>
+        <w:trPr>
+          <w:trHeight w:val="1951"/>
+          <w:jc w:val="center"/>
+        </w:trPr>
+        <w:tc>
+          <w:tcPr>
+            <w:tcW w:w="2405" w:type="dxa"/>
+            <w:vMerge/>
+          </w:tcPr>
+          <w:p>
+            <w:pPr>
+              <w:spacing w:line="360" w:lineRule="auto"/>
+              <w:jc w:val="both"/>
+              <w:rPr>
+                <w:sz w:val="24"/>
+                <w:szCs w:val="24"/>
+                <w:lang w:val="en-AU"/>
+              </w:rPr>
+            </w:pPr>
+          </w:p>
+        </w:tc>
+        <w:tc>
+          <w:tcPr>
+            <w:tcW w:w="4961" w:type="dxa"/>
+          </w:tcPr>
+          <w:p>
+            <w:pPr>
+              <w:spacing w:line="360" w:lineRule="auto"/>
+              <w:jc w:val="both"/>
+              <w:rPr>
+                <w:sz w:val="24"/>
+                <w:szCs w:val="24"/>
+                <w:lang w:val="en-AU"/>
+              </w:rPr>
+            </w:pPr>
+            <w:r>
+              <w:rPr>
+                <w:sz w:val="24"/>
+                <w:szCs w:val="24"/>
+                <w:lang w:val="en-AU"/>
+              </w:rPr>
+              <w:t>If an account associated with the information entered is found, an email will be sent to the user with instructions on how to create a new password</w:t>
+            </w:r>
+            <w:r>
+              <w:rPr>
+                <w:sz w:val="24"/>
+                <w:szCs w:val="24"/>
+                <w:lang w:val="en-AU"/>
+              </w:rPr>
+              <w:t xml:space="preserve">. Additionally, </w:t>
+            </w:r>
+            <w:r>
+              <w:rPr>
+                <w:sz w:val="24"/>
+                <w:szCs w:val="24"/>
+                <w:lang w:val="en-AU"/>
+              </w:rPr>
+              <w:t>a success message should pop up at the top of the window to let the user know.</w:t>
+            </w:r>
+          </w:p>
+        </w:tc>
+        <w:tc>
+          <w:tcPr>
+            <w:tcW w:w="4162" w:type="dxa"/>
+            <w:vMerge/>
+          </w:tcPr>
+          <w:p>
+            <w:pPr>
+              <w:pStyle w:val="ListParagraph"/>
+              <w:spacing w:line="360" w:lineRule="auto"/>
+              <w:jc w:val="both"/>
+              <w:rPr>
+                <w:sz w:val="24"/>
+                <w:szCs w:val="24"/>
+                <w:lang w:val="en-AU"/>
+              </w:rPr>
+            </w:pPr>
+          </w:p>
+        </w:tc>
+      </w:tr>
+      <w:tr>
+        <w:trPr>
+          <w:trHeight w:val="2468"/>
+          <w:jc w:val="center"/>
+        </w:trPr>
+        <w:tc>
+          <w:tcPr>
+            <w:tcW w:w="2405" w:type="dxa"/>
+            <w:vMerge/>
+          </w:tcPr>
+          <w:p>
+            <w:pPr>
+              <w:spacing w:line="360" w:lineRule="auto"/>
+              <w:jc w:val="both"/>
+              <w:rPr>
+                <w:sz w:val="24"/>
+                <w:szCs w:val="24"/>
+                <w:lang w:val="en-AU"/>
+              </w:rPr>
+            </w:pPr>
+          </w:p>
+        </w:tc>
+        <w:tc>
+          <w:tcPr>
+            <w:tcW w:w="4961" w:type="dxa"/>
+          </w:tcPr>
+          <w:p>
+            <w:pPr>
+              <w:spacing w:line="360" w:lineRule="auto"/>
+              <w:jc w:val="both"/>
+              <w:rPr>
+                <w:sz w:val="24"/>
+                <w:szCs w:val="24"/>
+                <w:lang w:val="en-AU"/>
+              </w:rPr>
+            </w:pPr>
+            <w:r>
+              <w:rPr>
+                <w:sz w:val="24"/>
+                <w:szCs w:val="24"/>
+                <w:lang w:val="en-AU"/>
+              </w:rPr>
+              <w:t>If no account is found, a</w:t>
+            </w:r>
+            <w:r>
+              <w:rPr>
+                <w:sz w:val="24"/>
+                <w:szCs w:val="24"/>
+                <w:lang w:val="en-AU"/>
+              </w:rPr>
+              <w:t xml:space="preserve">n error message should pop up at the top of the window </w:t>
+            </w:r>
+            <w:r>
+              <w:rPr>
+                <w:sz w:val="24"/>
+                <w:szCs w:val="24"/>
+                <w:lang w:val="en-AU"/>
+              </w:rPr>
+              <w:t>to inform the user.</w:t>
+            </w:r>
+          </w:p>
+        </w:tc>
+        <w:tc>
+          <w:tcPr>
+            <w:tcW w:w="4162" w:type="dxa"/>
+            <w:vMerge/>
+          </w:tcPr>
+          <w:p>
+            <w:pPr>
+              <w:pStyle w:val="ListParagraph"/>
+              <w:spacing w:line="360" w:lineRule="auto"/>
+              <w:jc w:val="both"/>
+              <w:rPr>
+                <w:sz w:val="24"/>
+                <w:szCs w:val="24"/>
+                <w:lang w:val="en-AU"/>
+              </w:rPr>
+            </w:pPr>
+          </w:p>
+        </w:tc>
+      </w:tr>
+      <w:tr>
+        <w:trPr>
+          <w:trHeight w:val="1951"/>
+          <w:jc w:val="center"/>
+        </w:trPr>
+        <w:tc>
+          <w:tcPr>
+            <w:tcW w:w="2405" w:type="dxa"/>
+            <w:vMerge/>
+          </w:tcPr>
+          <w:p>
+            <w:pPr>
+              <w:spacing w:line="360" w:lineRule="auto"/>
+              <w:jc w:val="both"/>
+              <w:rPr>
+                <w:sz w:val="24"/>
+                <w:szCs w:val="24"/>
+                <w:lang w:val="en-AU"/>
+              </w:rPr>
+            </w:pPr>
+          </w:p>
+        </w:tc>
+        <w:tc>
+          <w:tcPr>
+            <w:tcW w:w="4961" w:type="dxa"/>
+          </w:tcPr>
+          <w:p>
+            <w:pPr>
+              <w:spacing w:line="360" w:lineRule="auto"/>
+              <w:jc w:val="both"/>
+              <w:rPr>
+                <w:sz w:val="24"/>
+                <w:szCs w:val="24"/>
+                <w:lang w:val="en-AU"/>
+              </w:rPr>
+            </w:pPr>
+            <w:r>
+              <w:rPr>
+                <w:sz w:val="24"/>
+                <w:szCs w:val="24"/>
+                <w:lang w:val="en-AU"/>
+              </w:rPr>
+              <w:t>If</w:t>
+            </w:r>
+            <w:r>
+              <w:rPr>
+                <w:sz w:val="24"/>
+                <w:szCs w:val="24"/>
+                <w:lang w:val="en-AU"/>
+              </w:rPr>
+              <w:t xml:space="preserve"> </w:t>
+            </w:r>
+            <w:r>
+              <w:rPr>
+                <w:sz w:val="24"/>
+                <w:szCs w:val="24"/>
+                <w:lang w:val="en-AU"/>
+              </w:rPr>
+              <w:t xml:space="preserve">the username/email input field is invalid </w:t>
+            </w:r>
+            <w:r>
+              <w:rPr>
+                <w:sz w:val="24"/>
+                <w:szCs w:val="24"/>
+                <w:lang w:val="en-AU"/>
+              </w:rPr>
+              <w:t xml:space="preserve">or empty, the “recover password” button should be </w:t>
+            </w:r>
+            <w:r>
+              <w:rPr>
+                <w:sz w:val="24"/>
+                <w:szCs w:val="24"/>
+                <w:lang w:val="en-AU"/>
+              </w:rPr>
+              <w:t>inactive.</w:t>
+            </w:r>
+          </w:p>
+        </w:tc>
+        <w:tc>
+          <w:tcPr>
+            <w:tcW w:w="4162" w:type="dxa"/>
+            <w:vMerge/>
+          </w:tcPr>
+          <w:p>
+            <w:pPr>
+              <w:pStyle w:val="ListParagraph"/>
+              <w:spacing w:line="360" w:lineRule="auto"/>
+              <w:jc w:val="both"/>
+              <w:rPr>
+                <w:sz w:val="24"/>
+                <w:szCs w:val="24"/>
+                <w:lang w:val="en-AU"/>
+              </w:rPr>
+            </w:pPr>
+          </w:p>
+        </w:tc>
+      </w:tr>
+      <w:tr>
+        <w:trPr>
+          <w:trHeight w:val="2461"/>
+          <w:jc w:val="center"/>
+        </w:trPr>
+        <w:tc>
+          <w:tcPr>
+            <w:tcW w:w="2405" w:type="dxa"/>
+            <w:vMerge/>
+            <w:tcBorders>
+              <w:bottom w:val="single" w:sz="4" w:space="0" w:color="4472C4" w:themeColor="accent1"/>
+            </w:tcBorders>
+          </w:tcPr>
+          <w:p>
+            <w:pPr>
+              <w:spacing w:line="360" w:lineRule="auto"/>
+              <w:jc w:val="both"/>
+              <w:rPr>
+                <w:sz w:val="24"/>
+                <w:szCs w:val="24"/>
+                <w:lang w:val="en-AU"/>
+              </w:rPr>
+            </w:pPr>
+          </w:p>
+        </w:tc>
+        <w:tc>
+          <w:tcPr>
+            <w:tcW w:w="4961" w:type="dxa"/>
+            <w:tcBorders>
+              <w:bottom w:val="single" w:sz="4" w:space="0" w:color="4472C4" w:themeColor="accent1"/>
+            </w:tcBorders>
+          </w:tcPr>
+          <w:p>
+            <w:pPr>
+              <w:spacing w:line="360" w:lineRule="auto"/>
+              <w:jc w:val="both"/>
+              <w:rPr>
+                <w:sz w:val="24"/>
+                <w:szCs w:val="24"/>
+                <w:lang w:val="en-AU"/>
+              </w:rPr>
+            </w:pPr>
+            <w:r>
+              <w:rPr>
+                <w:sz w:val="24"/>
+                <w:szCs w:val="24"/>
+                <w:lang w:val="en-AU"/>
+              </w:rPr>
+              <w:t>The sign in/ sign up links below the form</w:t>
+            </w:r>
+            <w:r>
+              <w:rPr>
+                <w:sz w:val="24"/>
+                <w:szCs w:val="24"/>
+                <w:lang w:val="en-AU"/>
+              </w:rPr>
+              <w:t xml:space="preserve"> should</w:t>
+            </w:r>
+            <w:r>
+              <w:rPr>
+                <w:sz w:val="24"/>
+                <w:szCs w:val="24"/>
+                <w:lang w:val="en-AU"/>
+              </w:rPr>
+              <w:t xml:space="preserve"> redirect users to </w:t>
+            </w:r>
+            <w:r>
+              <w:rPr>
+                <w:sz w:val="24"/>
+                <w:szCs w:val="24"/>
+                <w:lang w:val="en-AU"/>
+              </w:rPr>
+              <w:t>the corresponding pages.</w:t>
+            </w:r>
+          </w:p>
+        </w:tc>
+        <w:tc>
+          <w:tcPr>
+            <w:tcW w:w="4162" w:type="dxa"/>
+            <w:vMerge/>
+            <w:tcBorders>
+              <w:bottom w:val="single" w:sz="4" w:space="0" w:color="4472C4" w:themeColor="accent1"/>
+            </w:tcBorders>
+          </w:tcPr>
+          <w:p>
+            <w:pPr>
+              <w:pStyle w:val="ListParagraph"/>
+              <w:spacing w:line="360" w:lineRule="auto"/>
+              <w:jc w:val="both"/>
+              <w:rPr>
+                <w:sz w:val="24"/>
+                <w:szCs w:val="24"/>
+                <w:lang w:val="en-AU"/>
+              </w:rPr>
+            </w:pPr>
+          </w:p>
+        </w:tc>
+      </w:tr>
+    </w:tbl>
+    <w:p>
+      <w:bookmarkStart w:id="2" w:name="_GoBack"/>
+      <w:bookmarkEnd w:id="2"/>
+    </w:p>
     <w:sectPr>
-      <w:footerReference w:type="default" r:id="rId13"/>
+      <w:footerReference w:type="default" r:id="rId16"/>
       <w:pgSz w:w="12240" w:h="15840"/>
       <w:pgMar w:top="1440" w:right="1440" w:bottom="1440" w:left="1440" w:header="720" w:footer="720" w:gutter="0"/>
       <w:pgNumType w:start="0"/>
@@ -5123,7 +6047,7 @@
 </file>
 
 <file path=customXml/itemProps2.xml><?xml version="1.0" encoding="utf-8"?>
-<ds:datastoreItem xmlns:ds="http://schemas.openxmlformats.org/officeDocument/2006/customXml" ds:itemID="{7DCFA189-BCA2-4DCC-A2C3-E1D51008AE2B}">
+<ds:datastoreItem xmlns:ds="http://schemas.openxmlformats.org/officeDocument/2006/customXml" ds:itemID="{75479BA5-6BFE-4C99-BC3F-F81225FE1919}">
   <ds:schemaRefs>
     <ds:schemaRef ds:uri="http://schemas.openxmlformats.org/officeDocument/2006/bibliography"/>
   </ds:schemaRefs>

</xml_diff>

<commit_message>
documented new password page
</commit_message>
<xml_diff>
--- a/Admin/Documentation/Admin_Functions.docx
+++ b/Admin/Documentation/Admin_Functions.docx
@@ -961,7 +961,7 @@
           <w:r>
             <w:fldChar w:fldCharType="separate"/>
           </w:r>
-          <w:hyperlink w:anchor="_Toc36844887" w:history="1">
+          <w:hyperlink w:anchor="_Toc36938674" w:history="1">
             <w:r>
               <w:rPr>
                 <w:rStyle w:val="Hyperlink"/>
@@ -1007,7 +1007,7 @@
                 <w:noProof/>
                 <w:webHidden/>
               </w:rPr>
-              <w:instrText xml:space="preserve"> PAGEREF _Toc36844887 \h </w:instrText>
+              <w:instrText xml:space="preserve"> PAGEREF _Toc36938674 \h </w:instrText>
             </w:r>
             <w:r>
               <w:rPr>
@@ -1053,7 +1053,7 @@
               <w:szCs w:val="22"/>
             </w:rPr>
           </w:pPr>
-          <w:hyperlink w:anchor="_Toc36844888" w:history="1">
+          <w:hyperlink w:anchor="_Toc36938675" w:history="1">
             <w:r>
               <w:rPr>
                 <w:rStyle w:val="Hyperlink"/>
@@ -1099,7 +1099,7 @@
                 <w:noProof/>
                 <w:webHidden/>
               </w:rPr>
-              <w:instrText xml:space="preserve"> PAGEREF _Toc36844888 \h </w:instrText>
+              <w:instrText xml:space="preserve"> PAGEREF _Toc36938675 \h </w:instrText>
             </w:r>
             <w:r>
               <w:rPr>
@@ -1120,6 +1120,190 @@
                 <w:webHidden/>
               </w:rPr>
               <w:t>4</w:t>
+            </w:r>
+            <w:r>
+              <w:rPr>
+                <w:noProof/>
+                <w:webHidden/>
+              </w:rPr>
+              <w:fldChar w:fldCharType="end"/>
+            </w:r>
+          </w:hyperlink>
+        </w:p>
+        <w:p>
+          <w:pPr>
+            <w:pStyle w:val="TOC1"/>
+            <w:tabs>
+              <w:tab w:val="left" w:pos="440"/>
+              <w:tab w:val="right" w:leader="dot" w:pos="9350"/>
+            </w:tabs>
+            <w:rPr>
+              <w:rFonts w:eastAsiaTheme="minorEastAsia"/>
+              <w:noProof/>
+              <w:color w:val="auto"/>
+              <w:sz w:val="22"/>
+              <w:szCs w:val="22"/>
+            </w:rPr>
+          </w:pPr>
+          <w:hyperlink w:anchor="_Toc36938676" w:history="1">
+            <w:r>
+              <w:rPr>
+                <w:rStyle w:val="Hyperlink"/>
+                <w:noProof/>
+                <w:lang w:val="en-AU"/>
+              </w:rPr>
+              <w:t>3.</w:t>
+            </w:r>
+            <w:r>
+              <w:rPr>
+                <w:rFonts w:eastAsiaTheme="minorEastAsia"/>
+                <w:noProof/>
+                <w:color w:val="auto"/>
+                <w:sz w:val="22"/>
+                <w:szCs w:val="22"/>
+              </w:rPr>
+              <w:tab/>
+            </w:r>
+            <w:r>
+              <w:rPr>
+                <w:rStyle w:val="Hyperlink"/>
+                <w:noProof/>
+                <w:lang w:val="en-AU"/>
+              </w:rPr>
+              <w:t>Forgot Password</w:t>
+            </w:r>
+            <w:r>
+              <w:rPr>
+                <w:noProof/>
+                <w:webHidden/>
+              </w:rPr>
+              <w:tab/>
+            </w:r>
+            <w:r>
+              <w:rPr>
+                <w:noProof/>
+                <w:webHidden/>
+              </w:rPr>
+              <w:fldChar w:fldCharType="begin"/>
+            </w:r>
+            <w:r>
+              <w:rPr>
+                <w:noProof/>
+                <w:webHidden/>
+              </w:rPr>
+              <w:instrText xml:space="preserve"> PAGEREF _Toc36938676 \h </w:instrText>
+            </w:r>
+            <w:r>
+              <w:rPr>
+                <w:noProof/>
+                <w:webHidden/>
+              </w:rPr>
+            </w:r>
+            <w:r>
+              <w:rPr>
+                <w:noProof/>
+                <w:webHidden/>
+              </w:rPr>
+              <w:fldChar w:fldCharType="separate"/>
+            </w:r>
+            <w:r>
+              <w:rPr>
+                <w:noProof/>
+                <w:webHidden/>
+              </w:rPr>
+              <w:t>6</w:t>
+            </w:r>
+            <w:r>
+              <w:rPr>
+                <w:noProof/>
+                <w:webHidden/>
+              </w:rPr>
+              <w:fldChar w:fldCharType="end"/>
+            </w:r>
+          </w:hyperlink>
+        </w:p>
+        <w:p>
+          <w:pPr>
+            <w:pStyle w:val="TOC1"/>
+            <w:tabs>
+              <w:tab w:val="left" w:pos="440"/>
+              <w:tab w:val="right" w:leader="dot" w:pos="9350"/>
+            </w:tabs>
+            <w:rPr>
+              <w:rFonts w:eastAsiaTheme="minorEastAsia"/>
+              <w:noProof/>
+              <w:color w:val="auto"/>
+              <w:sz w:val="22"/>
+              <w:szCs w:val="22"/>
+            </w:rPr>
+          </w:pPr>
+          <w:hyperlink w:anchor="_Toc36938677" w:history="1">
+            <w:r>
+              <w:rPr>
+                <w:rStyle w:val="Hyperlink"/>
+                <w:noProof/>
+                <w:lang w:val="en-AU"/>
+              </w:rPr>
+              <w:t>3.</w:t>
+            </w:r>
+            <w:r>
+              <w:rPr>
+                <w:rFonts w:eastAsiaTheme="minorEastAsia"/>
+                <w:noProof/>
+                <w:color w:val="auto"/>
+                <w:sz w:val="22"/>
+                <w:szCs w:val="22"/>
+              </w:rPr>
+              <w:tab/>
+            </w:r>
+            <w:r>
+              <w:rPr>
+                <w:rStyle w:val="Hyperlink"/>
+                <w:noProof/>
+                <w:lang w:val="en-AU"/>
+              </w:rPr>
+              <w:t>New Password</w:t>
+            </w:r>
+            <w:r>
+              <w:rPr>
+                <w:noProof/>
+                <w:webHidden/>
+              </w:rPr>
+              <w:tab/>
+            </w:r>
+            <w:r>
+              <w:rPr>
+                <w:noProof/>
+                <w:webHidden/>
+              </w:rPr>
+              <w:fldChar w:fldCharType="begin"/>
+            </w:r>
+            <w:r>
+              <w:rPr>
+                <w:noProof/>
+                <w:webHidden/>
+              </w:rPr>
+              <w:instrText xml:space="preserve"> PAGEREF _Toc36938677 \h </w:instrText>
+            </w:r>
+            <w:r>
+              <w:rPr>
+                <w:noProof/>
+                <w:webHidden/>
+              </w:rPr>
+            </w:r>
+            <w:r>
+              <w:rPr>
+                <w:noProof/>
+                <w:webHidden/>
+              </w:rPr>
+              <w:fldChar w:fldCharType="separate"/>
+            </w:r>
+            <w:r>
+              <w:rPr>
+                <w:noProof/>
+                <w:webHidden/>
+              </w:rPr>
+              <w:t>8</w:t>
             </w:r>
             <w:r>
               <w:rPr>
@@ -1157,14 +1341,8 @@
           <w:lang w:val="en-AU"/>
         </w:rPr>
       </w:pPr>
-    </w:p>
-    <w:p>
-      <w:pPr>
-        <w:spacing w:after="160" w:line="259" w:lineRule="auto"/>
-        <w:rPr>
-          <w:lang w:val="en-AU"/>
-        </w:rPr>
-      </w:pPr>
+      <w:bookmarkStart w:id="0" w:name="_GoBack"/>
+      <w:bookmarkEnd w:id="0"/>
     </w:p>
     <w:p>
       <w:pPr>
@@ -1377,15 +1555,14 @@
           <w:lang w:val="en-AU"/>
         </w:rPr>
       </w:pPr>
-      <w:bookmarkStart w:id="0" w:name="_Toc36844887"/>
+      <w:bookmarkStart w:id="1" w:name="_Toc36938674"/>
       <w:r>
         <w:rPr>
           <w:lang w:val="en-AU"/>
         </w:rPr>
-        <w:lastRenderedPageBreak/>
         <w:t>Sign up</w:t>
       </w:r>
-      <w:bookmarkEnd w:id="0"/>
+      <w:bookmarkEnd w:id="1"/>
     </w:p>
     <w:p>
       <w:pPr>
@@ -2457,7 +2634,7 @@
           <w:lang w:val="en-AU"/>
         </w:rPr>
       </w:pPr>
-      <w:bookmarkStart w:id="1" w:name="_Toc36844888"/>
+      <w:bookmarkStart w:id="2" w:name="_Toc36938675"/>
       <w:r>
         <w:rPr>
           <w:lang w:val="en-AU"/>
@@ -2477,7 +2654,7 @@
         </w:rPr>
         <w:t>Sign in</w:t>
       </w:r>
-      <w:bookmarkEnd w:id="1"/>
+      <w:bookmarkEnd w:id="2"/>
     </w:p>
     <w:p>
       <w:pPr>
@@ -3400,18 +3577,13 @@
           <w:lang w:val="en-AU"/>
         </w:rPr>
       </w:pPr>
+      <w:bookmarkStart w:id="3" w:name="_Toc36938676"/>
       <w:r>
         <w:rPr>
           <w:lang w:val="en-AU"/>
         </w:rPr>
         <w:lastRenderedPageBreak/>
-        <w:t>3</w:t>
-      </w:r>
-      <w:r>
-        <w:rPr>
-          <w:lang w:val="en-AU"/>
-        </w:rPr>
-        <w:t>.</w:t>
+        <w:t>3.</w:t>
       </w:r>
       <w:r>
         <w:rPr>
@@ -3423,8 +3595,9 @@
         <w:rPr>
           <w:lang w:val="en-AU"/>
         </w:rPr>
-        <w:t>FORGOT PASSWORD</w:t>
+        <w:t>Forgot Password</w:t>
       </w:r>
+      <w:bookmarkEnd w:id="3"/>
     </w:p>
     <w:p>
       <w:pPr>
@@ -3791,15 +3964,7 @@
                 <w:szCs w:val="24"/>
                 <w:lang w:val="en-AU"/>
               </w:rPr>
-              <w:t>Forgot password</w:t>
-            </w:r>
-            <w:r>
-              <w:rPr>
-                <w:sz w:val="24"/>
-                <w:szCs w:val="24"/>
-                <w:lang w:val="en-AU"/>
-              </w:rPr>
-              <w:t xml:space="preserve"> form</w:t>
+              <w:t>Forgot password form</w:t>
             </w:r>
           </w:p>
         </w:tc>
@@ -4341,12 +4506,885 @@
         </w:tc>
       </w:tr>
     </w:tbl>
+    <w:p/>
     <w:p>
-      <w:bookmarkStart w:id="2" w:name="_GoBack"/>
-      <w:bookmarkEnd w:id="2"/>
+      <w:pPr>
+        <w:pStyle w:val="Heading1"/>
+        <w:ind w:left="360"/>
+        <w:rPr>
+          <w:lang w:val="en-AU"/>
+        </w:rPr>
+      </w:pPr>
+      <w:bookmarkStart w:id="4" w:name="_Toc36938677"/>
+      <w:r>
+        <w:rPr>
+          <w:lang w:val="en-AU"/>
+        </w:rPr>
+        <w:lastRenderedPageBreak/>
+        <w:t>3.</w:t>
+      </w:r>
+      <w:r>
+        <w:rPr>
+          <w:lang w:val="en-AU"/>
+        </w:rPr>
+        <w:tab/>
+      </w:r>
+      <w:r>
+        <w:rPr>
+          <w:lang w:val="en-AU"/>
+        </w:rPr>
+        <w:t>New Password</w:t>
+      </w:r>
+      <w:bookmarkEnd w:id="4"/>
     </w:p>
+    <w:p>
+      <w:pPr>
+        <w:rPr>
+          <w:lang w:val="en-AU"/>
+        </w:rPr>
+      </w:pPr>
+      <w:r>
+        <w:rPr>
+          <w:noProof/>
+          <w:lang w:val="en-AU"/>
+        </w:rPr>
+        <w:drawing>
+          <wp:anchor distT="0" distB="0" distL="114300" distR="114300" simplePos="0" relativeHeight="251671552" behindDoc="0" locked="0" layoutInCell="1" allowOverlap="1" wp14:anchorId="54BA13CA" wp14:editId="7C3AA45A">
+            <wp:simplePos x="0" y="0"/>
+            <wp:positionH relativeFrom="margin">
+              <wp:align>center</wp:align>
+            </wp:positionH>
+            <wp:positionV relativeFrom="paragraph">
+              <wp:posOffset>501650</wp:posOffset>
+            </wp:positionV>
+            <wp:extent cx="7084695" cy="3984625"/>
+            <wp:effectExtent l="190500" t="190500" r="192405" b="187325"/>
+            <wp:wrapTopAndBottom/>
+            <wp:docPr id="4" name="Picture 4">
+              <a:extLst xmlns:a="http://schemas.openxmlformats.org/drawingml/2006/main">
+                <a:ext uri="{C183D7F6-B498-43B3-948B-1728B52AA6E4}">
+                  <adec:decorative xmlns:adec="http://schemas.microsoft.com/office/drawing/2017/decorative" val="0"/>
+                </a:ext>
+              </a:extLst>
+            </wp:docPr>
+            <wp:cNvGraphicFramePr>
+              <a:graphicFrameLocks xmlns:a="http://schemas.openxmlformats.org/drawingml/2006/main" noChangeAspect="1"/>
+            </wp:cNvGraphicFramePr>
+            <a:graphic xmlns:a="http://schemas.openxmlformats.org/drawingml/2006/main">
+              <a:graphicData uri="http://schemas.openxmlformats.org/drawingml/2006/picture">
+                <pic:pic xmlns:pic="http://schemas.openxmlformats.org/drawingml/2006/picture">
+                  <pic:nvPicPr>
+                    <pic:cNvPr id="1" name="Sign up - Web 1920x1080.jpg"/>
+                    <pic:cNvPicPr/>
+                  </pic:nvPicPr>
+                  <pic:blipFill>
+                    <a:blip r:embed="rId16" cstate="print">
+                      <a:extLst>
+                        <a:ext uri="{28A0092B-C50C-407E-A947-70E740481C1C}">
+                          <a14:useLocalDpi xmlns:a14="http://schemas.microsoft.com/office/drawing/2010/main" val="0"/>
+                        </a:ext>
+                      </a:extLst>
+                    </a:blip>
+                    <a:stretch>
+                      <a:fillRect/>
+                    </a:stretch>
+                  </pic:blipFill>
+                  <pic:spPr>
+                    <a:xfrm>
+                      <a:off x="0" y="0"/>
+                      <a:ext cx="7084904" cy="3985259"/>
+                    </a:xfrm>
+                    <a:prstGeom prst="rect">
+                      <a:avLst/>
+                    </a:prstGeom>
+                    <a:ln>
+                      <a:noFill/>
+                    </a:ln>
+                    <a:effectLst>
+                      <a:outerShdw blurRad="190500" algn="tl" rotWithShape="0">
+                        <a:srgbClr val="000000">
+                          <a:alpha val="70000"/>
+                        </a:srgbClr>
+                      </a:outerShdw>
+                    </a:effectLst>
+                  </pic:spPr>
+                </pic:pic>
+              </a:graphicData>
+            </a:graphic>
+            <wp14:sizeRelH relativeFrom="margin">
+              <wp14:pctWidth>0</wp14:pctWidth>
+            </wp14:sizeRelH>
+            <wp14:sizeRelV relativeFrom="margin">
+              <wp14:pctHeight>0</wp14:pctHeight>
+            </wp14:sizeRelV>
+          </wp:anchor>
+        </w:drawing>
+      </w:r>
+    </w:p>
+    <w:p/>
+    <w:p/>
+    <w:p/>
+    <w:p/>
+    <w:p/>
+    <w:p/>
+    <w:p/>
+    <w:p/>
+    <w:p/>
+    <w:p/>
+    <w:p/>
+    <w:tbl>
+      <w:tblPr>
+        <w:tblStyle w:val="ProjectScopeTable"/>
+        <w:tblW w:w="11528" w:type="dxa"/>
+        <w:jc w:val="center"/>
+        <w:tblLook w:val="04A0" w:firstRow="1" w:lastRow="0" w:firstColumn="1" w:lastColumn="0" w:noHBand="0" w:noVBand="1"/>
+      </w:tblPr>
+      <w:tblGrid>
+        <w:gridCol w:w="2405"/>
+        <w:gridCol w:w="4961"/>
+        <w:gridCol w:w="4162"/>
+      </w:tblGrid>
+      <w:tr>
+        <w:trPr>
+          <w:cnfStyle w:val="100000000000" w:firstRow="1" w:lastRow="0" w:firstColumn="0" w:lastColumn="0" w:oddVBand="0" w:evenVBand="0" w:oddHBand="0" w:evenHBand="0" w:firstRowFirstColumn="0" w:firstRowLastColumn="0" w:lastRowFirstColumn="0" w:lastRowLastColumn="0"/>
+          <w:trHeight w:val="874"/>
+          <w:jc w:val="center"/>
+        </w:trPr>
+        <w:tc>
+          <w:tcPr>
+            <w:tcW w:w="2405" w:type="dxa"/>
+          </w:tcPr>
+          <w:p>
+            <w:pPr>
+              <w:spacing w:line="360" w:lineRule="auto"/>
+              <w:jc w:val="center"/>
+              <w:rPr>
+                <w:sz w:val="24"/>
+                <w:szCs w:val="24"/>
+                <w:lang w:val="en-AU"/>
+              </w:rPr>
+            </w:pPr>
+            <w:r>
+              <w:rPr>
+                <w:sz w:val="24"/>
+                <w:szCs w:val="24"/>
+                <w:lang w:val="en-AU"/>
+              </w:rPr>
+              <w:lastRenderedPageBreak/>
+              <w:t>Function</w:t>
+            </w:r>
+          </w:p>
+        </w:tc>
+        <w:tc>
+          <w:tcPr>
+            <w:tcW w:w="4961" w:type="dxa"/>
+          </w:tcPr>
+          <w:p>
+            <w:pPr>
+              <w:spacing w:line="360" w:lineRule="auto"/>
+              <w:jc w:val="center"/>
+              <w:rPr>
+                <w:sz w:val="24"/>
+                <w:szCs w:val="24"/>
+                <w:lang w:val="en-AU"/>
+              </w:rPr>
+            </w:pPr>
+            <w:r>
+              <w:rPr>
+                <w:sz w:val="24"/>
+                <w:szCs w:val="24"/>
+                <w:lang w:val="en-AU"/>
+              </w:rPr>
+              <w:t>Details</w:t>
+            </w:r>
+          </w:p>
+        </w:tc>
+        <w:tc>
+          <w:tcPr>
+            <w:tcW w:w="4162" w:type="dxa"/>
+          </w:tcPr>
+          <w:p>
+            <w:pPr>
+              <w:spacing w:line="360" w:lineRule="auto"/>
+              <w:jc w:val="center"/>
+              <w:rPr>
+                <w:sz w:val="24"/>
+                <w:szCs w:val="24"/>
+                <w:lang w:val="en-AU"/>
+              </w:rPr>
+            </w:pPr>
+            <w:r>
+              <w:rPr>
+                <w:sz w:val="24"/>
+                <w:szCs w:val="24"/>
+                <w:lang w:val="en-AU"/>
+              </w:rPr>
+              <w:t>Fields</w:t>
+            </w:r>
+          </w:p>
+        </w:tc>
+      </w:tr>
+      <w:tr>
+        <w:trPr>
+          <w:trHeight w:val="1937"/>
+          <w:jc w:val="center"/>
+        </w:trPr>
+        <w:tc>
+          <w:tcPr>
+            <w:tcW w:w="2405" w:type="dxa"/>
+            <w:vMerge w:val="restart"/>
+            <w:vAlign w:val="center"/>
+          </w:tcPr>
+          <w:p>
+            <w:pPr>
+              <w:spacing w:line="360" w:lineRule="auto"/>
+              <w:jc w:val="center"/>
+              <w:rPr>
+                <w:sz w:val="24"/>
+                <w:szCs w:val="24"/>
+                <w:lang w:val="en-AU"/>
+              </w:rPr>
+            </w:pPr>
+            <w:r>
+              <w:rPr>
+                <w:sz w:val="24"/>
+                <w:szCs w:val="24"/>
+                <w:lang w:val="en-AU"/>
+              </w:rPr>
+              <w:t>New</w:t>
+            </w:r>
+            <w:r>
+              <w:rPr>
+                <w:sz w:val="24"/>
+                <w:szCs w:val="24"/>
+                <w:lang w:val="en-AU"/>
+              </w:rPr>
+              <w:t xml:space="preserve"> password form</w:t>
+            </w:r>
+          </w:p>
+        </w:tc>
+        <w:tc>
+          <w:tcPr>
+            <w:tcW w:w="4961" w:type="dxa"/>
+          </w:tcPr>
+          <w:p>
+            <w:pPr>
+              <w:spacing w:line="360" w:lineRule="auto"/>
+              <w:jc w:val="both"/>
+              <w:rPr>
+                <w:sz w:val="24"/>
+                <w:szCs w:val="24"/>
+                <w:lang w:val="en-AU"/>
+              </w:rPr>
+            </w:pPr>
+            <w:r>
+              <w:rPr>
+                <w:sz w:val="24"/>
+                <w:szCs w:val="24"/>
+                <w:lang w:val="en-AU"/>
+              </w:rPr>
+              <w:t>The “email” field is read-only</w:t>
+            </w:r>
+            <w:r>
+              <w:rPr>
+                <w:sz w:val="24"/>
+                <w:szCs w:val="24"/>
+                <w:lang w:val="en-AU"/>
+              </w:rPr>
+              <w:t xml:space="preserve"> and</w:t>
+            </w:r>
+            <w:r>
+              <w:rPr>
+                <w:sz w:val="24"/>
+                <w:szCs w:val="24"/>
+                <w:lang w:val="en-AU"/>
+              </w:rPr>
+              <w:t xml:space="preserve"> lets users be aware of which email </w:t>
+            </w:r>
+            <w:r>
+              <w:rPr>
+                <w:sz w:val="24"/>
+                <w:szCs w:val="24"/>
+                <w:lang w:val="en-AU"/>
+              </w:rPr>
+              <w:t>is associated with the account that they wish to recover</w:t>
+            </w:r>
+            <w:r>
+              <w:rPr>
+                <w:sz w:val="24"/>
+                <w:szCs w:val="24"/>
+                <w:lang w:val="en-AU"/>
+              </w:rPr>
+              <w:t>.</w:t>
+            </w:r>
+          </w:p>
+        </w:tc>
+        <w:tc>
+          <w:tcPr>
+            <w:tcW w:w="4162" w:type="dxa"/>
+            <w:vMerge w:val="restart"/>
+          </w:tcPr>
+          <w:p>
+            <w:pPr>
+              <w:spacing w:line="600" w:lineRule="auto"/>
+              <w:jc w:val="both"/>
+              <w:rPr>
+                <w:sz w:val="24"/>
+                <w:szCs w:val="24"/>
+                <w:lang w:val="en-AU"/>
+              </w:rPr>
+            </w:pPr>
+            <w:r>
+              <w:rPr>
+                <w:color w:val="70AD47" w:themeColor="accent6"/>
+                <w:sz w:val="24"/>
+                <w:szCs w:val="24"/>
+                <w:lang w:val="en-AU"/>
+              </w:rPr>
+              <w:t xml:space="preserve">(1) </w:t>
+            </w:r>
+            <w:r>
+              <w:rPr>
+                <w:sz w:val="24"/>
+                <w:szCs w:val="24"/>
+                <w:lang w:val="en-AU"/>
+              </w:rPr>
+              <w:t>Email</w:t>
+            </w:r>
+            <w:r>
+              <w:rPr>
+                <w:sz w:val="24"/>
+                <w:szCs w:val="24"/>
+                <w:lang w:val="en-AU"/>
+              </w:rPr>
+              <w:t xml:space="preserve"> (</w:t>
+            </w:r>
+            <w:r>
+              <w:rPr>
+                <w:bCs/>
+                <w:sz w:val="24"/>
+                <w:szCs w:val="24"/>
+                <w:lang w:val="en-AU"/>
+              </w:rPr>
+              <w:t>read-only</w:t>
+            </w:r>
+            <w:r>
+              <w:rPr>
+                <w:sz w:val="24"/>
+                <w:szCs w:val="24"/>
+                <w:lang w:val="en-AU"/>
+              </w:rPr>
+              <w:t>)</w:t>
+            </w:r>
+          </w:p>
+          <w:p>
+            <w:pPr>
+              <w:spacing w:line="600" w:lineRule="auto"/>
+              <w:jc w:val="both"/>
+              <w:rPr>
+                <w:sz w:val="24"/>
+                <w:szCs w:val="24"/>
+                <w:lang w:val="en-AU"/>
+              </w:rPr>
+            </w:pPr>
+            <w:r>
+              <w:rPr>
+                <w:color w:val="7030A0"/>
+                <w:sz w:val="24"/>
+                <w:szCs w:val="24"/>
+                <w:lang w:val="en-AU"/>
+              </w:rPr>
+              <w:t xml:space="preserve">(2) </w:t>
+            </w:r>
+            <w:r>
+              <w:rPr>
+                <w:sz w:val="24"/>
+                <w:szCs w:val="24"/>
+                <w:lang w:val="en-AU"/>
+              </w:rPr>
+              <w:t>New password input (</w:t>
+            </w:r>
+            <w:r>
+              <w:rPr>
+                <w:b/>
+                <w:bCs/>
+                <w:sz w:val="24"/>
+                <w:szCs w:val="24"/>
+                <w:u w:val="single"/>
+                <w:lang w:val="en-AU"/>
+              </w:rPr>
+              <w:t>required</w:t>
+            </w:r>
+            <w:r>
+              <w:rPr>
+                <w:sz w:val="24"/>
+                <w:szCs w:val="24"/>
+                <w:lang w:val="en-AU"/>
+              </w:rPr>
+              <w:t>)</w:t>
+            </w:r>
+          </w:p>
+          <w:p>
+            <w:pPr>
+              <w:spacing w:line="600" w:lineRule="auto"/>
+              <w:jc w:val="both"/>
+              <w:rPr>
+                <w:sz w:val="24"/>
+                <w:szCs w:val="24"/>
+                <w:lang w:val="en-AU"/>
+              </w:rPr>
+            </w:pPr>
+            <w:r>
+              <w:rPr>
+                <w:color w:val="BF8F00" w:themeColor="accent4" w:themeShade="BF"/>
+                <w:sz w:val="24"/>
+                <w:szCs w:val="24"/>
+                <w:lang w:val="en-AU"/>
+              </w:rPr>
+              <w:t xml:space="preserve">(3) </w:t>
+            </w:r>
+            <w:r>
+              <w:rPr>
+                <w:sz w:val="24"/>
+                <w:szCs w:val="24"/>
+                <w:lang w:val="en-AU"/>
+              </w:rPr>
+              <w:t>Confirm new password input (</w:t>
+            </w:r>
+            <w:r>
+              <w:rPr>
+                <w:b/>
+                <w:bCs/>
+                <w:sz w:val="24"/>
+                <w:szCs w:val="24"/>
+                <w:u w:val="single"/>
+                <w:lang w:val="en-AU"/>
+              </w:rPr>
+              <w:t>required</w:t>
+            </w:r>
+            <w:r>
+              <w:rPr>
+                <w:sz w:val="24"/>
+                <w:szCs w:val="24"/>
+                <w:lang w:val="en-AU"/>
+              </w:rPr>
+              <w:t>)</w:t>
+            </w:r>
+          </w:p>
+          <w:p>
+            <w:pPr>
+              <w:spacing w:line="600" w:lineRule="auto"/>
+              <w:jc w:val="both"/>
+              <w:rPr>
+                <w:color w:val="auto"/>
+                <w:sz w:val="24"/>
+                <w:szCs w:val="24"/>
+                <w:lang w:val="en-AU"/>
+              </w:rPr>
+            </w:pPr>
+            <w:r>
+              <w:rPr>
+                <w:color w:val="FF0000"/>
+                <w:sz w:val="24"/>
+                <w:szCs w:val="24"/>
+                <w:lang w:val="en-AU"/>
+              </w:rPr>
+              <w:t xml:space="preserve">(4) </w:t>
+            </w:r>
+            <w:r>
+              <w:rPr>
+                <w:color w:val="auto"/>
+                <w:sz w:val="24"/>
+                <w:szCs w:val="24"/>
+                <w:lang w:val="en-AU"/>
+              </w:rPr>
+              <w:t>Change password button (submit form)</w:t>
+            </w:r>
+          </w:p>
+          <w:p>
+            <w:pPr>
+              <w:spacing w:line="600" w:lineRule="auto"/>
+              <w:jc w:val="both"/>
+              <w:rPr>
+                <w:color w:val="auto"/>
+                <w:sz w:val="24"/>
+                <w:szCs w:val="24"/>
+                <w:lang w:val="en-AU"/>
+              </w:rPr>
+            </w:pPr>
+            <w:r>
+              <w:rPr>
+                <w:color w:val="00B0F0"/>
+                <w:sz w:val="24"/>
+                <w:szCs w:val="24"/>
+                <w:lang w:val="en-AU"/>
+              </w:rPr>
+              <w:t>(5)</w:t>
+            </w:r>
+            <w:r>
+              <w:rPr>
+                <w:color w:val="auto"/>
+                <w:sz w:val="24"/>
+                <w:szCs w:val="24"/>
+                <w:lang w:val="en-AU"/>
+              </w:rPr>
+              <w:t xml:space="preserve"> Sign in link</w:t>
+            </w:r>
+          </w:p>
+          <w:p>
+            <w:pPr>
+              <w:spacing w:line="600" w:lineRule="auto"/>
+              <w:jc w:val="both"/>
+              <w:rPr>
+                <w:color w:val="BF8F00" w:themeColor="accent4" w:themeShade="BF"/>
+                <w:sz w:val="24"/>
+                <w:szCs w:val="24"/>
+                <w:lang w:val="en-AU"/>
+              </w:rPr>
+            </w:pPr>
+            <w:r>
+              <w:rPr>
+                <w:color w:val="FF3399"/>
+                <w:sz w:val="24"/>
+                <w:szCs w:val="24"/>
+                <w:lang w:val="en-AU"/>
+              </w:rPr>
+              <w:t>(6)</w:t>
+            </w:r>
+            <w:r>
+              <w:rPr>
+                <w:color w:val="auto"/>
+                <w:sz w:val="24"/>
+                <w:szCs w:val="24"/>
+                <w:lang w:val="en-AU"/>
+              </w:rPr>
+              <w:t xml:space="preserve"> Sign up link</w:t>
+            </w:r>
+          </w:p>
+        </w:tc>
+      </w:tr>
+      <w:tr>
+        <w:trPr>
+          <w:trHeight w:val="1951"/>
+          <w:jc w:val="center"/>
+        </w:trPr>
+        <w:tc>
+          <w:tcPr>
+            <w:tcW w:w="2405" w:type="dxa"/>
+            <w:vMerge/>
+          </w:tcPr>
+          <w:p>
+            <w:pPr>
+              <w:spacing w:line="360" w:lineRule="auto"/>
+              <w:jc w:val="both"/>
+              <w:rPr>
+                <w:sz w:val="24"/>
+                <w:szCs w:val="24"/>
+                <w:lang w:val="en-AU"/>
+              </w:rPr>
+            </w:pPr>
+          </w:p>
+        </w:tc>
+        <w:tc>
+          <w:tcPr>
+            <w:tcW w:w="4961" w:type="dxa"/>
+          </w:tcPr>
+          <w:p>
+            <w:pPr>
+              <w:spacing w:line="360" w:lineRule="auto"/>
+              <w:jc w:val="both"/>
+              <w:rPr>
+                <w:sz w:val="24"/>
+                <w:szCs w:val="24"/>
+                <w:lang w:val="en-AU"/>
+              </w:rPr>
+            </w:pPr>
+            <w:r>
+              <w:rPr>
+                <w:sz w:val="24"/>
+                <w:szCs w:val="24"/>
+                <w:lang w:val="en-AU"/>
+              </w:rPr>
+              <w:t>Both the “new password” and “confirm new password” input fields have basic validation and must match.</w:t>
+            </w:r>
+            <w:r>
+              <w:rPr>
+                <w:sz w:val="24"/>
+                <w:szCs w:val="24"/>
+                <w:lang w:val="en-AU"/>
+              </w:rPr>
+              <w:t xml:space="preserve"> </w:t>
+            </w:r>
+          </w:p>
+        </w:tc>
+        <w:tc>
+          <w:tcPr>
+            <w:tcW w:w="4162" w:type="dxa"/>
+            <w:vMerge/>
+          </w:tcPr>
+          <w:p>
+            <w:pPr>
+              <w:pStyle w:val="ListParagraph"/>
+              <w:spacing w:line="360" w:lineRule="auto"/>
+              <w:jc w:val="both"/>
+              <w:rPr>
+                <w:sz w:val="24"/>
+                <w:szCs w:val="24"/>
+                <w:lang w:val="en-AU"/>
+              </w:rPr>
+            </w:pPr>
+          </w:p>
+        </w:tc>
+      </w:tr>
+      <w:tr>
+        <w:trPr>
+          <w:trHeight w:val="2468"/>
+          <w:jc w:val="center"/>
+        </w:trPr>
+        <w:tc>
+          <w:tcPr>
+            <w:tcW w:w="2405" w:type="dxa"/>
+            <w:vMerge/>
+          </w:tcPr>
+          <w:p>
+            <w:pPr>
+              <w:spacing w:line="360" w:lineRule="auto"/>
+              <w:jc w:val="both"/>
+              <w:rPr>
+                <w:sz w:val="24"/>
+                <w:szCs w:val="24"/>
+                <w:lang w:val="en-AU"/>
+              </w:rPr>
+            </w:pPr>
+          </w:p>
+        </w:tc>
+        <w:tc>
+          <w:tcPr>
+            <w:tcW w:w="4961" w:type="dxa"/>
+          </w:tcPr>
+          <w:p>
+            <w:pPr>
+              <w:spacing w:line="360" w:lineRule="auto"/>
+              <w:jc w:val="both"/>
+              <w:rPr>
+                <w:sz w:val="24"/>
+                <w:szCs w:val="24"/>
+                <w:lang w:val="en-AU"/>
+              </w:rPr>
+            </w:pPr>
+            <w:r>
+              <w:rPr>
+                <w:sz w:val="24"/>
+                <w:szCs w:val="24"/>
+                <w:lang w:val="en-AU"/>
+              </w:rPr>
+              <w:t>If any of the fields is invalid</w:t>
+            </w:r>
+            <w:r>
+              <w:rPr>
+                <w:sz w:val="24"/>
+                <w:szCs w:val="24"/>
+                <w:lang w:val="en-AU"/>
+              </w:rPr>
+              <w:t>, empty</w:t>
+            </w:r>
+            <w:r>
+              <w:rPr>
+                <w:sz w:val="24"/>
+                <w:szCs w:val="24"/>
+                <w:lang w:val="en-AU"/>
+              </w:rPr>
+              <w:t xml:space="preserve"> or the passwords do not match, </w:t>
+            </w:r>
+            <w:r>
+              <w:rPr>
+                <w:sz w:val="24"/>
+                <w:szCs w:val="24"/>
+                <w:lang w:val="en-AU"/>
+              </w:rPr>
+              <w:t>the “change password” button should be inactive.</w:t>
+            </w:r>
+          </w:p>
+        </w:tc>
+        <w:tc>
+          <w:tcPr>
+            <w:tcW w:w="4162" w:type="dxa"/>
+            <w:vMerge/>
+          </w:tcPr>
+          <w:p>
+            <w:pPr>
+              <w:pStyle w:val="ListParagraph"/>
+              <w:spacing w:line="360" w:lineRule="auto"/>
+              <w:jc w:val="both"/>
+              <w:rPr>
+                <w:sz w:val="24"/>
+                <w:szCs w:val="24"/>
+                <w:lang w:val="en-AU"/>
+              </w:rPr>
+            </w:pPr>
+          </w:p>
+        </w:tc>
+      </w:tr>
+      <w:tr>
+        <w:trPr>
+          <w:trHeight w:val="1951"/>
+          <w:jc w:val="center"/>
+        </w:trPr>
+        <w:tc>
+          <w:tcPr>
+            <w:tcW w:w="2405" w:type="dxa"/>
+            <w:vMerge/>
+          </w:tcPr>
+          <w:p>
+            <w:pPr>
+              <w:spacing w:line="360" w:lineRule="auto"/>
+              <w:jc w:val="both"/>
+              <w:rPr>
+                <w:sz w:val="24"/>
+                <w:szCs w:val="24"/>
+                <w:lang w:val="en-AU"/>
+              </w:rPr>
+            </w:pPr>
+          </w:p>
+        </w:tc>
+        <w:tc>
+          <w:tcPr>
+            <w:tcW w:w="4961" w:type="dxa"/>
+          </w:tcPr>
+          <w:p>
+            <w:pPr>
+              <w:spacing w:line="360" w:lineRule="auto"/>
+              <w:jc w:val="both"/>
+              <w:rPr>
+                <w:sz w:val="24"/>
+                <w:szCs w:val="24"/>
+                <w:lang w:val="en-AU"/>
+              </w:rPr>
+            </w:pPr>
+            <w:r>
+              <w:rPr>
+                <w:sz w:val="24"/>
+                <w:szCs w:val="24"/>
+                <w:lang w:val="en-AU"/>
+              </w:rPr>
+              <w:t xml:space="preserve">If all inputs are valid, </w:t>
+            </w:r>
+            <w:r>
+              <w:rPr>
+                <w:sz w:val="24"/>
+                <w:szCs w:val="24"/>
+                <w:lang w:val="en-AU"/>
+              </w:rPr>
+              <w:t>clicking on the “change password” button should redirect users to the dashboard page, with a success message at the top of the window informing them that their password has changed (possibly along with an email)</w:t>
+            </w:r>
+            <w:r>
+              <w:rPr>
+                <w:sz w:val="24"/>
+                <w:szCs w:val="24"/>
+                <w:lang w:val="en-AU"/>
+              </w:rPr>
+              <w:t>.</w:t>
+            </w:r>
+          </w:p>
+        </w:tc>
+        <w:tc>
+          <w:tcPr>
+            <w:tcW w:w="4162" w:type="dxa"/>
+            <w:vMerge/>
+          </w:tcPr>
+          <w:p>
+            <w:pPr>
+              <w:pStyle w:val="ListParagraph"/>
+              <w:spacing w:line="360" w:lineRule="auto"/>
+              <w:jc w:val="both"/>
+              <w:rPr>
+                <w:sz w:val="24"/>
+                <w:szCs w:val="24"/>
+                <w:lang w:val="en-AU"/>
+              </w:rPr>
+            </w:pPr>
+          </w:p>
+        </w:tc>
+      </w:tr>
+      <w:tr>
+        <w:trPr>
+          <w:trHeight w:val="2461"/>
+          <w:jc w:val="center"/>
+        </w:trPr>
+        <w:tc>
+          <w:tcPr>
+            <w:tcW w:w="2405" w:type="dxa"/>
+            <w:vMerge/>
+            <w:tcBorders>
+              <w:bottom w:val="single" w:sz="4" w:space="0" w:color="4472C4" w:themeColor="accent1"/>
+            </w:tcBorders>
+          </w:tcPr>
+          <w:p>
+            <w:pPr>
+              <w:spacing w:line="360" w:lineRule="auto"/>
+              <w:jc w:val="both"/>
+              <w:rPr>
+                <w:sz w:val="24"/>
+                <w:szCs w:val="24"/>
+                <w:lang w:val="en-AU"/>
+              </w:rPr>
+            </w:pPr>
+          </w:p>
+        </w:tc>
+        <w:tc>
+          <w:tcPr>
+            <w:tcW w:w="4961" w:type="dxa"/>
+            <w:tcBorders>
+              <w:bottom w:val="single" w:sz="4" w:space="0" w:color="4472C4" w:themeColor="accent1"/>
+            </w:tcBorders>
+          </w:tcPr>
+          <w:p>
+            <w:pPr>
+              <w:spacing w:line="360" w:lineRule="auto"/>
+              <w:jc w:val="both"/>
+              <w:rPr>
+                <w:sz w:val="24"/>
+                <w:szCs w:val="24"/>
+                <w:lang w:val="en-AU"/>
+              </w:rPr>
+            </w:pPr>
+            <w:r>
+              <w:rPr>
+                <w:sz w:val="24"/>
+                <w:szCs w:val="24"/>
+                <w:lang w:val="en-AU"/>
+              </w:rPr>
+              <w:t>The sign in/ sign up links below the form should redirect users to the corresponding pages.</w:t>
+            </w:r>
+          </w:p>
+        </w:tc>
+        <w:tc>
+          <w:tcPr>
+            <w:tcW w:w="4162" w:type="dxa"/>
+            <w:vMerge/>
+            <w:tcBorders>
+              <w:bottom w:val="single" w:sz="4" w:space="0" w:color="4472C4" w:themeColor="accent1"/>
+            </w:tcBorders>
+          </w:tcPr>
+          <w:p>
+            <w:pPr>
+              <w:pStyle w:val="ListParagraph"/>
+              <w:spacing w:line="360" w:lineRule="auto"/>
+              <w:jc w:val="both"/>
+              <w:rPr>
+                <w:sz w:val="24"/>
+                <w:szCs w:val="24"/>
+                <w:lang w:val="en-AU"/>
+              </w:rPr>
+            </w:pPr>
+          </w:p>
+        </w:tc>
+      </w:tr>
+    </w:tbl>
+    <w:p/>
+    <w:p/>
     <w:sectPr>
-      <w:footerReference w:type="default" r:id="rId16"/>
+      <w:footerReference w:type="default" r:id="rId17"/>
       <w:pgSz w:w="12240" w:h="15840"/>
       <w:pgMar w:top="1440" w:right="1440" w:bottom="1440" w:left="1440" w:header="720" w:footer="720" w:gutter="0"/>
       <w:pgNumType w:start="0"/>
@@ -6047,7 +7085,7 @@
 </file>
 
 <file path=customXml/itemProps2.xml><?xml version="1.0" encoding="utf-8"?>
-<ds:datastoreItem xmlns:ds="http://schemas.openxmlformats.org/officeDocument/2006/customXml" ds:itemID="{75479BA5-6BFE-4C99-BC3F-F81225FE1919}">
+<ds:datastoreItem xmlns:ds="http://schemas.openxmlformats.org/officeDocument/2006/customXml" ds:itemID="{49D17C3E-FF0F-4ED2-926D-FCFBE485E535}">
   <ds:schemaRefs>
     <ds:schemaRef ds:uri="http://schemas.openxmlformats.org/officeDocument/2006/bibliography"/>
   </ds:schemaRefs>

</xml_diff>

<commit_message>
reduced search icon size on the databases page
</commit_message>
<xml_diff>
--- a/Admin/Documentation/Admin_Functions.docx
+++ b/Admin/Documentation/Admin_Functions.docx
@@ -1809,16 +1809,6 @@
           <w:lang w:val="en-AU"/>
         </w:rPr>
       </w:pPr>
-      <w:bookmarkStart w:id="0" w:name="_GoBack"/>
-      <w:bookmarkEnd w:id="0"/>
-    </w:p>
-    <w:p>
-      <w:pPr>
-        <w:spacing w:after="160" w:line="259" w:lineRule="auto"/>
-        <w:rPr>
-          <w:lang w:val="en-AU"/>
-        </w:rPr>
-      </w:pPr>
     </w:p>
     <w:p>
       <w:pPr>
@@ -1983,14 +1973,23 @@
           <w:lang w:val="en-AU"/>
         </w:rPr>
       </w:pPr>
-      <w:bookmarkStart w:id="1" w:name="_Toc37015639"/>
+      <w:bookmarkStart w:id="0" w:name="_Toc37015639"/>
       <w:r>
         <w:rPr>
           <w:lang w:val="en-AU"/>
         </w:rPr>
-        <w:t>Sign up</w:t>
+        <w:lastRenderedPageBreak/>
+        <w:t>S</w:t>
       </w:r>
+      <w:bookmarkStart w:id="1" w:name="_GoBack"/>
       <w:bookmarkEnd w:id="1"/>
+      <w:r>
+        <w:rPr>
+          <w:lang w:val="en-AU"/>
+        </w:rPr>
+        <w:t>ign up</w:t>
+      </w:r>
+      <w:bookmarkEnd w:id="0"/>
     </w:p>
     <w:p>
       <w:pPr>
@@ -3942,25 +3941,7 @@
                 <w:szCs w:val="24"/>
                 <w:lang w:val="en-AU"/>
               </w:rPr>
-              <w:t xml:space="preserve">The “forgot password” link should redirect new users to the </w:t>
-            </w:r>
-            <w:proofErr w:type="gramStart"/>
-            <w:r>
-              <w:rPr>
-                <w:sz w:val="24"/>
-                <w:szCs w:val="24"/>
-                <w:lang w:val="en-AU"/>
-              </w:rPr>
-              <w:t>sign up</w:t>
-            </w:r>
-            <w:proofErr w:type="gramEnd"/>
-            <w:r>
-              <w:rPr>
-                <w:sz w:val="24"/>
-                <w:szCs w:val="24"/>
-                <w:lang w:val="en-AU"/>
-              </w:rPr>
-              <w:t xml:space="preserve"> page</w:t>
+              <w:t>The “forgot password” link should redirect new users to the sign up page</w:t>
             </w:r>
           </w:p>
         </w:tc>
@@ -8948,18 +8929,8 @@
                 <w:szCs w:val="24"/>
                 <w:lang w:val="en-AU"/>
               </w:rPr>
-              <w:t xml:space="preserve">by users with “admin” as their </w:t>
-            </w:r>
-            <w:proofErr w:type="spellStart"/>
-            <w:r>
-              <w:rPr>
-                <w:sz w:val="24"/>
-                <w:szCs w:val="24"/>
-                <w:lang w:val="en-AU"/>
-              </w:rPr>
-              <w:t>user_role</w:t>
-            </w:r>
-            <w:proofErr w:type="spellEnd"/>
+              <w:t>by users with “admin” as their user_role</w:t>
+            </w:r>
           </w:p>
         </w:tc>
         <w:tc>
@@ -9066,25 +9037,7 @@
                 <w:szCs w:val="24"/>
                 <w:lang w:val="en-AU"/>
               </w:rPr>
-              <w:t xml:space="preserve">Change </w:t>
-            </w:r>
-            <w:proofErr w:type="spellStart"/>
-            <w:r>
-              <w:rPr>
-                <w:sz w:val="24"/>
-                <w:szCs w:val="24"/>
-                <w:lang w:val="en-AU"/>
-              </w:rPr>
-              <w:t>user_role</w:t>
-            </w:r>
-            <w:proofErr w:type="spellEnd"/>
-            <w:r>
-              <w:rPr>
-                <w:sz w:val="24"/>
-                <w:szCs w:val="24"/>
-                <w:lang w:val="en-AU"/>
-              </w:rPr>
-              <w:t xml:space="preserve"> to button </w:t>
+              <w:t xml:space="preserve">Change user_role to button </w:t>
             </w:r>
           </w:p>
           <w:p>
@@ -9193,18 +9146,8 @@
                 <w:szCs w:val="24"/>
                 <w:lang w:val="en-AU"/>
               </w:rPr>
-              <w:t xml:space="preserve">the “change </w:t>
-            </w:r>
-            <w:proofErr w:type="spellStart"/>
-            <w:r>
-              <w:rPr>
-                <w:sz w:val="24"/>
-                <w:szCs w:val="24"/>
-                <w:lang w:val="en-AU"/>
-              </w:rPr>
-              <w:t>user_role</w:t>
-            </w:r>
-            <w:proofErr w:type="spellEnd"/>
+              <w:t>the “change user_role</w:t>
+            </w:r>
             <w:r>
               <w:rPr>
                 <w:sz w:val="24"/>
@@ -9310,25 +9253,7 @@
                 <w:szCs w:val="24"/>
                 <w:lang w:val="en-AU"/>
               </w:rPr>
-              <w:t xml:space="preserve">clicking on the “change </w:t>
-            </w:r>
-            <w:proofErr w:type="spellStart"/>
-            <w:r>
-              <w:rPr>
-                <w:sz w:val="24"/>
-                <w:szCs w:val="24"/>
-                <w:lang w:val="en-AU"/>
-              </w:rPr>
-              <w:t>user_role</w:t>
-            </w:r>
-            <w:proofErr w:type="spellEnd"/>
-            <w:r>
-              <w:rPr>
-                <w:sz w:val="24"/>
-                <w:szCs w:val="24"/>
-                <w:lang w:val="en-AU"/>
-              </w:rPr>
-              <w:t xml:space="preserve"> to” button (</w:t>
+              <w:t>clicking on the “change user_role to” button (</w:t>
             </w:r>
             <w:r>
               <w:rPr>
@@ -9631,24 +9556,13 @@
           <w:lang w:val="en-AU"/>
         </w:rPr>
         <w:lastRenderedPageBreak/>
-        <w:t>9</w:t>
-      </w:r>
-      <w:r>
-        <w:rPr>
-          <w:lang w:val="en-AU"/>
-        </w:rPr>
-        <w:t>.</w:t>
+        <w:t>9.</w:t>
       </w:r>
       <w:r>
         <w:rPr>
           <w:lang w:val="en-AU"/>
         </w:rPr>
         <w:tab/>
-      </w:r>
-      <w:r>
-        <w:rPr>
-          <w:lang w:val="en-AU"/>
-        </w:rPr>
         <w:t>Pictures</w:t>
       </w:r>
       <w:bookmarkEnd w:id="9"/>
@@ -10196,25 +10110,7 @@
                 <w:szCs w:val="24"/>
                 <w:lang w:val="en-AU"/>
               </w:rPr>
-              <w:t xml:space="preserve">pictures submitted by that </w:t>
-            </w:r>
-            <w:proofErr w:type="gramStart"/>
-            <w:r>
-              <w:rPr>
-                <w:sz w:val="24"/>
-                <w:szCs w:val="24"/>
-                <w:lang w:val="en-AU"/>
-              </w:rPr>
-              <w:t>particular user</w:t>
-            </w:r>
-            <w:proofErr w:type="gramEnd"/>
-            <w:r>
-              <w:rPr>
-                <w:sz w:val="24"/>
-                <w:szCs w:val="24"/>
-                <w:lang w:val="en-AU"/>
-              </w:rPr>
-              <w:t xml:space="preserve"> is stored in the cloud.</w:t>
+              <w:t>pictures submitted by that particular user is stored in the cloud.</w:t>
             </w:r>
           </w:p>
         </w:tc>
@@ -12334,7 +12230,7 @@
 </file>
 
 <file path=customXml/itemProps2.xml><?xml version="1.0" encoding="utf-8"?>
-<ds:datastoreItem xmlns:ds="http://schemas.openxmlformats.org/officeDocument/2006/customXml" ds:itemID="{FDFFC6DE-504A-48CE-AF43-B83D06436692}">
+<ds:datastoreItem xmlns:ds="http://schemas.openxmlformats.org/officeDocument/2006/customXml" ds:itemID="{24CB39AA-4B9C-4EEA-ABD0-9CF642E71E84}">
   <ds:schemaRefs>
     <ds:schemaRef ds:uri="http://schemas.openxmlformats.org/officeDocument/2006/bibliography"/>
   </ds:schemaRefs>

</xml_diff>

<commit_message>
documented add, edit and delete modals on the databases page
</commit_message>
<xml_diff>
--- a/Admin/Documentation/Admin_Functions.docx
+++ b/Admin/Documentation/Admin_Functions.docx
@@ -961,7 +961,7 @@
           <w:r>
             <w:fldChar w:fldCharType="separate"/>
           </w:r>
-          <w:hyperlink w:anchor="_Toc37015639" w:history="1">
+          <w:hyperlink w:anchor="_Toc37097312" w:history="1">
             <w:r>
               <w:rPr>
                 <w:rStyle w:val="Hyperlink"/>
@@ -1007,7 +1007,7 @@
                 <w:noProof/>
                 <w:webHidden/>
               </w:rPr>
-              <w:instrText xml:space="preserve"> PAGEREF _Toc37015639 \h </w:instrText>
+              <w:instrText xml:space="preserve"> PAGEREF _Toc37097312 \h </w:instrText>
             </w:r>
             <w:r>
               <w:rPr>
@@ -1053,7 +1053,7 @@
               <w:szCs w:val="22"/>
             </w:rPr>
           </w:pPr>
-          <w:hyperlink w:anchor="_Toc37015640" w:history="1">
+          <w:hyperlink w:anchor="_Toc37097313" w:history="1">
             <w:r>
               <w:rPr>
                 <w:rStyle w:val="Hyperlink"/>
@@ -1099,7 +1099,7 @@
                 <w:noProof/>
                 <w:webHidden/>
               </w:rPr>
-              <w:instrText xml:space="preserve"> PAGEREF _Toc37015640 \h </w:instrText>
+              <w:instrText xml:space="preserve"> PAGEREF _Toc37097313 \h </w:instrText>
             </w:r>
             <w:r>
               <w:rPr>
@@ -1145,7 +1145,7 @@
               <w:szCs w:val="22"/>
             </w:rPr>
           </w:pPr>
-          <w:hyperlink w:anchor="_Toc37015641" w:history="1">
+          <w:hyperlink w:anchor="_Toc37097314" w:history="1">
             <w:r>
               <w:rPr>
                 <w:rStyle w:val="Hyperlink"/>
@@ -1191,7 +1191,7 @@
                 <w:noProof/>
                 <w:webHidden/>
               </w:rPr>
-              <w:instrText xml:space="preserve"> PAGEREF _Toc37015641 \h </w:instrText>
+              <w:instrText xml:space="preserve"> PAGEREF _Toc37097314 \h </w:instrText>
             </w:r>
             <w:r>
               <w:rPr>
@@ -1237,7 +1237,7 @@
               <w:szCs w:val="22"/>
             </w:rPr>
           </w:pPr>
-          <w:hyperlink w:anchor="_Toc37015642" w:history="1">
+          <w:hyperlink w:anchor="_Toc37097315" w:history="1">
             <w:r>
               <w:rPr>
                 <w:rStyle w:val="Hyperlink"/>
@@ -1283,7 +1283,7 @@
                 <w:noProof/>
                 <w:webHidden/>
               </w:rPr>
-              <w:instrText xml:space="preserve"> PAGEREF _Toc37015642 \h </w:instrText>
+              <w:instrText xml:space="preserve"> PAGEREF _Toc37097315 \h </w:instrText>
             </w:r>
             <w:r>
               <w:rPr>
@@ -1329,7 +1329,7 @@
               <w:szCs w:val="22"/>
             </w:rPr>
           </w:pPr>
-          <w:hyperlink w:anchor="_Toc37015643" w:history="1">
+          <w:hyperlink w:anchor="_Toc37097316" w:history="1">
             <w:r>
               <w:rPr>
                 <w:rStyle w:val="Hyperlink"/>
@@ -1375,7 +1375,7 @@
                 <w:noProof/>
                 <w:webHidden/>
               </w:rPr>
-              <w:instrText xml:space="preserve"> PAGEREF _Toc37015643 \h </w:instrText>
+              <w:instrText xml:space="preserve"> PAGEREF _Toc37097316 \h </w:instrText>
             </w:r>
             <w:r>
               <w:rPr>
@@ -1421,7 +1421,7 @@
               <w:szCs w:val="22"/>
             </w:rPr>
           </w:pPr>
-          <w:hyperlink w:anchor="_Toc37015644" w:history="1">
+          <w:hyperlink w:anchor="_Toc37097317" w:history="1">
             <w:r>
               <w:rPr>
                 <w:rStyle w:val="Hyperlink"/>
@@ -1467,7 +1467,7 @@
                 <w:noProof/>
                 <w:webHidden/>
               </w:rPr>
-              <w:instrText xml:space="preserve"> PAGEREF _Toc37015644 \h </w:instrText>
+              <w:instrText xml:space="preserve"> PAGEREF _Toc37097317 \h </w:instrText>
             </w:r>
             <w:r>
               <w:rPr>
@@ -1488,6 +1488,252 @@
                 <w:webHidden/>
               </w:rPr>
               <w:t>12</w:t>
+            </w:r>
+            <w:r>
+              <w:rPr>
+                <w:noProof/>
+                <w:webHidden/>
+              </w:rPr>
+              <w:fldChar w:fldCharType="end"/>
+            </w:r>
+          </w:hyperlink>
+        </w:p>
+        <w:p>
+          <w:pPr>
+            <w:pStyle w:val="TOC2"/>
+            <w:tabs>
+              <w:tab w:val="left" w:pos="880"/>
+              <w:tab w:val="right" w:leader="dot" w:pos="9350"/>
+            </w:tabs>
+            <w:rPr>
+              <w:noProof/>
+            </w:rPr>
+          </w:pPr>
+          <w:hyperlink w:anchor="_Toc37097318" w:history="1">
+            <w:r>
+              <w:rPr>
+                <w:rStyle w:val="Hyperlink"/>
+                <w:noProof/>
+              </w:rPr>
+              <w:t>6.1.</w:t>
+            </w:r>
+            <w:r>
+              <w:rPr>
+                <w:noProof/>
+              </w:rPr>
+              <w:tab/>
+            </w:r>
+            <w:r>
+              <w:rPr>
+                <w:rStyle w:val="Hyperlink"/>
+                <w:noProof/>
+              </w:rPr>
+              <w:t>Add Entry Modal</w:t>
+            </w:r>
+            <w:r>
+              <w:rPr>
+                <w:noProof/>
+                <w:webHidden/>
+              </w:rPr>
+              <w:tab/>
+            </w:r>
+            <w:r>
+              <w:rPr>
+                <w:noProof/>
+                <w:webHidden/>
+              </w:rPr>
+              <w:fldChar w:fldCharType="begin"/>
+            </w:r>
+            <w:r>
+              <w:rPr>
+                <w:noProof/>
+                <w:webHidden/>
+              </w:rPr>
+              <w:instrText xml:space="preserve"> PAGEREF _Toc37097318 \h </w:instrText>
+            </w:r>
+            <w:r>
+              <w:rPr>
+                <w:noProof/>
+                <w:webHidden/>
+              </w:rPr>
+            </w:r>
+            <w:r>
+              <w:rPr>
+                <w:noProof/>
+                <w:webHidden/>
+              </w:rPr>
+              <w:fldChar w:fldCharType="separate"/>
+            </w:r>
+            <w:r>
+              <w:rPr>
+                <w:noProof/>
+                <w:webHidden/>
+              </w:rPr>
+              <w:t>14</w:t>
+            </w:r>
+            <w:r>
+              <w:rPr>
+                <w:noProof/>
+                <w:webHidden/>
+              </w:rPr>
+              <w:fldChar w:fldCharType="end"/>
+            </w:r>
+          </w:hyperlink>
+        </w:p>
+        <w:p>
+          <w:pPr>
+            <w:pStyle w:val="TOC2"/>
+            <w:tabs>
+              <w:tab w:val="left" w:pos="880"/>
+              <w:tab w:val="right" w:leader="dot" w:pos="9350"/>
+            </w:tabs>
+            <w:rPr>
+              <w:noProof/>
+            </w:rPr>
+          </w:pPr>
+          <w:hyperlink w:anchor="_Toc37097319" w:history="1">
+            <w:r>
+              <w:rPr>
+                <w:rStyle w:val="Hyperlink"/>
+                <w:noProof/>
+              </w:rPr>
+              <w:t>6.2.</w:t>
+            </w:r>
+            <w:r>
+              <w:rPr>
+                <w:noProof/>
+              </w:rPr>
+              <w:tab/>
+            </w:r>
+            <w:r>
+              <w:rPr>
+                <w:rStyle w:val="Hyperlink"/>
+                <w:noProof/>
+              </w:rPr>
+              <w:t>Edit Entry Modal</w:t>
+            </w:r>
+            <w:r>
+              <w:rPr>
+                <w:noProof/>
+                <w:webHidden/>
+              </w:rPr>
+              <w:tab/>
+            </w:r>
+            <w:r>
+              <w:rPr>
+                <w:noProof/>
+                <w:webHidden/>
+              </w:rPr>
+              <w:fldChar w:fldCharType="begin"/>
+            </w:r>
+            <w:r>
+              <w:rPr>
+                <w:noProof/>
+                <w:webHidden/>
+              </w:rPr>
+              <w:instrText xml:space="preserve"> PAGEREF _Toc37097319 \h </w:instrText>
+            </w:r>
+            <w:r>
+              <w:rPr>
+                <w:noProof/>
+                <w:webHidden/>
+              </w:rPr>
+            </w:r>
+            <w:r>
+              <w:rPr>
+                <w:noProof/>
+                <w:webHidden/>
+              </w:rPr>
+              <w:fldChar w:fldCharType="separate"/>
+            </w:r>
+            <w:r>
+              <w:rPr>
+                <w:noProof/>
+                <w:webHidden/>
+              </w:rPr>
+              <w:t>16</w:t>
+            </w:r>
+            <w:r>
+              <w:rPr>
+                <w:noProof/>
+                <w:webHidden/>
+              </w:rPr>
+              <w:fldChar w:fldCharType="end"/>
+            </w:r>
+          </w:hyperlink>
+        </w:p>
+        <w:p>
+          <w:pPr>
+            <w:pStyle w:val="TOC2"/>
+            <w:tabs>
+              <w:tab w:val="left" w:pos="880"/>
+              <w:tab w:val="right" w:leader="dot" w:pos="9350"/>
+            </w:tabs>
+            <w:rPr>
+              <w:noProof/>
+            </w:rPr>
+          </w:pPr>
+          <w:hyperlink w:anchor="_Toc37097320" w:history="1">
+            <w:r>
+              <w:rPr>
+                <w:rStyle w:val="Hyperlink"/>
+                <w:noProof/>
+              </w:rPr>
+              <w:t>6.3.</w:t>
+            </w:r>
+            <w:r>
+              <w:rPr>
+                <w:noProof/>
+              </w:rPr>
+              <w:tab/>
+            </w:r>
+            <w:r>
+              <w:rPr>
+                <w:rStyle w:val="Hyperlink"/>
+                <w:noProof/>
+              </w:rPr>
+              <w:t>Delete Entry Modal</w:t>
+            </w:r>
+            <w:r>
+              <w:rPr>
+                <w:noProof/>
+                <w:webHidden/>
+              </w:rPr>
+              <w:tab/>
+            </w:r>
+            <w:r>
+              <w:rPr>
+                <w:noProof/>
+                <w:webHidden/>
+              </w:rPr>
+              <w:fldChar w:fldCharType="begin"/>
+            </w:r>
+            <w:r>
+              <w:rPr>
+                <w:noProof/>
+                <w:webHidden/>
+              </w:rPr>
+              <w:instrText xml:space="preserve"> PAGEREF _Toc37097320 \h </w:instrText>
+            </w:r>
+            <w:r>
+              <w:rPr>
+                <w:noProof/>
+                <w:webHidden/>
+              </w:rPr>
+            </w:r>
+            <w:r>
+              <w:rPr>
+                <w:noProof/>
+                <w:webHidden/>
+              </w:rPr>
+              <w:fldChar w:fldCharType="separate"/>
+            </w:r>
+            <w:r>
+              <w:rPr>
+                <w:noProof/>
+                <w:webHidden/>
+              </w:rPr>
+              <w:t>18</w:t>
             </w:r>
             <w:r>
               <w:rPr>
@@ -1513,7 +1759,7 @@
               <w:szCs w:val="22"/>
             </w:rPr>
           </w:pPr>
-          <w:hyperlink w:anchor="_Toc37015645" w:history="1">
+          <w:hyperlink w:anchor="_Toc37097321" w:history="1">
             <w:r>
               <w:rPr>
                 <w:rStyle w:val="Hyperlink"/>
@@ -1559,7 +1805,7 @@
                 <w:noProof/>
                 <w:webHidden/>
               </w:rPr>
-              <w:instrText xml:space="preserve"> PAGEREF _Toc37015645 \h </w:instrText>
+              <w:instrText xml:space="preserve"> PAGEREF _Toc37097321 \h </w:instrText>
             </w:r>
             <w:r>
               <w:rPr>
@@ -1579,7 +1825,7 @@
                 <w:noProof/>
                 <w:webHidden/>
               </w:rPr>
-              <w:t>14</w:t>
+              <w:t>20</w:t>
             </w:r>
             <w:r>
               <w:rPr>
@@ -1605,7 +1851,7 @@
               <w:szCs w:val="22"/>
             </w:rPr>
           </w:pPr>
-          <w:hyperlink w:anchor="_Toc37015646" w:history="1">
+          <w:hyperlink w:anchor="_Toc37097322" w:history="1">
             <w:r>
               <w:rPr>
                 <w:rStyle w:val="Hyperlink"/>
@@ -1651,7 +1897,7 @@
                 <w:noProof/>
                 <w:webHidden/>
               </w:rPr>
-              <w:instrText xml:space="preserve"> PAGEREF _Toc37015646 \h </w:instrText>
+              <w:instrText xml:space="preserve"> PAGEREF _Toc37097322 \h </w:instrText>
             </w:r>
             <w:r>
               <w:rPr>
@@ -1671,7 +1917,7 @@
                 <w:noProof/>
                 <w:webHidden/>
               </w:rPr>
-              <w:t>16</w:t>
+              <w:t>22</w:t>
             </w:r>
             <w:r>
               <w:rPr>
@@ -1697,7 +1943,7 @@
               <w:szCs w:val="22"/>
             </w:rPr>
           </w:pPr>
-          <w:hyperlink w:anchor="_Toc37015647" w:history="1">
+          <w:hyperlink w:anchor="_Toc37097323" w:history="1">
             <w:r>
               <w:rPr>
                 <w:rStyle w:val="Hyperlink"/>
@@ -1743,7 +1989,7 @@
                 <w:noProof/>
                 <w:webHidden/>
               </w:rPr>
-              <w:instrText xml:space="preserve"> PAGEREF _Toc37015647 \h </w:instrText>
+              <w:instrText xml:space="preserve"> PAGEREF _Toc37097323 \h </w:instrText>
             </w:r>
             <w:r>
               <w:rPr>
@@ -1763,7 +2009,7 @@
                 <w:noProof/>
                 <w:webHidden/>
               </w:rPr>
-              <w:t>18</w:t>
+              <w:t>24</w:t>
             </w:r>
             <w:r>
               <w:rPr>
@@ -1833,30 +2079,8 @@
           <w:lang w:val="en-AU"/>
         </w:rPr>
       </w:pPr>
-    </w:p>
-    <w:p>
-      <w:pPr>
-        <w:spacing w:after="160" w:line="259" w:lineRule="auto"/>
-        <w:rPr>
-          <w:lang w:val="en-AU"/>
-        </w:rPr>
-      </w:pPr>
-    </w:p>
-    <w:p>
-      <w:pPr>
-        <w:spacing w:after="160" w:line="259" w:lineRule="auto"/>
-        <w:rPr>
-          <w:lang w:val="en-AU"/>
-        </w:rPr>
-      </w:pPr>
-    </w:p>
-    <w:p>
-      <w:pPr>
-        <w:spacing w:after="160" w:line="259" w:lineRule="auto"/>
-        <w:rPr>
-          <w:lang w:val="en-AU"/>
-        </w:rPr>
-      </w:pPr>
+      <w:bookmarkStart w:id="0" w:name="_GoBack"/>
+      <w:bookmarkEnd w:id="0"/>
     </w:p>
     <w:p>
       <w:pPr>
@@ -1973,7 +2197,7 @@
           <w:lang w:val="en-AU"/>
         </w:rPr>
       </w:pPr>
-      <w:bookmarkStart w:id="0" w:name="_Toc37015639"/>
+      <w:bookmarkStart w:id="1" w:name="_Toc37097312"/>
       <w:r>
         <w:rPr>
           <w:lang w:val="en-AU"/>
@@ -1981,15 +2205,13 @@
         <w:lastRenderedPageBreak/>
         <w:t>S</w:t>
       </w:r>
-      <w:bookmarkStart w:id="1" w:name="_GoBack"/>
-      <w:bookmarkEnd w:id="1"/>
       <w:r>
         <w:rPr>
           <w:lang w:val="en-AU"/>
         </w:rPr>
         <w:t>ign up</w:t>
       </w:r>
-      <w:bookmarkEnd w:id="0"/>
+      <w:bookmarkEnd w:id="1"/>
     </w:p>
     <w:p>
       <w:pPr>
@@ -2211,6 +2433,14 @@
                 <w:szCs w:val="24"/>
                 <w:lang w:val="en-AU"/>
               </w:rPr>
+              <w:t>Sections/</w:t>
+            </w:r>
+            <w:r>
+              <w:rPr>
+                <w:sz w:val="24"/>
+                <w:szCs w:val="24"/>
+                <w:lang w:val="en-AU"/>
+              </w:rPr>
               <w:t>Fields</w:t>
             </w:r>
           </w:p>
@@ -3061,7 +3291,7 @@
           <w:lang w:val="en-AU"/>
         </w:rPr>
       </w:pPr>
-      <w:bookmarkStart w:id="2" w:name="_Toc37015640"/>
+      <w:bookmarkStart w:id="2" w:name="_Toc37097313"/>
       <w:r>
         <w:rPr>
           <w:lang w:val="en-AU"/>
@@ -3265,6 +3495,14 @@
                 <w:szCs w:val="24"/>
                 <w:lang w:val="en-AU"/>
               </w:rPr>
+              <w:t>Sections/</w:t>
+            </w:r>
+            <w:r>
+              <w:rPr>
+                <w:sz w:val="24"/>
+                <w:szCs w:val="24"/>
+                <w:lang w:val="en-AU"/>
+              </w:rPr>
               <w:t>Fields</w:t>
             </w:r>
           </w:p>
@@ -3941,7 +4179,25 @@
                 <w:szCs w:val="24"/>
                 <w:lang w:val="en-AU"/>
               </w:rPr>
-              <w:t>The “forgot password” link should redirect new users to the sign up page</w:t>
+              <w:t xml:space="preserve">The “forgot password” link should redirect new users to the </w:t>
+            </w:r>
+            <w:proofErr w:type="gramStart"/>
+            <w:r>
+              <w:rPr>
+                <w:sz w:val="24"/>
+                <w:szCs w:val="24"/>
+                <w:lang w:val="en-AU"/>
+              </w:rPr>
+              <w:t>sign up</w:t>
+            </w:r>
+            <w:proofErr w:type="gramEnd"/>
+            <w:r>
+              <w:rPr>
+                <w:sz w:val="24"/>
+                <w:szCs w:val="24"/>
+                <w:lang w:val="en-AU"/>
+              </w:rPr>
+              <w:t xml:space="preserve"> page</w:t>
             </w:r>
           </w:p>
         </w:tc>
@@ -3986,7 +4242,7 @@
           <w:lang w:val="en-AU"/>
         </w:rPr>
       </w:pPr>
-      <w:bookmarkStart w:id="3" w:name="_Toc37015641"/>
+      <w:bookmarkStart w:id="3" w:name="_Toc37097314"/>
       <w:r>
         <w:rPr>
           <w:lang w:val="en-AU"/>
@@ -4341,6 +4597,14 @@
                 <w:szCs w:val="24"/>
                 <w:lang w:val="en-AU"/>
               </w:rPr>
+              <w:t>Sections/</w:t>
+            </w:r>
+            <w:r>
+              <w:rPr>
+                <w:sz w:val="24"/>
+                <w:szCs w:val="24"/>
+                <w:lang w:val="en-AU"/>
+              </w:rPr>
               <w:t>Fields</w:t>
             </w:r>
           </w:p>
@@ -4924,7 +5188,7 @@
           <w:lang w:val="en-AU"/>
         </w:rPr>
       </w:pPr>
-      <w:bookmarkStart w:id="4" w:name="_Toc37015642"/>
+      <w:bookmarkStart w:id="4" w:name="_Toc37097315"/>
       <w:r>
         <w:rPr>
           <w:lang w:val="en-AU"/>
@@ -5134,6 +5398,14 @@
                 <w:szCs w:val="24"/>
                 <w:lang w:val="en-AU"/>
               </w:rPr>
+              <w:t>Sections/</w:t>
+            </w:r>
+            <w:r>
+              <w:rPr>
+                <w:sz w:val="24"/>
+                <w:szCs w:val="24"/>
+                <w:lang w:val="en-AU"/>
+              </w:rPr>
               <w:t>Fields</w:t>
             </w:r>
           </w:p>
@@ -5797,7 +6069,7 @@
           <w:lang w:val="en-AU"/>
         </w:rPr>
       </w:pPr>
-      <w:bookmarkStart w:id="5" w:name="_Toc37015643"/>
+      <w:bookmarkStart w:id="5" w:name="_Toc37097316"/>
       <w:r>
         <w:rPr>
           <w:lang w:val="en-AU"/>
@@ -5996,6 +6268,14 @@
                 <w:szCs w:val="24"/>
                 <w:lang w:val="en-AU"/>
               </w:rPr>
+              <w:t>Sections/</w:t>
+            </w:r>
+            <w:r>
+              <w:rPr>
+                <w:sz w:val="24"/>
+                <w:szCs w:val="24"/>
+                <w:lang w:val="en-AU"/>
+              </w:rPr>
               <w:t>Fields</w:t>
             </w:r>
           </w:p>
@@ -6759,7 +7039,7 @@
           <w:lang w:val="en-AU"/>
         </w:rPr>
       </w:pPr>
-      <w:bookmarkStart w:id="6" w:name="_Toc37015644"/>
+      <w:bookmarkStart w:id="6" w:name="_Toc37097317"/>
       <w:r>
         <w:rPr>
           <w:lang w:val="en-AU"/>
@@ -6793,13 +7073,13 @@
           <w:lang w:val="en-AU"/>
         </w:rPr>
         <w:drawing>
-          <wp:anchor distT="0" distB="0" distL="114300" distR="114300" simplePos="0" relativeHeight="251675648" behindDoc="0" locked="0" layoutInCell="1" allowOverlap="1" wp14:anchorId="6CA8DBA4" wp14:editId="56B58C8E">
+          <wp:anchor distT="0" distB="0" distL="114300" distR="114300" simplePos="0" relativeHeight="251675648" behindDoc="1" locked="0" layoutInCell="1" allowOverlap="1" wp14:anchorId="6CA8DBA4" wp14:editId="1286AB94">
             <wp:simplePos x="0" y="0"/>
             <wp:positionH relativeFrom="margin">
               <wp:align>center</wp:align>
             </wp:positionH>
             <wp:positionV relativeFrom="paragraph">
-              <wp:posOffset>501650</wp:posOffset>
+              <wp:posOffset>356870</wp:posOffset>
             </wp:positionV>
             <wp:extent cx="7084695" cy="3984625"/>
             <wp:effectExtent l="190500" t="190500" r="192405" b="187325"/>
@@ -6836,7 +7116,1229 @@
                   <pic:spPr>
                     <a:xfrm>
                       <a:off x="0" y="0"/>
-                      <a:ext cx="7084903" cy="3984760"/>
+                      <a:ext cx="7084695" cy="3984625"/>
+                    </a:xfrm>
+                    <a:prstGeom prst="rect">
+                      <a:avLst/>
+                    </a:prstGeom>
+                    <a:ln>
+                      <a:noFill/>
+                    </a:ln>
+                    <a:effectLst>
+                      <a:outerShdw blurRad="190500" algn="tl" rotWithShape="0">
+                        <a:srgbClr val="000000">
+                          <a:alpha val="70000"/>
+                        </a:srgbClr>
+                      </a:outerShdw>
+                    </a:effectLst>
+                  </pic:spPr>
+                </pic:pic>
+              </a:graphicData>
+            </a:graphic>
+            <wp14:sizeRelH relativeFrom="margin">
+              <wp14:pctWidth>0</wp14:pctWidth>
+            </wp14:sizeRelH>
+            <wp14:sizeRelV relativeFrom="margin">
+              <wp14:pctHeight>0</wp14:pctHeight>
+            </wp14:sizeRelV>
+          </wp:anchor>
+        </w:drawing>
+      </w:r>
+    </w:p>
+    <w:p>
+      <w:pPr>
+        <w:rPr>
+          <w:lang w:val="en-AU"/>
+        </w:rPr>
+      </w:pPr>
+    </w:p>
+    <w:p>
+      <w:pPr>
+        <w:rPr>
+          <w:lang w:val="en-AU"/>
+        </w:rPr>
+      </w:pPr>
+    </w:p>
+    <w:p>
+      <w:pPr>
+        <w:rPr>
+          <w:lang w:val="en-AU"/>
+        </w:rPr>
+      </w:pPr>
+    </w:p>
+    <w:p>
+      <w:pPr>
+        <w:rPr>
+          <w:lang w:val="en-AU"/>
+        </w:rPr>
+      </w:pPr>
+    </w:p>
+    <w:p>
+      <w:pPr>
+        <w:rPr>
+          <w:lang w:val="en-AU"/>
+        </w:rPr>
+      </w:pPr>
+    </w:p>
+    <w:p>
+      <w:pPr>
+        <w:rPr>
+          <w:lang w:val="en-AU"/>
+        </w:rPr>
+      </w:pPr>
+    </w:p>
+    <w:tbl>
+      <w:tblPr>
+        <w:tblStyle w:val="ProjectScopeTable"/>
+        <w:tblW w:w="11528" w:type="dxa"/>
+        <w:jc w:val="center"/>
+        <w:tblLook w:val="04A0" w:firstRow="1" w:lastRow="0" w:firstColumn="1" w:lastColumn="0" w:noHBand="0" w:noVBand="1"/>
+      </w:tblPr>
+      <w:tblGrid>
+        <w:gridCol w:w="2405"/>
+        <w:gridCol w:w="4961"/>
+        <w:gridCol w:w="4162"/>
+      </w:tblGrid>
+      <w:tr>
+        <w:trPr>
+          <w:cnfStyle w:val="100000000000" w:firstRow="1" w:lastRow="0" w:firstColumn="0" w:lastColumn="0" w:oddVBand="0" w:evenVBand="0" w:oddHBand="0" w:evenHBand="0" w:firstRowFirstColumn="0" w:firstRowLastColumn="0" w:lastRowFirstColumn="0" w:lastRowLastColumn="0"/>
+          <w:trHeight w:val="874"/>
+          <w:jc w:val="center"/>
+        </w:trPr>
+        <w:tc>
+          <w:tcPr>
+            <w:tcW w:w="2405" w:type="dxa"/>
+          </w:tcPr>
+          <w:p>
+            <w:pPr>
+              <w:spacing w:line="360" w:lineRule="auto"/>
+              <w:jc w:val="center"/>
+              <w:rPr>
+                <w:sz w:val="24"/>
+                <w:szCs w:val="24"/>
+                <w:lang w:val="en-AU"/>
+              </w:rPr>
+            </w:pPr>
+            <w:r>
+              <w:rPr>
+                <w:sz w:val="24"/>
+                <w:szCs w:val="24"/>
+                <w:lang w:val="en-AU"/>
+              </w:rPr>
+              <w:lastRenderedPageBreak/>
+              <w:t>Function</w:t>
+            </w:r>
+          </w:p>
+        </w:tc>
+        <w:tc>
+          <w:tcPr>
+            <w:tcW w:w="4961" w:type="dxa"/>
+          </w:tcPr>
+          <w:p>
+            <w:pPr>
+              <w:spacing w:line="360" w:lineRule="auto"/>
+              <w:jc w:val="center"/>
+              <w:rPr>
+                <w:sz w:val="24"/>
+                <w:szCs w:val="24"/>
+                <w:lang w:val="en-AU"/>
+              </w:rPr>
+            </w:pPr>
+            <w:r>
+              <w:rPr>
+                <w:sz w:val="24"/>
+                <w:szCs w:val="24"/>
+                <w:lang w:val="en-AU"/>
+              </w:rPr>
+              <w:t>Details</w:t>
+            </w:r>
+          </w:p>
+        </w:tc>
+        <w:tc>
+          <w:tcPr>
+            <w:tcW w:w="4162" w:type="dxa"/>
+          </w:tcPr>
+          <w:p>
+            <w:pPr>
+              <w:spacing w:line="360" w:lineRule="auto"/>
+              <w:jc w:val="center"/>
+              <w:rPr>
+                <w:sz w:val="24"/>
+                <w:szCs w:val="24"/>
+                <w:lang w:val="en-AU"/>
+              </w:rPr>
+            </w:pPr>
+            <w:r>
+              <w:rPr>
+                <w:sz w:val="24"/>
+                <w:szCs w:val="24"/>
+                <w:lang w:val="en-AU"/>
+              </w:rPr>
+              <w:t>Sections/</w:t>
+            </w:r>
+            <w:r>
+              <w:rPr>
+                <w:sz w:val="24"/>
+                <w:szCs w:val="24"/>
+                <w:lang w:val="en-AU"/>
+              </w:rPr>
+              <w:t>Fields</w:t>
+            </w:r>
+          </w:p>
+        </w:tc>
+      </w:tr>
+      <w:tr>
+        <w:trPr>
+          <w:trHeight w:val="1937"/>
+          <w:jc w:val="center"/>
+        </w:trPr>
+        <w:tc>
+          <w:tcPr>
+            <w:tcW w:w="2405" w:type="dxa"/>
+            <w:vMerge w:val="restart"/>
+            <w:vAlign w:val="center"/>
+          </w:tcPr>
+          <w:p>
+            <w:pPr>
+              <w:spacing w:line="360" w:lineRule="auto"/>
+              <w:jc w:val="center"/>
+              <w:rPr>
+                <w:sz w:val="24"/>
+                <w:szCs w:val="24"/>
+                <w:lang w:val="en-AU"/>
+              </w:rPr>
+            </w:pPr>
+            <w:r>
+              <w:rPr>
+                <w:sz w:val="24"/>
+                <w:szCs w:val="24"/>
+                <w:lang w:val="en-AU"/>
+              </w:rPr>
+              <w:t>Databases page</w:t>
+            </w:r>
+          </w:p>
+        </w:tc>
+        <w:tc>
+          <w:tcPr>
+            <w:tcW w:w="4961" w:type="dxa"/>
+            <w:vAlign w:val="center"/>
+          </w:tcPr>
+          <w:p>
+            <w:pPr>
+              <w:spacing w:line="360" w:lineRule="auto"/>
+              <w:jc w:val="both"/>
+              <w:rPr>
+                <w:sz w:val="24"/>
+                <w:szCs w:val="24"/>
+                <w:lang w:val="en-AU"/>
+              </w:rPr>
+            </w:pPr>
+            <w:r>
+              <w:rPr>
+                <w:sz w:val="24"/>
+                <w:szCs w:val="24"/>
+                <w:lang w:val="en-AU"/>
+              </w:rPr>
+              <w:t>The databases page should</w:t>
+            </w:r>
+            <w:r>
+              <w:rPr>
+                <w:sz w:val="24"/>
+                <w:szCs w:val="24"/>
+                <w:lang w:val="en-AU"/>
+              </w:rPr>
+              <w:t xml:space="preserve"> show all </w:t>
+            </w:r>
+            <w:r>
+              <w:rPr>
+                <w:sz w:val="24"/>
+                <w:szCs w:val="24"/>
+                <w:lang w:val="en-AU"/>
+              </w:rPr>
+              <w:t>tables</w:t>
+            </w:r>
+            <w:r>
+              <w:rPr>
+                <w:sz w:val="24"/>
+                <w:szCs w:val="24"/>
+                <w:lang w:val="en-AU"/>
+              </w:rPr>
+              <w:t xml:space="preserve"> contained in</w:t>
+            </w:r>
+            <w:r>
+              <w:rPr>
+                <w:sz w:val="24"/>
+                <w:szCs w:val="24"/>
+                <w:lang w:val="en-AU"/>
+              </w:rPr>
+              <w:t xml:space="preserve"> each database</w:t>
+            </w:r>
+            <w:r>
+              <w:rPr>
+                <w:sz w:val="24"/>
+                <w:szCs w:val="24"/>
+                <w:lang w:val="en-AU"/>
+              </w:rPr>
+              <w:t xml:space="preserve"> (highlighted by </w:t>
+            </w:r>
+            <w:r>
+              <w:rPr>
+                <w:color w:val="FF33CC"/>
+                <w:sz w:val="24"/>
+                <w:szCs w:val="24"/>
+                <w:lang w:val="en-AU"/>
+              </w:rPr>
+              <w:t>(</w:t>
+            </w:r>
+            <w:r>
+              <w:rPr>
+                <w:color w:val="FF33CC"/>
+                <w:sz w:val="24"/>
+                <w:szCs w:val="24"/>
+                <w:lang w:val="en-AU"/>
+              </w:rPr>
+              <w:t>3</w:t>
+            </w:r>
+            <w:r>
+              <w:rPr>
+                <w:color w:val="FF33CC"/>
+                <w:sz w:val="24"/>
+                <w:szCs w:val="24"/>
+                <w:lang w:val="en-AU"/>
+              </w:rPr>
+              <w:t>)</w:t>
+            </w:r>
+            <w:r>
+              <w:rPr>
+                <w:sz w:val="24"/>
+                <w:szCs w:val="24"/>
+                <w:lang w:val="en-AU"/>
+              </w:rPr>
+              <w:t>), with</w:t>
+            </w:r>
+            <w:r>
+              <w:rPr>
+                <w:sz w:val="24"/>
+                <w:szCs w:val="24"/>
+                <w:lang w:val="en-AU"/>
+              </w:rPr>
+              <w:t xml:space="preserve"> timestamps for created at and last updated</w:t>
+            </w:r>
+            <w:r>
+              <w:rPr>
+                <w:sz w:val="24"/>
+                <w:szCs w:val="24"/>
+                <w:lang w:val="en-AU"/>
+              </w:rPr>
+              <w:t xml:space="preserve"> dates.</w:t>
+            </w:r>
+          </w:p>
+        </w:tc>
+        <w:tc>
+          <w:tcPr>
+            <w:tcW w:w="4162" w:type="dxa"/>
+            <w:vMerge w:val="restart"/>
+          </w:tcPr>
+          <w:p>
+            <w:pPr>
+              <w:spacing w:line="600" w:lineRule="auto"/>
+              <w:jc w:val="both"/>
+              <w:rPr>
+                <w:sz w:val="24"/>
+                <w:szCs w:val="24"/>
+                <w:lang w:val="en-AU"/>
+              </w:rPr>
+            </w:pPr>
+            <w:r>
+              <w:rPr>
+                <w:color w:val="BF8F00" w:themeColor="accent4" w:themeShade="BF"/>
+                <w:sz w:val="24"/>
+                <w:szCs w:val="24"/>
+                <w:lang w:val="en-AU"/>
+              </w:rPr>
+              <w:t xml:space="preserve">(1) </w:t>
+            </w:r>
+            <w:r>
+              <w:rPr>
+                <w:sz w:val="24"/>
+                <w:szCs w:val="24"/>
+                <w:lang w:val="en-AU"/>
+              </w:rPr>
+              <w:t>Search for a database input</w:t>
+            </w:r>
+          </w:p>
+          <w:p>
+            <w:pPr>
+              <w:spacing w:line="600" w:lineRule="auto"/>
+              <w:jc w:val="both"/>
+              <w:rPr>
+                <w:sz w:val="24"/>
+                <w:szCs w:val="24"/>
+                <w:lang w:val="en-AU"/>
+              </w:rPr>
+            </w:pPr>
+            <w:r>
+              <w:rPr>
+                <w:color w:val="00B0F0"/>
+                <w:sz w:val="24"/>
+                <w:szCs w:val="24"/>
+                <w:lang w:val="en-AU"/>
+              </w:rPr>
+              <w:t xml:space="preserve">(2) </w:t>
+            </w:r>
+            <w:r>
+              <w:rPr>
+                <w:sz w:val="24"/>
+                <w:szCs w:val="24"/>
+                <w:lang w:val="en-AU"/>
+              </w:rPr>
+              <w:t>Search for a table input</w:t>
+            </w:r>
+          </w:p>
+          <w:p>
+            <w:pPr>
+              <w:spacing w:line="600" w:lineRule="auto"/>
+              <w:jc w:val="both"/>
+              <w:rPr>
+                <w:sz w:val="24"/>
+                <w:szCs w:val="24"/>
+                <w:lang w:val="en-AU"/>
+              </w:rPr>
+            </w:pPr>
+            <w:r>
+              <w:rPr>
+                <w:color w:val="FF33CC"/>
+                <w:sz w:val="24"/>
+                <w:szCs w:val="24"/>
+                <w:lang w:val="en-AU"/>
+              </w:rPr>
+              <w:t>(3)</w:t>
+            </w:r>
+            <w:r>
+              <w:rPr>
+                <w:color w:val="BF8F00" w:themeColor="accent4" w:themeShade="BF"/>
+                <w:sz w:val="24"/>
+                <w:szCs w:val="24"/>
+                <w:lang w:val="en-AU"/>
+              </w:rPr>
+              <w:t xml:space="preserve"> </w:t>
+            </w:r>
+            <w:r>
+              <w:rPr>
+                <w:sz w:val="24"/>
+                <w:szCs w:val="24"/>
+                <w:lang w:val="en-AU"/>
+              </w:rPr>
+              <w:t>Tables section</w:t>
+            </w:r>
+          </w:p>
+          <w:p>
+            <w:pPr>
+              <w:spacing w:line="600" w:lineRule="auto"/>
+              <w:jc w:val="both"/>
+              <w:rPr>
+                <w:color w:val="auto"/>
+                <w:sz w:val="24"/>
+                <w:szCs w:val="24"/>
+                <w:lang w:val="en-AU"/>
+              </w:rPr>
+            </w:pPr>
+            <w:r>
+              <w:rPr>
+                <w:color w:val="00B050"/>
+                <w:sz w:val="24"/>
+                <w:szCs w:val="24"/>
+                <w:lang w:val="en-AU"/>
+              </w:rPr>
+              <w:t xml:space="preserve">(4) </w:t>
+            </w:r>
+            <w:r>
+              <w:rPr>
+                <w:color w:val="auto"/>
+                <w:sz w:val="24"/>
+                <w:szCs w:val="24"/>
+                <w:lang w:val="en-AU"/>
+              </w:rPr>
+              <w:t>Entries section</w:t>
+            </w:r>
+          </w:p>
+          <w:p>
+            <w:pPr>
+              <w:spacing w:line="600" w:lineRule="auto"/>
+              <w:jc w:val="both"/>
+              <w:rPr>
+                <w:color w:val="auto"/>
+                <w:sz w:val="24"/>
+                <w:szCs w:val="24"/>
+                <w:lang w:val="en-AU"/>
+              </w:rPr>
+            </w:pPr>
+            <w:r>
+              <w:rPr>
+                <w:color w:val="FF0000"/>
+                <w:sz w:val="24"/>
+                <w:szCs w:val="24"/>
+                <w:lang w:val="en-AU"/>
+              </w:rPr>
+              <w:t xml:space="preserve">(5) </w:t>
+            </w:r>
+            <w:r>
+              <w:rPr>
+                <w:color w:val="auto"/>
+                <w:sz w:val="24"/>
+                <w:szCs w:val="24"/>
+                <w:lang w:val="en-AU"/>
+              </w:rPr>
+              <w:t>Search for an entry input</w:t>
+            </w:r>
+          </w:p>
+          <w:p>
+            <w:pPr>
+              <w:spacing w:line="600" w:lineRule="auto"/>
+              <w:jc w:val="both"/>
+              <w:rPr>
+                <w:color w:val="auto"/>
+                <w:sz w:val="24"/>
+                <w:szCs w:val="24"/>
+                <w:lang w:val="en-AU"/>
+              </w:rPr>
+            </w:pPr>
+            <w:r>
+              <w:rPr>
+                <w:color w:val="7030A0"/>
+                <w:sz w:val="24"/>
+                <w:szCs w:val="24"/>
+                <w:lang w:val="en-AU"/>
+              </w:rPr>
+              <w:t>(6)</w:t>
+            </w:r>
+            <w:r>
+              <w:rPr>
+                <w:color w:val="auto"/>
+                <w:sz w:val="24"/>
+                <w:szCs w:val="24"/>
+                <w:lang w:val="en-AU"/>
+              </w:rPr>
+              <w:t xml:space="preserve"> Add new entry button</w:t>
+            </w:r>
+          </w:p>
+          <w:p>
+            <w:pPr>
+              <w:spacing w:line="600" w:lineRule="auto"/>
+              <w:jc w:val="both"/>
+              <w:rPr>
+                <w:color w:val="auto"/>
+                <w:sz w:val="24"/>
+                <w:szCs w:val="24"/>
+                <w:lang w:val="en-AU"/>
+              </w:rPr>
+            </w:pPr>
+            <w:r>
+              <w:rPr>
+                <w:color w:val="C07E8C"/>
+                <w:sz w:val="24"/>
+                <w:szCs w:val="24"/>
+                <w:lang w:val="en-AU"/>
+              </w:rPr>
+              <w:t xml:space="preserve">(7) </w:t>
+            </w:r>
+            <w:r>
+              <w:rPr>
+                <w:color w:val="auto"/>
+                <w:sz w:val="24"/>
+                <w:szCs w:val="24"/>
+                <w:lang w:val="en-AU"/>
+              </w:rPr>
+              <w:t>Edit selected entry button</w:t>
+            </w:r>
+          </w:p>
+          <w:p>
+            <w:pPr>
+              <w:spacing w:line="600" w:lineRule="auto"/>
+              <w:jc w:val="both"/>
+              <w:rPr>
+                <w:color w:val="auto"/>
+                <w:sz w:val="24"/>
+                <w:szCs w:val="24"/>
+                <w:lang w:val="en-AU"/>
+              </w:rPr>
+            </w:pPr>
+            <w:r>
+              <w:rPr>
+                <w:color w:val="1F4E79" w:themeColor="accent5" w:themeShade="80"/>
+                <w:sz w:val="24"/>
+                <w:szCs w:val="24"/>
+                <w:lang w:val="en-AU"/>
+              </w:rPr>
+              <w:t xml:space="preserve">(8) </w:t>
+            </w:r>
+            <w:r>
+              <w:rPr>
+                <w:color w:val="auto"/>
+                <w:sz w:val="24"/>
+                <w:szCs w:val="24"/>
+                <w:lang w:val="en-AU"/>
+              </w:rPr>
+              <w:t>Delete selected entry button</w:t>
+            </w:r>
+          </w:p>
+        </w:tc>
+      </w:tr>
+      <w:tr>
+        <w:trPr>
+          <w:trHeight w:val="1951"/>
+          <w:jc w:val="center"/>
+        </w:trPr>
+        <w:tc>
+          <w:tcPr>
+            <w:tcW w:w="2405" w:type="dxa"/>
+            <w:vMerge/>
+          </w:tcPr>
+          <w:p>
+            <w:pPr>
+              <w:spacing w:line="360" w:lineRule="auto"/>
+              <w:jc w:val="both"/>
+              <w:rPr>
+                <w:sz w:val="24"/>
+                <w:szCs w:val="24"/>
+                <w:lang w:val="en-AU"/>
+              </w:rPr>
+            </w:pPr>
+          </w:p>
+        </w:tc>
+        <w:tc>
+          <w:tcPr>
+            <w:tcW w:w="4961" w:type="dxa"/>
+            <w:vAlign w:val="center"/>
+          </w:tcPr>
+          <w:p>
+            <w:pPr>
+              <w:spacing w:line="360" w:lineRule="auto"/>
+              <w:jc w:val="both"/>
+              <w:rPr>
+                <w:sz w:val="24"/>
+                <w:szCs w:val="24"/>
+                <w:lang w:val="en-AU"/>
+              </w:rPr>
+            </w:pPr>
+            <w:r>
+              <w:rPr>
+                <w:sz w:val="24"/>
+                <w:szCs w:val="24"/>
+                <w:lang w:val="en-AU"/>
+              </w:rPr>
+              <w:t xml:space="preserve">When users select a row in the tables section, </w:t>
+            </w:r>
+            <w:r>
+              <w:rPr>
+                <w:sz w:val="24"/>
+                <w:szCs w:val="24"/>
+                <w:lang w:val="en-AU"/>
+              </w:rPr>
+              <w:t xml:space="preserve">a new section </w:t>
+            </w:r>
+            <w:r>
+              <w:rPr>
+                <w:sz w:val="24"/>
+                <w:szCs w:val="24"/>
+                <w:lang w:val="en-AU"/>
+              </w:rPr>
+              <w:t>should pop up at the right</w:t>
+            </w:r>
+            <w:r>
+              <w:rPr>
+                <w:sz w:val="24"/>
+                <w:szCs w:val="24"/>
+                <w:lang w:val="en-AU"/>
+              </w:rPr>
+              <w:t xml:space="preserve"> </w:t>
+            </w:r>
+            <w:r>
+              <w:rPr>
+                <w:color w:val="00B050"/>
+                <w:sz w:val="24"/>
+                <w:szCs w:val="24"/>
+                <w:lang w:val="en-AU"/>
+              </w:rPr>
+              <w:t>(</w:t>
+            </w:r>
+            <w:r>
+              <w:rPr>
+                <w:color w:val="00B050"/>
+                <w:sz w:val="24"/>
+                <w:szCs w:val="24"/>
+                <w:lang w:val="en-AU"/>
+              </w:rPr>
+              <w:t>4</w:t>
+            </w:r>
+            <w:r>
+              <w:rPr>
+                <w:color w:val="00B050"/>
+                <w:sz w:val="24"/>
+                <w:szCs w:val="24"/>
+                <w:lang w:val="en-AU"/>
+              </w:rPr>
+              <w:t>)</w:t>
+            </w:r>
+            <w:r>
+              <w:rPr>
+                <w:sz w:val="24"/>
+                <w:szCs w:val="24"/>
+                <w:lang w:val="en-AU"/>
+              </w:rPr>
+              <w:t xml:space="preserve">, showing all entries </w:t>
+            </w:r>
+            <w:r>
+              <w:rPr>
+                <w:sz w:val="24"/>
+                <w:szCs w:val="24"/>
+                <w:lang w:val="en-AU"/>
+              </w:rPr>
+              <w:t>of</w:t>
+            </w:r>
+            <w:r>
+              <w:rPr>
+                <w:sz w:val="24"/>
+                <w:szCs w:val="24"/>
+                <w:lang w:val="en-AU"/>
+              </w:rPr>
+              <w:t xml:space="preserve"> the table selected. </w:t>
+            </w:r>
+            <w:r>
+              <w:rPr>
+                <w:sz w:val="24"/>
+                <w:szCs w:val="24"/>
+                <w:lang w:val="en-AU"/>
+              </w:rPr>
+              <w:t xml:space="preserve">If no row in the latter is selected, </w:t>
+            </w:r>
+            <w:r>
+              <w:rPr>
+                <w:sz w:val="24"/>
+                <w:szCs w:val="24"/>
+                <w:lang w:val="en-AU"/>
+              </w:rPr>
+              <w:t xml:space="preserve">the “edit” and “delete” buttons should </w:t>
+            </w:r>
+            <w:r>
+              <w:rPr>
+                <w:sz w:val="24"/>
+                <w:szCs w:val="24"/>
+                <w:lang w:val="en-AU"/>
+              </w:rPr>
+              <w:t>remain</w:t>
+            </w:r>
+            <w:r>
+              <w:rPr>
+                <w:sz w:val="24"/>
+                <w:szCs w:val="24"/>
+                <w:lang w:val="en-AU"/>
+              </w:rPr>
+              <w:t xml:space="preserve"> inactive.</w:t>
+            </w:r>
+          </w:p>
+        </w:tc>
+        <w:tc>
+          <w:tcPr>
+            <w:tcW w:w="4162" w:type="dxa"/>
+            <w:vMerge/>
+          </w:tcPr>
+          <w:p>
+            <w:pPr>
+              <w:pStyle w:val="ListParagraph"/>
+              <w:spacing w:line="360" w:lineRule="auto"/>
+              <w:jc w:val="both"/>
+              <w:rPr>
+                <w:sz w:val="24"/>
+                <w:szCs w:val="24"/>
+                <w:lang w:val="en-AU"/>
+              </w:rPr>
+            </w:pPr>
+          </w:p>
+        </w:tc>
+      </w:tr>
+      <w:tr>
+        <w:trPr>
+          <w:trHeight w:val="1951"/>
+          <w:jc w:val="center"/>
+        </w:trPr>
+        <w:tc>
+          <w:tcPr>
+            <w:tcW w:w="2405" w:type="dxa"/>
+            <w:vMerge/>
+          </w:tcPr>
+          <w:p>
+            <w:pPr>
+              <w:spacing w:line="360" w:lineRule="auto"/>
+              <w:jc w:val="both"/>
+              <w:rPr>
+                <w:sz w:val="24"/>
+                <w:szCs w:val="24"/>
+                <w:lang w:val="en-AU"/>
+              </w:rPr>
+            </w:pPr>
+          </w:p>
+        </w:tc>
+        <w:tc>
+          <w:tcPr>
+            <w:tcW w:w="4961" w:type="dxa"/>
+            <w:vAlign w:val="center"/>
+          </w:tcPr>
+          <w:p>
+            <w:pPr>
+              <w:spacing w:line="360" w:lineRule="auto"/>
+              <w:jc w:val="both"/>
+              <w:rPr>
+                <w:sz w:val="24"/>
+                <w:szCs w:val="24"/>
+                <w:lang w:val="en-AU"/>
+              </w:rPr>
+            </w:pPr>
+            <w:r>
+              <w:rPr>
+                <w:sz w:val="24"/>
+                <w:szCs w:val="24"/>
+                <w:lang w:val="en-AU"/>
+              </w:rPr>
+              <w:t>The search input fields (</w:t>
+            </w:r>
+            <w:r>
+              <w:rPr>
+                <w:color w:val="BF8F00" w:themeColor="accent4" w:themeShade="BF"/>
+                <w:sz w:val="24"/>
+                <w:szCs w:val="24"/>
+                <w:lang w:val="en-AU"/>
+              </w:rPr>
+              <w:t>1</w:t>
+            </w:r>
+            <w:r>
+              <w:rPr>
+                <w:sz w:val="24"/>
+                <w:szCs w:val="24"/>
+                <w:lang w:val="en-AU"/>
+              </w:rPr>
+              <w:t xml:space="preserve">, </w:t>
+            </w:r>
+            <w:r>
+              <w:rPr>
+                <w:color w:val="00B0F0"/>
+                <w:sz w:val="24"/>
+                <w:szCs w:val="24"/>
+                <w:lang w:val="en-AU"/>
+              </w:rPr>
+              <w:t>2</w:t>
+            </w:r>
+            <w:r>
+              <w:rPr>
+                <w:sz w:val="24"/>
+                <w:szCs w:val="24"/>
+                <w:lang w:val="en-AU"/>
+              </w:rPr>
+              <w:t xml:space="preserve">, </w:t>
+            </w:r>
+            <w:r>
+              <w:rPr>
+                <w:color w:val="FF0000"/>
+                <w:sz w:val="24"/>
+                <w:szCs w:val="24"/>
+                <w:lang w:val="en-AU"/>
+              </w:rPr>
+              <w:t>5</w:t>
+            </w:r>
+            <w:r>
+              <w:rPr>
+                <w:sz w:val="24"/>
+                <w:szCs w:val="24"/>
+                <w:lang w:val="en-AU"/>
+              </w:rPr>
+              <w:t xml:space="preserve">) let users </w:t>
+            </w:r>
+            <w:r>
+              <w:rPr>
+                <w:sz w:val="24"/>
+                <w:szCs w:val="24"/>
+                <w:lang w:val="en-AU"/>
+              </w:rPr>
+              <w:t>look for a specific database, table or entry, respectively.</w:t>
+            </w:r>
+            <w:r>
+              <w:rPr>
+                <w:sz w:val="24"/>
+                <w:szCs w:val="24"/>
+                <w:lang w:val="en-AU"/>
+              </w:rPr>
+              <w:t xml:space="preserve"> As they type, the respective table shoul</w:t>
+            </w:r>
+            <w:r>
+              <w:rPr>
+                <w:sz w:val="24"/>
+                <w:szCs w:val="24"/>
+                <w:lang w:val="en-AU"/>
+              </w:rPr>
+              <w:t xml:space="preserve">d automatically </w:t>
+            </w:r>
+            <w:r>
+              <w:rPr>
+                <w:sz w:val="24"/>
+                <w:szCs w:val="24"/>
+                <w:lang w:val="en-AU"/>
+              </w:rPr>
+              <w:t>display</w:t>
+            </w:r>
+            <w:r>
+              <w:rPr>
+                <w:sz w:val="24"/>
+                <w:szCs w:val="24"/>
+                <w:lang w:val="en-AU"/>
+              </w:rPr>
+              <w:t xml:space="preserve"> only </w:t>
+            </w:r>
+            <w:r>
+              <w:rPr>
+                <w:sz w:val="24"/>
+                <w:szCs w:val="24"/>
+                <w:lang w:val="en-AU"/>
+              </w:rPr>
+              <w:t xml:space="preserve">relevant results. Clearing a field should restore the respective table to </w:t>
+            </w:r>
+            <w:r>
+              <w:rPr>
+                <w:sz w:val="24"/>
+                <w:szCs w:val="24"/>
+                <w:lang w:val="en-AU"/>
+              </w:rPr>
+              <w:t>show</w:t>
+            </w:r>
+            <w:r>
+              <w:rPr>
+                <w:sz w:val="24"/>
+                <w:szCs w:val="24"/>
+                <w:lang w:val="en-AU"/>
+              </w:rPr>
+              <w:t xml:space="preserve"> all records.</w:t>
+            </w:r>
+          </w:p>
+        </w:tc>
+        <w:tc>
+          <w:tcPr>
+            <w:tcW w:w="4162" w:type="dxa"/>
+            <w:vMerge/>
+          </w:tcPr>
+          <w:p>
+            <w:pPr>
+              <w:pStyle w:val="ListParagraph"/>
+              <w:spacing w:line="360" w:lineRule="auto"/>
+              <w:jc w:val="both"/>
+              <w:rPr>
+                <w:sz w:val="24"/>
+                <w:szCs w:val="24"/>
+                <w:lang w:val="en-AU"/>
+              </w:rPr>
+            </w:pPr>
+          </w:p>
+        </w:tc>
+      </w:tr>
+      <w:tr>
+        <w:trPr>
+          <w:trHeight w:val="2468"/>
+          <w:jc w:val="center"/>
+        </w:trPr>
+        <w:tc>
+          <w:tcPr>
+            <w:tcW w:w="2405" w:type="dxa"/>
+            <w:vMerge/>
+          </w:tcPr>
+          <w:p>
+            <w:pPr>
+              <w:spacing w:line="360" w:lineRule="auto"/>
+              <w:jc w:val="both"/>
+              <w:rPr>
+                <w:sz w:val="24"/>
+                <w:szCs w:val="24"/>
+                <w:lang w:val="en-AU"/>
+              </w:rPr>
+            </w:pPr>
+          </w:p>
+        </w:tc>
+        <w:tc>
+          <w:tcPr>
+            <w:tcW w:w="4961" w:type="dxa"/>
+            <w:vAlign w:val="center"/>
+          </w:tcPr>
+          <w:p>
+            <w:pPr>
+              <w:spacing w:line="360" w:lineRule="auto"/>
+              <w:jc w:val="both"/>
+              <w:rPr>
+                <w:sz w:val="24"/>
+                <w:szCs w:val="24"/>
+                <w:lang w:val="en-AU"/>
+              </w:rPr>
+            </w:pPr>
+            <w:r>
+              <w:rPr>
+                <w:sz w:val="24"/>
+                <w:szCs w:val="24"/>
+                <w:lang w:val="en-AU"/>
+              </w:rPr>
+              <w:t>The “add” button</w:t>
+            </w:r>
+            <w:r>
+              <w:rPr>
+                <w:sz w:val="24"/>
+                <w:szCs w:val="24"/>
+                <w:lang w:val="en-AU"/>
+              </w:rPr>
+              <w:t xml:space="preserve"> </w:t>
+            </w:r>
+            <w:r>
+              <w:rPr>
+                <w:color w:val="7030A0"/>
+                <w:sz w:val="24"/>
+                <w:szCs w:val="24"/>
+                <w:lang w:val="en-AU"/>
+              </w:rPr>
+              <w:t>(6)</w:t>
+            </w:r>
+            <w:r>
+              <w:rPr>
+                <w:sz w:val="24"/>
+                <w:szCs w:val="24"/>
+                <w:lang w:val="en-AU"/>
+              </w:rPr>
+              <w:t xml:space="preserve"> </w:t>
+            </w:r>
+            <w:r>
+              <w:rPr>
+                <w:sz w:val="24"/>
+                <w:szCs w:val="24"/>
+                <w:lang w:val="en-AU"/>
+              </w:rPr>
+              <w:t xml:space="preserve">allows users to </w:t>
+            </w:r>
+            <w:r>
+              <w:rPr>
+                <w:sz w:val="24"/>
+                <w:szCs w:val="24"/>
+                <w:lang w:val="en-AU"/>
+              </w:rPr>
+              <w:t>create</w:t>
+            </w:r>
+            <w:r>
+              <w:rPr>
+                <w:sz w:val="24"/>
+                <w:szCs w:val="24"/>
+                <w:lang w:val="en-AU"/>
+              </w:rPr>
+              <w:t xml:space="preserve"> new </w:t>
+            </w:r>
+            <w:r>
+              <w:rPr>
+                <w:sz w:val="24"/>
+                <w:szCs w:val="24"/>
+                <w:lang w:val="en-AU"/>
+              </w:rPr>
+              <w:t>entries</w:t>
+            </w:r>
+            <w:r>
+              <w:rPr>
+                <w:sz w:val="24"/>
+                <w:szCs w:val="24"/>
+                <w:lang w:val="en-AU"/>
+              </w:rPr>
+              <w:t xml:space="preserve"> </w:t>
+            </w:r>
+            <w:r>
+              <w:rPr>
+                <w:sz w:val="24"/>
+                <w:szCs w:val="24"/>
+                <w:lang w:val="en-AU"/>
+              </w:rPr>
+              <w:t>in</w:t>
+            </w:r>
+            <w:r>
+              <w:rPr>
+                <w:sz w:val="24"/>
+                <w:szCs w:val="24"/>
+                <w:lang w:val="en-AU"/>
+              </w:rPr>
+              <w:t xml:space="preserve"> the selected table and the “edit”</w:t>
+            </w:r>
+            <w:r>
+              <w:rPr>
+                <w:sz w:val="24"/>
+                <w:szCs w:val="24"/>
+                <w:lang w:val="en-AU"/>
+              </w:rPr>
+              <w:t xml:space="preserve"> </w:t>
+            </w:r>
+            <w:r>
+              <w:rPr>
+                <w:color w:val="C07E8C"/>
+                <w:sz w:val="24"/>
+                <w:szCs w:val="24"/>
+                <w:lang w:val="en-AU"/>
+              </w:rPr>
+              <w:t>(7)</w:t>
+            </w:r>
+            <w:r>
+              <w:rPr>
+                <w:sz w:val="24"/>
+                <w:szCs w:val="24"/>
+                <w:lang w:val="en-AU"/>
+              </w:rPr>
+              <w:t xml:space="preserve"> and “delete”</w:t>
+            </w:r>
+            <w:r>
+              <w:rPr>
+                <w:sz w:val="24"/>
+                <w:szCs w:val="24"/>
+                <w:lang w:val="en-AU"/>
+              </w:rPr>
+              <w:t xml:space="preserve"> </w:t>
+            </w:r>
+            <w:r>
+              <w:rPr>
+                <w:color w:val="002060"/>
+                <w:sz w:val="24"/>
+                <w:szCs w:val="24"/>
+                <w:lang w:val="en-AU"/>
+              </w:rPr>
+              <w:t>(8)</w:t>
+            </w:r>
+            <w:r>
+              <w:rPr>
+                <w:sz w:val="24"/>
+                <w:szCs w:val="24"/>
+                <w:lang w:val="en-AU"/>
+              </w:rPr>
+              <w:t xml:space="preserve"> button</w:t>
+            </w:r>
+            <w:r>
+              <w:rPr>
+                <w:sz w:val="24"/>
+                <w:szCs w:val="24"/>
+                <w:lang w:val="en-AU"/>
+              </w:rPr>
+              <w:t>s enable modification of the se</w:t>
+            </w:r>
+            <w:r>
+              <w:rPr>
+                <w:sz w:val="24"/>
+                <w:szCs w:val="24"/>
+                <w:lang w:val="en-AU"/>
+              </w:rPr>
+              <w:t>lected entry.</w:t>
+            </w:r>
+            <w:r>
+              <w:rPr>
+                <w:sz w:val="24"/>
+                <w:szCs w:val="24"/>
+                <w:lang w:val="en-AU"/>
+              </w:rPr>
+              <w:t xml:space="preserve"> See </w:t>
+            </w:r>
+            <w:r>
+              <w:rPr>
+                <w:sz w:val="24"/>
+                <w:szCs w:val="24"/>
+                <w:lang w:val="en-AU"/>
+              </w:rPr>
+              <w:t>6.1., 6.2. and 6.3. for more details.</w:t>
+            </w:r>
+          </w:p>
+        </w:tc>
+        <w:tc>
+          <w:tcPr>
+            <w:tcW w:w="4162" w:type="dxa"/>
+            <w:vMerge/>
+          </w:tcPr>
+          <w:p>
+            <w:pPr>
+              <w:pStyle w:val="ListParagraph"/>
+              <w:spacing w:line="360" w:lineRule="auto"/>
+              <w:jc w:val="both"/>
+              <w:rPr>
+                <w:sz w:val="24"/>
+                <w:szCs w:val="24"/>
+                <w:lang w:val="en-AU"/>
+              </w:rPr>
+            </w:pPr>
+          </w:p>
+        </w:tc>
+      </w:tr>
+    </w:tbl>
+    <w:p/>
+    <w:p/>
+    <w:p/>
+    <w:p/>
+    <w:p/>
+    <w:p>
+      <w:pPr>
+        <w:pStyle w:val="Heading2"/>
+      </w:pPr>
+      <w:bookmarkStart w:id="7" w:name="_Toc37097318"/>
+      <w:r>
+        <w:lastRenderedPageBreak/>
+        <w:t>6.1.</w:t>
+      </w:r>
+      <w:r>
+        <w:tab/>
+        <w:t>Add Entry Modal</w:t>
+      </w:r>
+      <w:bookmarkEnd w:id="7"/>
+    </w:p>
+    <w:p>
+      <w:r>
+        <w:rPr>
+          <w:noProof/>
+          <w:lang w:val="en-AU"/>
+        </w:rPr>
+        <w:drawing>
+          <wp:anchor distT="0" distB="0" distL="114300" distR="114300" simplePos="0" relativeHeight="251683840" behindDoc="0" locked="0" layoutInCell="1" allowOverlap="1" wp14:anchorId="235BB6A0" wp14:editId="5A58FE55">
+            <wp:simplePos x="0" y="0"/>
+            <wp:positionH relativeFrom="margin">
+              <wp:align>center</wp:align>
+            </wp:positionH>
+            <wp:positionV relativeFrom="paragraph">
+              <wp:posOffset>504190</wp:posOffset>
+            </wp:positionV>
+            <wp:extent cx="5843905" cy="4901565"/>
+            <wp:effectExtent l="190500" t="190500" r="194945" b="184785"/>
+            <wp:wrapTopAndBottom/>
+            <wp:docPr id="12" name="Picture 12">
+              <a:extLst xmlns:a="http://schemas.openxmlformats.org/drawingml/2006/main">
+                <a:ext uri="{C183D7F6-B498-43B3-948B-1728B52AA6E4}">
+                  <adec:decorative xmlns:adec="http://schemas.microsoft.com/office/drawing/2017/decorative" val="0"/>
+                </a:ext>
+              </a:extLst>
+            </wp:docPr>
+            <wp:cNvGraphicFramePr>
+              <a:graphicFrameLocks xmlns:a="http://schemas.openxmlformats.org/drawingml/2006/main" noChangeAspect="1"/>
+            </wp:cNvGraphicFramePr>
+            <a:graphic xmlns:a="http://schemas.openxmlformats.org/drawingml/2006/main">
+              <a:graphicData uri="http://schemas.openxmlformats.org/drawingml/2006/picture">
+                <pic:pic xmlns:pic="http://schemas.openxmlformats.org/drawingml/2006/picture">
+                  <pic:nvPicPr>
+                    <pic:cNvPr id="1" name="Sign up - Web 1920x1080.jpg"/>
+                    <pic:cNvPicPr/>
+                  </pic:nvPicPr>
+                  <pic:blipFill>
+                    <a:blip r:embed="rId19" cstate="print">
+                      <a:extLst>
+                        <a:ext uri="{28A0092B-C50C-407E-A947-70E740481C1C}">
+                          <a14:useLocalDpi xmlns:a14="http://schemas.microsoft.com/office/drawing/2010/main" val="0"/>
+                        </a:ext>
+                      </a:extLst>
+                    </a:blip>
+                    <a:stretch>
+                      <a:fillRect/>
+                    </a:stretch>
+                  </pic:blipFill>
+                  <pic:spPr>
+                    <a:xfrm>
+                      <a:off x="0" y="0"/>
+                      <a:ext cx="5843905" cy="4901565"/>
                     </a:xfrm>
                     <a:prstGeom prst="rect">
                       <a:avLst/>
@@ -6874,6 +8376,1227 @@
     <w:p/>
     <w:p/>
     <w:p/>
+    <w:tbl>
+      <w:tblPr>
+        <w:tblStyle w:val="ProjectScopeTable"/>
+        <w:tblW w:w="11528" w:type="dxa"/>
+        <w:jc w:val="center"/>
+        <w:tblLook w:val="04A0" w:firstRow="1" w:lastRow="0" w:firstColumn="1" w:lastColumn="0" w:noHBand="0" w:noVBand="1"/>
+      </w:tblPr>
+      <w:tblGrid>
+        <w:gridCol w:w="2405"/>
+        <w:gridCol w:w="4961"/>
+        <w:gridCol w:w="4162"/>
+      </w:tblGrid>
+      <w:tr>
+        <w:trPr>
+          <w:cnfStyle w:val="100000000000" w:firstRow="1" w:lastRow="0" w:firstColumn="0" w:lastColumn="0" w:oddVBand="0" w:evenVBand="0" w:oddHBand="0" w:evenHBand="0" w:firstRowFirstColumn="0" w:firstRowLastColumn="0" w:lastRowFirstColumn="0" w:lastRowLastColumn="0"/>
+          <w:trHeight w:val="874"/>
+          <w:jc w:val="center"/>
+        </w:trPr>
+        <w:tc>
+          <w:tcPr>
+            <w:tcW w:w="2405" w:type="dxa"/>
+          </w:tcPr>
+          <w:p>
+            <w:pPr>
+              <w:spacing w:line="360" w:lineRule="auto"/>
+              <w:jc w:val="center"/>
+              <w:rPr>
+                <w:sz w:val="24"/>
+                <w:szCs w:val="24"/>
+                <w:lang w:val="en-AU"/>
+              </w:rPr>
+            </w:pPr>
+            <w:r>
+              <w:rPr>
+                <w:sz w:val="24"/>
+                <w:szCs w:val="24"/>
+                <w:lang w:val="en-AU"/>
+              </w:rPr>
+              <w:lastRenderedPageBreak/>
+              <w:t>Function</w:t>
+            </w:r>
+          </w:p>
+        </w:tc>
+        <w:tc>
+          <w:tcPr>
+            <w:tcW w:w="4961" w:type="dxa"/>
+          </w:tcPr>
+          <w:p>
+            <w:pPr>
+              <w:spacing w:line="360" w:lineRule="auto"/>
+              <w:jc w:val="center"/>
+              <w:rPr>
+                <w:sz w:val="24"/>
+                <w:szCs w:val="24"/>
+                <w:lang w:val="en-AU"/>
+              </w:rPr>
+            </w:pPr>
+            <w:r>
+              <w:rPr>
+                <w:sz w:val="24"/>
+                <w:szCs w:val="24"/>
+                <w:lang w:val="en-AU"/>
+              </w:rPr>
+              <w:t>Details</w:t>
+            </w:r>
+          </w:p>
+        </w:tc>
+        <w:tc>
+          <w:tcPr>
+            <w:tcW w:w="4162" w:type="dxa"/>
+          </w:tcPr>
+          <w:p>
+            <w:pPr>
+              <w:spacing w:line="360" w:lineRule="auto"/>
+              <w:jc w:val="center"/>
+              <w:rPr>
+                <w:sz w:val="24"/>
+                <w:szCs w:val="24"/>
+                <w:lang w:val="en-AU"/>
+              </w:rPr>
+            </w:pPr>
+            <w:r>
+              <w:rPr>
+                <w:sz w:val="24"/>
+                <w:szCs w:val="24"/>
+                <w:lang w:val="en-AU"/>
+              </w:rPr>
+              <w:t>Sections/</w:t>
+            </w:r>
+            <w:r>
+              <w:rPr>
+                <w:sz w:val="24"/>
+                <w:szCs w:val="24"/>
+                <w:lang w:val="en-AU"/>
+              </w:rPr>
+              <w:t>Fields</w:t>
+            </w:r>
+          </w:p>
+        </w:tc>
+      </w:tr>
+      <w:tr>
+        <w:trPr>
+          <w:trHeight w:val="939"/>
+          <w:jc w:val="center"/>
+        </w:trPr>
+        <w:tc>
+          <w:tcPr>
+            <w:tcW w:w="2405" w:type="dxa"/>
+            <w:vMerge w:val="restart"/>
+            <w:vAlign w:val="center"/>
+          </w:tcPr>
+          <w:p>
+            <w:pPr>
+              <w:spacing w:line="360" w:lineRule="auto"/>
+              <w:jc w:val="center"/>
+              <w:rPr>
+                <w:sz w:val="24"/>
+                <w:szCs w:val="24"/>
+                <w:lang w:val="en-AU"/>
+              </w:rPr>
+            </w:pPr>
+            <w:r>
+              <w:rPr>
+                <w:sz w:val="24"/>
+                <w:szCs w:val="24"/>
+                <w:lang w:val="en-AU"/>
+              </w:rPr>
+              <w:t>Add entry modal</w:t>
+            </w:r>
+          </w:p>
+        </w:tc>
+        <w:tc>
+          <w:tcPr>
+            <w:tcW w:w="4961" w:type="dxa"/>
+            <w:vAlign w:val="center"/>
+          </w:tcPr>
+          <w:p>
+            <w:pPr>
+              <w:spacing w:line="360" w:lineRule="auto"/>
+              <w:jc w:val="both"/>
+              <w:rPr>
+                <w:sz w:val="24"/>
+                <w:szCs w:val="24"/>
+                <w:lang w:val="en-AU"/>
+              </w:rPr>
+            </w:pPr>
+            <w:r>
+              <w:rPr>
+                <w:sz w:val="24"/>
+                <w:szCs w:val="24"/>
+                <w:lang w:val="en-AU"/>
+              </w:rPr>
+              <w:t>The add entry modal should pop up when users click on the “add” button from the databases page.</w:t>
+            </w:r>
+          </w:p>
+        </w:tc>
+        <w:tc>
+          <w:tcPr>
+            <w:tcW w:w="4162" w:type="dxa"/>
+            <w:vMerge w:val="restart"/>
+          </w:tcPr>
+          <w:p>
+            <w:pPr>
+              <w:spacing w:line="600" w:lineRule="auto"/>
+              <w:jc w:val="both"/>
+              <w:rPr>
+                <w:sz w:val="24"/>
+                <w:szCs w:val="24"/>
+                <w:lang w:val="en-AU"/>
+              </w:rPr>
+            </w:pPr>
+            <w:r>
+              <w:rPr>
+                <w:color w:val="538135" w:themeColor="accent6" w:themeShade="BF"/>
+                <w:sz w:val="24"/>
+                <w:szCs w:val="24"/>
+                <w:lang w:val="en-AU"/>
+              </w:rPr>
+              <w:t>(1)</w:t>
+            </w:r>
+            <w:r>
+              <w:rPr>
+                <w:color w:val="BF8F00" w:themeColor="accent4" w:themeShade="BF"/>
+                <w:sz w:val="24"/>
+                <w:szCs w:val="24"/>
+                <w:lang w:val="en-AU"/>
+              </w:rPr>
+              <w:t xml:space="preserve"> </w:t>
+            </w:r>
+            <w:proofErr w:type="spellStart"/>
+            <w:r>
+              <w:rPr>
+                <w:sz w:val="24"/>
+                <w:szCs w:val="24"/>
+                <w:lang w:val="en-AU"/>
+              </w:rPr>
+              <w:t>user_name</w:t>
+            </w:r>
+            <w:proofErr w:type="spellEnd"/>
+            <w:r>
+              <w:rPr>
+                <w:sz w:val="24"/>
+                <w:szCs w:val="24"/>
+                <w:lang w:val="en-AU"/>
+              </w:rPr>
+              <w:t xml:space="preserve"> input field (</w:t>
+            </w:r>
+            <w:r>
+              <w:rPr>
+                <w:b/>
+                <w:bCs/>
+                <w:sz w:val="24"/>
+                <w:szCs w:val="24"/>
+                <w:u w:val="single"/>
+                <w:lang w:val="en-AU"/>
+              </w:rPr>
+              <w:t>required</w:t>
+            </w:r>
+            <w:r>
+              <w:rPr>
+                <w:sz w:val="24"/>
+                <w:szCs w:val="24"/>
+                <w:lang w:val="en-AU"/>
+              </w:rPr>
+              <w:t>)</w:t>
+            </w:r>
+          </w:p>
+          <w:p>
+            <w:pPr>
+              <w:spacing w:line="600" w:lineRule="auto"/>
+              <w:jc w:val="both"/>
+              <w:rPr>
+                <w:sz w:val="24"/>
+                <w:szCs w:val="24"/>
+                <w:lang w:val="en-AU"/>
+              </w:rPr>
+            </w:pPr>
+            <w:r>
+              <w:rPr>
+                <w:color w:val="00B0F0"/>
+                <w:sz w:val="24"/>
+                <w:szCs w:val="24"/>
+                <w:lang w:val="en-AU"/>
+              </w:rPr>
+              <w:t xml:space="preserve">(2) </w:t>
+            </w:r>
+            <w:proofErr w:type="spellStart"/>
+            <w:r>
+              <w:rPr>
+                <w:sz w:val="24"/>
+                <w:szCs w:val="24"/>
+                <w:lang w:val="en-AU"/>
+              </w:rPr>
+              <w:t>user_email</w:t>
+            </w:r>
+            <w:proofErr w:type="spellEnd"/>
+            <w:r>
+              <w:rPr>
+                <w:sz w:val="24"/>
+                <w:szCs w:val="24"/>
+                <w:lang w:val="en-AU"/>
+              </w:rPr>
+              <w:t xml:space="preserve"> input field (</w:t>
+            </w:r>
+            <w:r>
+              <w:rPr>
+                <w:b/>
+                <w:bCs/>
+                <w:sz w:val="24"/>
+                <w:szCs w:val="24"/>
+                <w:u w:val="single"/>
+                <w:lang w:val="en-AU"/>
+              </w:rPr>
+              <w:t>required</w:t>
+            </w:r>
+            <w:r>
+              <w:rPr>
+                <w:sz w:val="24"/>
+                <w:szCs w:val="24"/>
+                <w:lang w:val="en-AU"/>
+              </w:rPr>
+              <w:t>)</w:t>
+            </w:r>
+          </w:p>
+          <w:p>
+            <w:pPr>
+              <w:spacing w:line="600" w:lineRule="auto"/>
+              <w:jc w:val="both"/>
+              <w:rPr>
+                <w:sz w:val="24"/>
+                <w:szCs w:val="24"/>
+                <w:lang w:val="en-AU"/>
+              </w:rPr>
+            </w:pPr>
+            <w:r>
+              <w:rPr>
+                <w:color w:val="FF33CC"/>
+                <w:sz w:val="24"/>
+                <w:szCs w:val="24"/>
+                <w:lang w:val="en-AU"/>
+              </w:rPr>
+              <w:t>(3)</w:t>
+            </w:r>
+            <w:r>
+              <w:rPr>
+                <w:color w:val="BF8F00" w:themeColor="accent4" w:themeShade="BF"/>
+                <w:sz w:val="24"/>
+                <w:szCs w:val="24"/>
+                <w:lang w:val="en-AU"/>
+              </w:rPr>
+              <w:t xml:space="preserve"> </w:t>
+            </w:r>
+            <w:proofErr w:type="spellStart"/>
+            <w:r>
+              <w:rPr>
+                <w:sz w:val="24"/>
+                <w:szCs w:val="24"/>
+                <w:lang w:val="en-AU"/>
+              </w:rPr>
+              <w:t>user_password</w:t>
+            </w:r>
+            <w:proofErr w:type="spellEnd"/>
+            <w:r>
+              <w:rPr>
+                <w:sz w:val="24"/>
+                <w:szCs w:val="24"/>
+                <w:lang w:val="en-AU"/>
+              </w:rPr>
+              <w:t xml:space="preserve"> input field (</w:t>
+            </w:r>
+            <w:r>
+              <w:rPr>
+                <w:b/>
+                <w:bCs/>
+                <w:sz w:val="24"/>
+                <w:szCs w:val="24"/>
+                <w:u w:val="single"/>
+                <w:lang w:val="en-AU"/>
+              </w:rPr>
+              <w:t>required</w:t>
+            </w:r>
+            <w:r>
+              <w:rPr>
+                <w:sz w:val="24"/>
+                <w:szCs w:val="24"/>
+                <w:lang w:val="en-AU"/>
+              </w:rPr>
+              <w:t>)</w:t>
+            </w:r>
+          </w:p>
+          <w:p>
+            <w:pPr>
+              <w:spacing w:line="600" w:lineRule="auto"/>
+              <w:jc w:val="both"/>
+              <w:rPr>
+                <w:color w:val="auto"/>
+                <w:sz w:val="24"/>
+                <w:szCs w:val="24"/>
+                <w:lang w:val="en-AU"/>
+              </w:rPr>
+            </w:pPr>
+            <w:r>
+              <w:rPr>
+                <w:color w:val="FF9933"/>
+                <w:sz w:val="24"/>
+                <w:szCs w:val="24"/>
+                <w:lang w:val="en-AU"/>
+              </w:rPr>
+              <w:t>(4)</w:t>
+            </w:r>
+            <w:r>
+              <w:rPr>
+                <w:color w:val="00B050"/>
+                <w:sz w:val="24"/>
+                <w:szCs w:val="24"/>
+                <w:lang w:val="en-AU"/>
+              </w:rPr>
+              <w:t xml:space="preserve"> </w:t>
+            </w:r>
+            <w:proofErr w:type="spellStart"/>
+            <w:r>
+              <w:rPr>
+                <w:color w:val="auto"/>
+                <w:sz w:val="24"/>
+                <w:szCs w:val="24"/>
+                <w:lang w:val="en-AU"/>
+              </w:rPr>
+              <w:t>first_name</w:t>
+            </w:r>
+            <w:proofErr w:type="spellEnd"/>
+            <w:r>
+              <w:rPr>
+                <w:color w:val="auto"/>
+                <w:sz w:val="24"/>
+                <w:szCs w:val="24"/>
+                <w:lang w:val="en-AU"/>
+              </w:rPr>
+              <w:t xml:space="preserve"> input field (</w:t>
+            </w:r>
+            <w:r>
+              <w:rPr>
+                <w:b/>
+                <w:bCs/>
+                <w:color w:val="auto"/>
+                <w:sz w:val="24"/>
+                <w:szCs w:val="24"/>
+                <w:u w:val="single"/>
+                <w:lang w:val="en-AU"/>
+              </w:rPr>
+              <w:t>required</w:t>
+            </w:r>
+            <w:r>
+              <w:rPr>
+                <w:color w:val="auto"/>
+                <w:sz w:val="24"/>
+                <w:szCs w:val="24"/>
+                <w:lang w:val="en-AU"/>
+              </w:rPr>
+              <w:t>)</w:t>
+            </w:r>
+          </w:p>
+          <w:p>
+            <w:pPr>
+              <w:spacing w:line="600" w:lineRule="auto"/>
+              <w:jc w:val="both"/>
+              <w:rPr>
+                <w:color w:val="auto"/>
+                <w:sz w:val="24"/>
+                <w:szCs w:val="24"/>
+                <w:lang w:val="en-AU"/>
+              </w:rPr>
+            </w:pPr>
+            <w:r>
+              <w:rPr>
+                <w:color w:val="7030A0"/>
+                <w:sz w:val="24"/>
+                <w:szCs w:val="24"/>
+                <w:lang w:val="en-AU"/>
+              </w:rPr>
+              <w:t xml:space="preserve">(5) </w:t>
+            </w:r>
+            <w:proofErr w:type="spellStart"/>
+            <w:r>
+              <w:rPr>
+                <w:color w:val="auto"/>
+                <w:sz w:val="24"/>
+                <w:szCs w:val="24"/>
+                <w:lang w:val="en-AU"/>
+              </w:rPr>
+              <w:t>last_name</w:t>
+            </w:r>
+            <w:proofErr w:type="spellEnd"/>
+            <w:r>
+              <w:rPr>
+                <w:color w:val="auto"/>
+                <w:sz w:val="24"/>
+                <w:szCs w:val="24"/>
+                <w:lang w:val="en-AU"/>
+              </w:rPr>
+              <w:t xml:space="preserve"> input field</w:t>
+            </w:r>
+          </w:p>
+          <w:p>
+            <w:pPr>
+              <w:spacing w:line="600" w:lineRule="auto"/>
+              <w:jc w:val="both"/>
+              <w:rPr>
+                <w:color w:val="auto"/>
+                <w:sz w:val="24"/>
+                <w:szCs w:val="24"/>
+                <w:lang w:val="en-AU"/>
+              </w:rPr>
+            </w:pPr>
+            <w:r>
+              <w:rPr>
+                <w:color w:val="00CC66"/>
+                <w:sz w:val="24"/>
+                <w:szCs w:val="24"/>
+                <w:lang w:val="en-AU"/>
+              </w:rPr>
+              <w:t>(6)</w:t>
+            </w:r>
+            <w:r>
+              <w:rPr>
+                <w:color w:val="auto"/>
+                <w:sz w:val="24"/>
+                <w:szCs w:val="24"/>
+                <w:lang w:val="en-AU"/>
+              </w:rPr>
+              <w:t xml:space="preserve"> </w:t>
+            </w:r>
+            <w:proofErr w:type="spellStart"/>
+            <w:r>
+              <w:rPr>
+                <w:color w:val="auto"/>
+                <w:sz w:val="24"/>
+                <w:szCs w:val="24"/>
+                <w:lang w:val="en-AU"/>
+              </w:rPr>
+              <w:t>user_role</w:t>
+            </w:r>
+            <w:proofErr w:type="spellEnd"/>
+            <w:r>
+              <w:rPr>
+                <w:color w:val="auto"/>
+                <w:sz w:val="24"/>
+                <w:szCs w:val="24"/>
+                <w:lang w:val="en-AU"/>
+              </w:rPr>
+              <w:t xml:space="preserve"> </w:t>
+            </w:r>
+            <w:r>
+              <w:rPr>
+                <w:color w:val="auto"/>
+                <w:sz w:val="24"/>
+                <w:szCs w:val="24"/>
+                <w:lang w:val="en-AU"/>
+              </w:rPr>
+              <w:t>dropdown (</w:t>
+            </w:r>
+            <w:r>
+              <w:rPr>
+                <w:b/>
+                <w:bCs/>
+                <w:color w:val="auto"/>
+                <w:sz w:val="24"/>
+                <w:szCs w:val="24"/>
+                <w:u w:val="single"/>
+                <w:lang w:val="en-AU"/>
+              </w:rPr>
+              <w:t>required</w:t>
+            </w:r>
+            <w:r>
+              <w:rPr>
+                <w:color w:val="auto"/>
+                <w:sz w:val="24"/>
+                <w:szCs w:val="24"/>
+                <w:lang w:val="en-AU"/>
+              </w:rPr>
+              <w:t>)</w:t>
+            </w:r>
+          </w:p>
+          <w:p>
+            <w:pPr>
+              <w:spacing w:line="600" w:lineRule="auto"/>
+              <w:jc w:val="both"/>
+              <w:rPr>
+                <w:color w:val="auto"/>
+                <w:sz w:val="24"/>
+                <w:szCs w:val="24"/>
+                <w:lang w:val="en-AU"/>
+              </w:rPr>
+            </w:pPr>
+            <w:r>
+              <w:rPr>
+                <w:color w:val="FF0000"/>
+                <w:sz w:val="24"/>
+                <w:szCs w:val="24"/>
+                <w:lang w:val="en-AU"/>
+              </w:rPr>
+              <w:t xml:space="preserve">(7) </w:t>
+            </w:r>
+            <w:r>
+              <w:rPr>
+                <w:color w:val="auto"/>
+                <w:sz w:val="24"/>
+                <w:szCs w:val="24"/>
+                <w:lang w:val="en-AU"/>
+              </w:rPr>
+              <w:t>Cancel add entry button</w:t>
+            </w:r>
+          </w:p>
+          <w:p>
+            <w:pPr>
+              <w:spacing w:line="600" w:lineRule="auto"/>
+              <w:jc w:val="both"/>
+              <w:rPr>
+                <w:color w:val="auto"/>
+                <w:sz w:val="24"/>
+                <w:szCs w:val="24"/>
+                <w:lang w:val="en-AU"/>
+              </w:rPr>
+            </w:pPr>
+            <w:r>
+              <w:rPr>
+                <w:color w:val="0070C0"/>
+                <w:sz w:val="24"/>
+                <w:szCs w:val="24"/>
+                <w:lang w:val="en-AU"/>
+              </w:rPr>
+              <w:t xml:space="preserve">(8) </w:t>
+            </w:r>
+            <w:r>
+              <w:rPr>
+                <w:color w:val="auto"/>
+                <w:sz w:val="24"/>
+                <w:szCs w:val="24"/>
+                <w:lang w:val="en-AU"/>
+              </w:rPr>
+              <w:t>Add entry button</w:t>
+            </w:r>
+          </w:p>
+          <w:p>
+            <w:pPr>
+              <w:spacing w:line="600" w:lineRule="auto"/>
+              <w:jc w:val="both"/>
+              <w:rPr>
+                <w:color w:val="auto"/>
+                <w:sz w:val="24"/>
+                <w:szCs w:val="24"/>
+                <w:lang w:val="en-AU"/>
+              </w:rPr>
+            </w:pPr>
+            <w:r>
+              <w:rPr>
+                <w:color w:val="FFC000"/>
+                <w:sz w:val="24"/>
+                <w:szCs w:val="24"/>
+                <w:lang w:val="en-AU"/>
+              </w:rPr>
+              <w:t xml:space="preserve">(9) </w:t>
+            </w:r>
+            <w:r>
+              <w:rPr>
+                <w:color w:val="auto"/>
+                <w:sz w:val="24"/>
+                <w:szCs w:val="24"/>
+                <w:lang w:val="en-AU"/>
+              </w:rPr>
+              <w:t>Clear all fields button</w:t>
+            </w:r>
+          </w:p>
+        </w:tc>
+      </w:tr>
+      <w:tr>
+        <w:trPr>
+          <w:trHeight w:val="1122"/>
+          <w:jc w:val="center"/>
+        </w:trPr>
+        <w:tc>
+          <w:tcPr>
+            <w:tcW w:w="2405" w:type="dxa"/>
+            <w:vMerge/>
+          </w:tcPr>
+          <w:p>
+            <w:pPr>
+              <w:spacing w:line="360" w:lineRule="auto"/>
+              <w:jc w:val="both"/>
+              <w:rPr>
+                <w:sz w:val="24"/>
+                <w:szCs w:val="24"/>
+                <w:lang w:val="en-AU"/>
+              </w:rPr>
+            </w:pPr>
+          </w:p>
+        </w:tc>
+        <w:tc>
+          <w:tcPr>
+            <w:tcW w:w="4961" w:type="dxa"/>
+            <w:vAlign w:val="center"/>
+          </w:tcPr>
+          <w:p>
+            <w:pPr>
+              <w:spacing w:line="360" w:lineRule="auto"/>
+              <w:jc w:val="both"/>
+              <w:rPr>
+                <w:sz w:val="24"/>
+                <w:szCs w:val="24"/>
+                <w:lang w:val="en-AU"/>
+              </w:rPr>
+            </w:pPr>
+            <w:r>
+              <w:rPr>
+                <w:sz w:val="24"/>
+                <w:szCs w:val="24"/>
+                <w:lang w:val="en-AU"/>
+              </w:rPr>
+              <w:t>When users click on the “cancel” button (</w:t>
+            </w:r>
+            <w:r>
+              <w:rPr>
+                <w:color w:val="FF0000"/>
+                <w:sz w:val="24"/>
+                <w:szCs w:val="24"/>
+                <w:lang w:val="en-AU"/>
+              </w:rPr>
+              <w:t>7</w:t>
+            </w:r>
+            <w:r>
+              <w:rPr>
+                <w:sz w:val="24"/>
+                <w:szCs w:val="24"/>
+                <w:lang w:val="en-AU"/>
+              </w:rPr>
+              <w:t>) or when they click outside of this modal, it should close.</w:t>
+            </w:r>
+          </w:p>
+        </w:tc>
+        <w:tc>
+          <w:tcPr>
+            <w:tcW w:w="4162" w:type="dxa"/>
+            <w:vMerge/>
+          </w:tcPr>
+          <w:p>
+            <w:pPr>
+              <w:pStyle w:val="ListParagraph"/>
+              <w:spacing w:line="360" w:lineRule="auto"/>
+              <w:jc w:val="both"/>
+              <w:rPr>
+                <w:sz w:val="24"/>
+                <w:szCs w:val="24"/>
+                <w:lang w:val="en-AU"/>
+              </w:rPr>
+            </w:pPr>
+          </w:p>
+        </w:tc>
+      </w:tr>
+      <w:tr>
+        <w:trPr>
+          <w:trHeight w:val="1007"/>
+          <w:jc w:val="center"/>
+        </w:trPr>
+        <w:tc>
+          <w:tcPr>
+            <w:tcW w:w="2405" w:type="dxa"/>
+            <w:vMerge/>
+          </w:tcPr>
+          <w:p>
+            <w:pPr>
+              <w:spacing w:line="360" w:lineRule="auto"/>
+              <w:jc w:val="both"/>
+              <w:rPr>
+                <w:sz w:val="24"/>
+                <w:szCs w:val="24"/>
+                <w:lang w:val="en-AU"/>
+              </w:rPr>
+            </w:pPr>
+          </w:p>
+        </w:tc>
+        <w:tc>
+          <w:tcPr>
+            <w:tcW w:w="4961" w:type="dxa"/>
+            <w:vAlign w:val="center"/>
+          </w:tcPr>
+          <w:p>
+            <w:pPr>
+              <w:spacing w:line="360" w:lineRule="auto"/>
+              <w:jc w:val="both"/>
+              <w:rPr>
+                <w:sz w:val="24"/>
+                <w:szCs w:val="24"/>
+                <w:lang w:val="en-AU"/>
+              </w:rPr>
+            </w:pPr>
+            <w:r>
+              <w:rPr>
+                <w:sz w:val="24"/>
+                <w:szCs w:val="24"/>
+                <w:lang w:val="en-AU"/>
+              </w:rPr>
+              <w:t>When users click on the “clear” button (</w:t>
+            </w:r>
+            <w:r>
+              <w:rPr>
+                <w:color w:val="BF8F00" w:themeColor="accent4" w:themeShade="BF"/>
+                <w:sz w:val="24"/>
+                <w:szCs w:val="24"/>
+                <w:lang w:val="en-AU"/>
+              </w:rPr>
+              <w:t>9</w:t>
+            </w:r>
+            <w:r>
+              <w:rPr>
+                <w:sz w:val="24"/>
+                <w:szCs w:val="24"/>
+                <w:lang w:val="en-AU"/>
+              </w:rPr>
+              <w:t>), all input fields should be cleared.</w:t>
+            </w:r>
+          </w:p>
+        </w:tc>
+        <w:tc>
+          <w:tcPr>
+            <w:tcW w:w="4162" w:type="dxa"/>
+            <w:vMerge/>
+          </w:tcPr>
+          <w:p>
+            <w:pPr>
+              <w:pStyle w:val="ListParagraph"/>
+              <w:spacing w:line="360" w:lineRule="auto"/>
+              <w:jc w:val="both"/>
+              <w:rPr>
+                <w:sz w:val="24"/>
+                <w:szCs w:val="24"/>
+                <w:lang w:val="en-AU"/>
+              </w:rPr>
+            </w:pPr>
+          </w:p>
+        </w:tc>
+      </w:tr>
+      <w:tr>
+        <w:trPr>
+          <w:trHeight w:val="1894"/>
+          <w:jc w:val="center"/>
+        </w:trPr>
+        <w:tc>
+          <w:tcPr>
+            <w:tcW w:w="2405" w:type="dxa"/>
+            <w:vMerge/>
+          </w:tcPr>
+          <w:p>
+            <w:pPr>
+              <w:spacing w:line="360" w:lineRule="auto"/>
+              <w:jc w:val="both"/>
+              <w:rPr>
+                <w:sz w:val="24"/>
+                <w:szCs w:val="24"/>
+                <w:lang w:val="en-AU"/>
+              </w:rPr>
+            </w:pPr>
+          </w:p>
+        </w:tc>
+        <w:tc>
+          <w:tcPr>
+            <w:tcW w:w="4961" w:type="dxa"/>
+            <w:vAlign w:val="center"/>
+          </w:tcPr>
+          <w:p>
+            <w:pPr>
+              <w:spacing w:line="360" w:lineRule="auto"/>
+              <w:jc w:val="both"/>
+              <w:rPr>
+                <w:sz w:val="24"/>
+                <w:szCs w:val="24"/>
+                <w:lang w:val="en-AU"/>
+              </w:rPr>
+            </w:pPr>
+            <w:r>
+              <w:rPr>
+                <w:sz w:val="24"/>
+                <w:szCs w:val="24"/>
+                <w:lang w:val="en-AU"/>
+              </w:rPr>
+              <w:t>Fields marked with (</w:t>
+            </w:r>
+            <w:r>
+              <w:rPr>
+                <w:b/>
+                <w:bCs/>
+                <w:color w:val="FF0000"/>
+                <w:sz w:val="24"/>
+                <w:szCs w:val="24"/>
+                <w:lang w:val="en-AU"/>
+              </w:rPr>
+              <w:t>*</w:t>
+            </w:r>
+            <w:r>
+              <w:rPr>
+                <w:sz w:val="24"/>
+                <w:szCs w:val="24"/>
+                <w:lang w:val="en-AU"/>
+              </w:rPr>
+              <w:t>) are required. A validation tooltip should appear when an input field is invalid.</w:t>
+            </w:r>
+          </w:p>
+        </w:tc>
+        <w:tc>
+          <w:tcPr>
+            <w:tcW w:w="4162" w:type="dxa"/>
+            <w:vMerge/>
+          </w:tcPr>
+          <w:p>
+            <w:pPr>
+              <w:pStyle w:val="ListParagraph"/>
+              <w:spacing w:line="360" w:lineRule="auto"/>
+              <w:jc w:val="both"/>
+              <w:rPr>
+                <w:sz w:val="24"/>
+                <w:szCs w:val="24"/>
+                <w:lang w:val="en-AU"/>
+              </w:rPr>
+            </w:pPr>
+          </w:p>
+        </w:tc>
+      </w:tr>
+      <w:tr>
+        <w:trPr>
+          <w:trHeight w:val="3523"/>
+          <w:jc w:val="center"/>
+        </w:trPr>
+        <w:tc>
+          <w:tcPr>
+            <w:tcW w:w="2405" w:type="dxa"/>
+            <w:vMerge/>
+          </w:tcPr>
+          <w:p>
+            <w:pPr>
+              <w:spacing w:line="360" w:lineRule="auto"/>
+              <w:jc w:val="both"/>
+              <w:rPr>
+                <w:sz w:val="24"/>
+                <w:szCs w:val="24"/>
+                <w:lang w:val="en-AU"/>
+              </w:rPr>
+            </w:pPr>
+          </w:p>
+        </w:tc>
+        <w:tc>
+          <w:tcPr>
+            <w:tcW w:w="4961" w:type="dxa"/>
+            <w:vAlign w:val="center"/>
+          </w:tcPr>
+          <w:p>
+            <w:pPr>
+              <w:spacing w:line="360" w:lineRule="auto"/>
+              <w:jc w:val="both"/>
+              <w:rPr>
+                <w:sz w:val="24"/>
+                <w:szCs w:val="24"/>
+                <w:lang w:val="en-AU"/>
+              </w:rPr>
+            </w:pPr>
+            <w:r>
+              <w:rPr>
+                <w:sz w:val="24"/>
+                <w:szCs w:val="24"/>
+                <w:lang w:val="en-AU"/>
+              </w:rPr>
+              <w:t>The “add” button (</w:t>
+            </w:r>
+            <w:r>
+              <w:rPr>
+                <w:color w:val="1F4E79" w:themeColor="accent5" w:themeShade="80"/>
+                <w:sz w:val="24"/>
+                <w:szCs w:val="24"/>
+                <w:lang w:val="en-AU"/>
+              </w:rPr>
+              <w:t>8</w:t>
+            </w:r>
+            <w:r>
+              <w:rPr>
+                <w:sz w:val="24"/>
+                <w:szCs w:val="24"/>
+                <w:lang w:val="en-AU"/>
+              </w:rPr>
+              <w:t xml:space="preserve">) should be disabled </w:t>
+            </w:r>
+            <w:proofErr w:type="gramStart"/>
+            <w:r>
+              <w:rPr>
+                <w:sz w:val="24"/>
+                <w:szCs w:val="24"/>
+                <w:lang w:val="en-AU"/>
+              </w:rPr>
+              <w:t>as long as</w:t>
+            </w:r>
+            <w:proofErr w:type="gramEnd"/>
+            <w:r>
+              <w:rPr>
+                <w:sz w:val="24"/>
+                <w:szCs w:val="24"/>
+                <w:lang w:val="en-AU"/>
+              </w:rPr>
+              <w:t xml:space="preserve"> at least one field is invalid or empty. If all fields are valid, it should turn active. Clicking on it should add a new entry to the selected table, close the modal and display a feedback message at the top of the window.</w:t>
+            </w:r>
+          </w:p>
+        </w:tc>
+        <w:tc>
+          <w:tcPr>
+            <w:tcW w:w="4162" w:type="dxa"/>
+            <w:vMerge/>
+          </w:tcPr>
+          <w:p>
+            <w:pPr>
+              <w:pStyle w:val="ListParagraph"/>
+              <w:spacing w:line="360" w:lineRule="auto"/>
+              <w:jc w:val="both"/>
+              <w:rPr>
+                <w:sz w:val="24"/>
+                <w:szCs w:val="24"/>
+                <w:lang w:val="en-AU"/>
+              </w:rPr>
+            </w:pPr>
+          </w:p>
+        </w:tc>
+      </w:tr>
+      <w:tr>
+        <w:trPr>
+          <w:trHeight w:val="841"/>
+          <w:jc w:val="center"/>
+        </w:trPr>
+        <w:tc>
+          <w:tcPr>
+            <w:tcW w:w="2405" w:type="dxa"/>
+            <w:vMerge/>
+          </w:tcPr>
+          <w:p>
+            <w:pPr>
+              <w:spacing w:line="360" w:lineRule="auto"/>
+              <w:jc w:val="both"/>
+              <w:rPr>
+                <w:sz w:val="24"/>
+                <w:szCs w:val="24"/>
+                <w:lang w:val="en-AU"/>
+              </w:rPr>
+            </w:pPr>
+          </w:p>
+        </w:tc>
+        <w:tc>
+          <w:tcPr>
+            <w:tcW w:w="4961" w:type="dxa"/>
+            <w:vAlign w:val="center"/>
+          </w:tcPr>
+          <w:p>
+            <w:pPr>
+              <w:spacing w:line="360" w:lineRule="auto"/>
+              <w:jc w:val="both"/>
+              <w:rPr>
+                <w:sz w:val="24"/>
+                <w:szCs w:val="24"/>
+                <w:lang w:val="en-AU"/>
+              </w:rPr>
+            </w:pPr>
+            <w:r>
+              <w:rPr>
+                <w:b/>
+                <w:bCs/>
+                <w:sz w:val="24"/>
+                <w:szCs w:val="24"/>
+                <w:lang w:val="en-AU"/>
+              </w:rPr>
+              <w:t>TODO</w:t>
+            </w:r>
+            <w:r>
+              <w:rPr>
+                <w:sz w:val="24"/>
+                <w:szCs w:val="24"/>
+                <w:lang w:val="en-AU"/>
+              </w:rPr>
+              <w:t>: Add error handling.</w:t>
+            </w:r>
+          </w:p>
+        </w:tc>
+        <w:tc>
+          <w:tcPr>
+            <w:tcW w:w="4162" w:type="dxa"/>
+            <w:vMerge/>
+          </w:tcPr>
+          <w:p>
+            <w:pPr>
+              <w:pStyle w:val="ListParagraph"/>
+              <w:spacing w:line="360" w:lineRule="auto"/>
+              <w:jc w:val="both"/>
+              <w:rPr>
+                <w:sz w:val="24"/>
+                <w:szCs w:val="24"/>
+                <w:lang w:val="en-AU"/>
+              </w:rPr>
+            </w:pPr>
+          </w:p>
+        </w:tc>
+      </w:tr>
+    </w:tbl>
+    <w:p/>
+    <w:p>
+      <w:pPr>
+        <w:jc w:val="both"/>
+        <w:rPr>
+          <w:sz w:val="24"/>
+          <w:szCs w:val="24"/>
+        </w:rPr>
+      </w:pPr>
+      <w:r>
+        <w:rPr>
+          <w:b/>
+          <w:bCs/>
+          <w:sz w:val="24"/>
+          <w:szCs w:val="24"/>
+        </w:rPr>
+        <w:t>NOTE:</w:t>
+      </w:r>
+      <w:r>
+        <w:rPr>
+          <w:sz w:val="24"/>
+          <w:szCs w:val="24"/>
+        </w:rPr>
+        <w:t xml:space="preserve"> The users table was only shown as an example</w:t>
+      </w:r>
+      <w:r>
+        <w:rPr>
+          <w:sz w:val="24"/>
+          <w:szCs w:val="24"/>
+        </w:rPr>
+        <w:t xml:space="preserve"> here</w:t>
+      </w:r>
+      <w:r>
+        <w:rPr>
+          <w:sz w:val="24"/>
+          <w:szCs w:val="24"/>
+        </w:rPr>
+        <w:t xml:space="preserve">. </w:t>
+      </w:r>
+      <w:r>
+        <w:rPr>
+          <w:sz w:val="24"/>
+          <w:szCs w:val="24"/>
+        </w:rPr>
+        <w:t>The same concepts apply to all other tables.</w:t>
+      </w:r>
+    </w:p>
+    <w:p>
+      <w:pPr>
+        <w:pStyle w:val="Heading2"/>
+      </w:pPr>
+      <w:bookmarkStart w:id="8" w:name="_Toc37097319"/>
+      <w:r>
+        <w:lastRenderedPageBreak/>
+        <w:t>6.</w:t>
+      </w:r>
+      <w:r>
+        <w:t>2</w:t>
+      </w:r>
+      <w:r>
+        <w:t>.</w:t>
+      </w:r>
+      <w:r>
+        <w:tab/>
+      </w:r>
+      <w:r>
+        <w:t>Edit</w:t>
+      </w:r>
+      <w:r>
+        <w:t xml:space="preserve"> Entry Modal</w:t>
+      </w:r>
+      <w:bookmarkEnd w:id="8"/>
+    </w:p>
+    <w:p>
+      <w:r>
+        <w:rPr>
+          <w:noProof/>
+          <w:lang w:val="en-AU"/>
+        </w:rPr>
+        <w:drawing>
+          <wp:anchor distT="0" distB="0" distL="114300" distR="114300" simplePos="0" relativeHeight="251685888" behindDoc="0" locked="0" layoutInCell="1" allowOverlap="1" wp14:anchorId="3A101E2D" wp14:editId="42A5FE41">
+            <wp:simplePos x="0" y="0"/>
+            <wp:positionH relativeFrom="margin">
+              <wp:align>center</wp:align>
+            </wp:positionH>
+            <wp:positionV relativeFrom="paragraph">
+              <wp:posOffset>588010</wp:posOffset>
+            </wp:positionV>
+            <wp:extent cx="5843905" cy="4900930"/>
+            <wp:effectExtent l="190500" t="190500" r="194945" b="185420"/>
+            <wp:wrapTopAndBottom/>
+            <wp:docPr id="13" name="Picture 13">
+              <a:extLst xmlns:a="http://schemas.openxmlformats.org/drawingml/2006/main">
+                <a:ext uri="{C183D7F6-B498-43B3-948B-1728B52AA6E4}">
+                  <adec:decorative xmlns:adec="http://schemas.microsoft.com/office/drawing/2017/decorative" val="0"/>
+                </a:ext>
+              </a:extLst>
+            </wp:docPr>
+            <wp:cNvGraphicFramePr>
+              <a:graphicFrameLocks xmlns:a="http://schemas.openxmlformats.org/drawingml/2006/main" noChangeAspect="1"/>
+            </wp:cNvGraphicFramePr>
+            <a:graphic xmlns:a="http://schemas.openxmlformats.org/drawingml/2006/main">
+              <a:graphicData uri="http://schemas.openxmlformats.org/drawingml/2006/picture">
+                <pic:pic xmlns:pic="http://schemas.openxmlformats.org/drawingml/2006/picture">
+                  <pic:nvPicPr>
+                    <pic:cNvPr id="1" name="Sign up - Web 1920x1080.jpg"/>
+                    <pic:cNvPicPr/>
+                  </pic:nvPicPr>
+                  <pic:blipFill>
+                    <a:blip r:embed="rId20" cstate="print">
+                      <a:extLst>
+                        <a:ext uri="{28A0092B-C50C-407E-A947-70E740481C1C}">
+                          <a14:useLocalDpi xmlns:a14="http://schemas.microsoft.com/office/drawing/2010/main" val="0"/>
+                        </a:ext>
+                      </a:extLst>
+                    </a:blip>
+                    <a:stretch>
+                      <a:fillRect/>
+                    </a:stretch>
+                  </pic:blipFill>
+                  <pic:spPr>
+                    <a:xfrm>
+                      <a:off x="0" y="0"/>
+                      <a:ext cx="5843905" cy="4900930"/>
+                    </a:xfrm>
+                    <a:prstGeom prst="rect">
+                      <a:avLst/>
+                    </a:prstGeom>
+                    <a:ln>
+                      <a:noFill/>
+                    </a:ln>
+                    <a:effectLst>
+                      <a:outerShdw blurRad="190500" algn="tl" rotWithShape="0">
+                        <a:srgbClr val="000000">
+                          <a:alpha val="70000"/>
+                        </a:srgbClr>
+                      </a:outerShdw>
+                    </a:effectLst>
+                  </pic:spPr>
+                </pic:pic>
+              </a:graphicData>
+            </a:graphic>
+            <wp14:sizeRelH relativeFrom="margin">
+              <wp14:pctWidth>0</wp14:pctWidth>
+            </wp14:sizeRelH>
+            <wp14:sizeRelV relativeFrom="margin">
+              <wp14:pctHeight>0</wp14:pctHeight>
+            </wp14:sizeRelV>
+          </wp:anchor>
+        </w:drawing>
+      </w:r>
+    </w:p>
+    <w:p/>
+    <w:p/>
+    <w:p/>
+    <w:p/>
+    <w:p/>
+    <w:p/>
     <w:p/>
     <w:p/>
     <w:tbl>
@@ -6963,6 +9686,14 @@
                 <w:szCs w:val="24"/>
                 <w:lang w:val="en-AU"/>
               </w:rPr>
+              <w:t>Sections/</w:t>
+            </w:r>
+            <w:r>
+              <w:rPr>
+                <w:sz w:val="24"/>
+                <w:szCs w:val="24"/>
+                <w:lang w:val="en-AU"/>
+              </w:rPr>
               <w:t>Fields</w:t>
             </w:r>
           </w:p>
@@ -6970,7 +9701,7 @@
       </w:tr>
       <w:tr>
         <w:trPr>
-          <w:trHeight w:val="1937"/>
+          <w:trHeight w:val="939"/>
           <w:jc w:val="center"/>
         </w:trPr>
         <w:tc>
@@ -6995,7 +9726,15 @@
                 <w:szCs w:val="24"/>
                 <w:lang w:val="en-AU"/>
               </w:rPr>
-              <w:t>Databases page</w:t>
+              <w:t>Edit</w:t>
+            </w:r>
+            <w:r>
+              <w:rPr>
+                <w:sz w:val="24"/>
+                <w:szCs w:val="24"/>
+                <w:lang w:val="en-AU"/>
+              </w:rPr>
+              <w:t xml:space="preserve"> entry modal</w:t>
             </w:r>
           </w:p>
         </w:tc>
@@ -7020,80 +9759,39 @@
                 <w:szCs w:val="24"/>
                 <w:lang w:val="en-AU"/>
               </w:rPr>
-              <w:t>The databases page should</w:t>
-            </w:r>
-            <w:r>
-              <w:rPr>
-                <w:sz w:val="24"/>
-                <w:szCs w:val="24"/>
-                <w:lang w:val="en-AU"/>
-              </w:rPr>
-              <w:t xml:space="preserve"> show all </w:t>
-            </w:r>
-            <w:r>
-              <w:rPr>
-                <w:sz w:val="24"/>
-                <w:szCs w:val="24"/>
-                <w:lang w:val="en-AU"/>
-              </w:rPr>
-              <w:t>tables</w:t>
-            </w:r>
-            <w:r>
-              <w:rPr>
-                <w:sz w:val="24"/>
-                <w:szCs w:val="24"/>
-                <w:lang w:val="en-AU"/>
-              </w:rPr>
-              <w:t xml:space="preserve"> contained in</w:t>
-            </w:r>
-            <w:r>
-              <w:rPr>
-                <w:sz w:val="24"/>
-                <w:szCs w:val="24"/>
-                <w:lang w:val="en-AU"/>
-              </w:rPr>
-              <w:t xml:space="preserve"> each database</w:t>
-            </w:r>
-            <w:r>
-              <w:rPr>
-                <w:sz w:val="24"/>
-                <w:szCs w:val="24"/>
-                <w:lang w:val="en-AU"/>
-              </w:rPr>
-              <w:t xml:space="preserve"> (highlighted by </w:t>
-            </w:r>
-            <w:r>
-              <w:rPr>
-                <w:color w:val="FF0000"/>
-                <w:sz w:val="24"/>
-                <w:szCs w:val="24"/>
-                <w:lang w:val="en-AU"/>
-              </w:rPr>
-              <w:t>(1)</w:t>
-            </w:r>
-            <w:r>
-              <w:rPr>
-                <w:sz w:val="24"/>
-                <w:szCs w:val="24"/>
-                <w:lang w:val="en-AU"/>
-              </w:rPr>
-              <w:t>), with</w:t>
-            </w:r>
-            <w:r>
-              <w:rPr>
-                <w:sz w:val="24"/>
-                <w:szCs w:val="24"/>
-                <w:lang w:val="en-AU"/>
-              </w:rPr>
-              <w:t xml:space="preserve"> timestamps for created at and last updated</w:t>
-            </w:r>
-            <w:r>
-              <w:rPr>
-                <w:sz w:val="24"/>
-                <w:szCs w:val="24"/>
-                <w:lang w:val="en-AU"/>
-              </w:rPr>
-              <w:t xml:space="preserve"> dates.</w:t>
+              <w:t xml:space="preserve">The </w:t>
+            </w:r>
+            <w:r>
+              <w:rPr>
+                <w:sz w:val="24"/>
+                <w:szCs w:val="24"/>
+                <w:lang w:val="en-AU"/>
+              </w:rPr>
+              <w:t xml:space="preserve">edit </w:t>
+            </w:r>
+            <w:r>
+              <w:rPr>
+                <w:sz w:val="24"/>
+                <w:szCs w:val="24"/>
+                <w:lang w:val="en-AU"/>
+              </w:rPr>
+              <w:t>entry modal should pop up when users click on the “</w:t>
+            </w:r>
+            <w:r>
+              <w:rPr>
+                <w:sz w:val="24"/>
+                <w:szCs w:val="24"/>
+                <w:lang w:val="en-AU"/>
+              </w:rPr>
+              <w:t>edit</w:t>
+            </w:r>
+            <w:r>
+              <w:rPr>
+                <w:sz w:val="24"/>
+                <w:szCs w:val="24"/>
+                <w:lang w:val="en-AU"/>
+              </w:rPr>
+              <w:t>” button from the databases page.</w:t>
             </w:r>
           </w:p>
         </w:tc>
@@ -7127,7 +9825,7 @@
                 <w:szCs w:val="24"/>
                 <w:lang w:val="en-AU"/>
               </w:rPr>
-              <w:t>Tables section (for each database)</w:t>
+              <w:t>Cancel edit entry button</w:t>
             </w:r>
           </w:p>
           <w:p>
@@ -7142,7 +9840,7 @@
             </w:pPr>
             <w:r>
               <w:rPr>
-                <w:color w:val="FFC000"/>
+                <w:color w:val="2F5496" w:themeColor="accent1" w:themeShade="BF"/>
                 <w:sz w:val="24"/>
                 <w:szCs w:val="24"/>
                 <w:lang w:val="en-AU"/>
@@ -7155,7 +9853,7 @@
                 <w:szCs w:val="24"/>
                 <w:lang w:val="en-AU"/>
               </w:rPr>
-              <w:t>Selected table section</w:t>
+              <w:t>Edit entry button</w:t>
             </w:r>
           </w:p>
           <w:p>
@@ -7183,7 +9881,7 @@
                 <w:szCs w:val="24"/>
                 <w:lang w:val="en-AU"/>
               </w:rPr>
-              <w:t>Add new entry button</w:t>
+              <w:t>Restore all fields button</w:t>
             </w:r>
           </w:p>
           <w:p>
@@ -7197,69 +9895,12 @@
                 <w:lang w:val="en-AU"/>
               </w:rPr>
             </w:pPr>
-            <w:r>
-              <w:rPr>
-                <w:color w:val="7030A0"/>
-                <w:sz w:val="24"/>
-                <w:szCs w:val="24"/>
-                <w:lang w:val="en-AU"/>
-              </w:rPr>
-              <w:t xml:space="preserve">(4) </w:t>
-            </w:r>
-            <w:r>
-              <w:rPr>
-                <w:color w:val="auto"/>
-                <w:sz w:val="24"/>
-                <w:szCs w:val="24"/>
-                <w:lang w:val="en-AU"/>
-              </w:rPr>
-              <w:t>Edit entry button</w:t>
-            </w:r>
-          </w:p>
-          <w:p>
-            <w:pPr>
-              <w:spacing w:line="600" w:lineRule="auto"/>
-              <w:jc w:val="both"/>
-              <w:rPr>
-                <w:color w:val="auto"/>
-                <w:sz w:val="24"/>
-                <w:szCs w:val="24"/>
-                <w:lang w:val="en-AU"/>
-              </w:rPr>
-            </w:pPr>
-            <w:r>
-              <w:rPr>
-                <w:color w:val="FF3399"/>
-                <w:sz w:val="24"/>
-                <w:szCs w:val="24"/>
-                <w:lang w:val="en-AU"/>
-              </w:rPr>
-              <w:t>(5)</w:t>
-            </w:r>
-            <w:r>
-              <w:rPr>
-                <w:color w:val="auto"/>
-                <w:sz w:val="24"/>
-                <w:szCs w:val="24"/>
-                <w:lang w:val="en-AU"/>
-              </w:rPr>
-              <w:t xml:space="preserve"> </w:t>
-            </w:r>
-            <w:r>
-              <w:rPr>
-                <w:color w:val="auto"/>
-                <w:sz w:val="24"/>
-                <w:szCs w:val="24"/>
-                <w:lang w:val="en-AU"/>
-              </w:rPr>
-              <w:t>Delete entry button</w:t>
-            </w:r>
           </w:p>
         </w:tc>
       </w:tr>
       <w:tr>
         <w:trPr>
-          <w:trHeight w:val="1951"/>
+          <w:trHeight w:val="1122"/>
           <w:jc w:val="center"/>
         </w:trPr>
         <w:tc>
@@ -7300,105 +9941,24 @@
                 <w:szCs w:val="24"/>
                 <w:lang w:val="en-AU"/>
               </w:rPr>
-              <w:t xml:space="preserve">When users select a row in the tables section, </w:t>
-            </w:r>
-            <w:r>
-              <w:rPr>
-                <w:sz w:val="24"/>
-                <w:szCs w:val="24"/>
-                <w:lang w:val="en-AU"/>
-              </w:rPr>
-              <w:t xml:space="preserve">a new section </w:t>
-            </w:r>
-            <w:r>
-              <w:rPr>
-                <w:sz w:val="24"/>
-                <w:szCs w:val="24"/>
-                <w:lang w:val="en-AU"/>
-              </w:rPr>
-              <w:t>should pop up at the right</w:t>
-            </w:r>
-            <w:r>
-              <w:rPr>
-                <w:sz w:val="24"/>
-                <w:szCs w:val="24"/>
-                <w:lang w:val="en-AU"/>
-              </w:rPr>
-              <w:t xml:space="preserve"> </w:t>
-            </w:r>
-            <w:r>
-              <w:rPr>
-                <w:color w:val="FFC000"/>
-                <w:sz w:val="24"/>
-                <w:szCs w:val="24"/>
-                <w:lang w:val="en-AU"/>
-              </w:rPr>
-              <w:t>(</w:t>
-            </w:r>
-            <w:r>
-              <w:rPr>
-                <w:color w:val="FFC000"/>
-                <w:sz w:val="24"/>
-                <w:szCs w:val="24"/>
-                <w:lang w:val="en-AU"/>
-              </w:rPr>
-              <w:t>2)</w:t>
-            </w:r>
-            <w:r>
-              <w:rPr>
-                <w:sz w:val="24"/>
-                <w:szCs w:val="24"/>
-                <w:lang w:val="en-AU"/>
-              </w:rPr>
-              <w:t xml:space="preserve">, showing all entries </w:t>
-            </w:r>
-            <w:r>
-              <w:rPr>
-                <w:sz w:val="24"/>
-                <w:szCs w:val="24"/>
-                <w:lang w:val="en-AU"/>
-              </w:rPr>
-              <w:t>of</w:t>
-            </w:r>
-            <w:r>
-              <w:rPr>
-                <w:sz w:val="24"/>
-                <w:szCs w:val="24"/>
-                <w:lang w:val="en-AU"/>
-              </w:rPr>
-              <w:t xml:space="preserve"> the table selected. </w:t>
-            </w:r>
-            <w:r>
-              <w:rPr>
-                <w:sz w:val="24"/>
-                <w:szCs w:val="24"/>
-                <w:lang w:val="en-AU"/>
-              </w:rPr>
-              <w:t xml:space="preserve">If no row in the latter is selected, </w:t>
-            </w:r>
-            <w:r>
-              <w:rPr>
-                <w:sz w:val="24"/>
-                <w:szCs w:val="24"/>
-                <w:lang w:val="en-AU"/>
-              </w:rPr>
-              <w:t xml:space="preserve">the “edit” and “delete” buttons should </w:t>
-            </w:r>
-            <w:r>
-              <w:rPr>
-                <w:sz w:val="24"/>
-                <w:szCs w:val="24"/>
-                <w:lang w:val="en-AU"/>
-              </w:rPr>
-              <w:t>remain</w:t>
-            </w:r>
-            <w:r>
-              <w:rPr>
-                <w:sz w:val="24"/>
-                <w:szCs w:val="24"/>
-                <w:lang w:val="en-AU"/>
-              </w:rPr>
-              <w:t xml:space="preserve"> inactive.</w:t>
+              <w:t>When users click on the “restore” button (</w:t>
+            </w:r>
+            <w:r>
+              <w:rPr>
+                <w:color w:val="BF8F00" w:themeColor="accent4" w:themeShade="BF"/>
+                <w:sz w:val="24"/>
+                <w:szCs w:val="24"/>
+                <w:lang w:val="en-AU"/>
+              </w:rPr>
+              <w:t>3</w:t>
+            </w:r>
+            <w:r>
+              <w:rPr>
+                <w:sz w:val="24"/>
+                <w:szCs w:val="24"/>
+                <w:lang w:val="en-AU"/>
+              </w:rPr>
+              <w:t>), all input fields should be overwritten with their respective initial values.</w:t>
             </w:r>
           </w:p>
         </w:tc>
@@ -7423,7 +9983,7 @@
       </w:tr>
       <w:tr>
         <w:trPr>
-          <w:trHeight w:val="2468"/>
+          <w:trHeight w:val="3507"/>
           <w:jc w:val="center"/>
         </w:trPr>
         <w:tc>
@@ -7464,79 +10024,42 @@
                 <w:szCs w:val="24"/>
                 <w:lang w:val="en-AU"/>
               </w:rPr>
-              <w:t xml:space="preserve">The “add” button </w:t>
-            </w:r>
-            <w:r>
-              <w:rPr>
-                <w:sz w:val="24"/>
-                <w:szCs w:val="24"/>
-                <w:lang w:val="en-AU"/>
-              </w:rPr>
-              <w:t xml:space="preserve">allows users to </w:t>
-            </w:r>
-            <w:r>
-              <w:rPr>
-                <w:sz w:val="24"/>
-                <w:szCs w:val="24"/>
-                <w:lang w:val="en-AU"/>
-              </w:rPr>
-              <w:t>create</w:t>
-            </w:r>
-            <w:r>
-              <w:rPr>
-                <w:sz w:val="24"/>
-                <w:szCs w:val="24"/>
-                <w:lang w:val="en-AU"/>
-              </w:rPr>
-              <w:t xml:space="preserve"> new </w:t>
-            </w:r>
-            <w:r>
-              <w:rPr>
-                <w:sz w:val="24"/>
-                <w:szCs w:val="24"/>
-                <w:lang w:val="en-AU"/>
-              </w:rPr>
-              <w:t>entries</w:t>
-            </w:r>
-            <w:r>
-              <w:rPr>
-                <w:sz w:val="24"/>
-                <w:szCs w:val="24"/>
-                <w:lang w:val="en-AU"/>
-              </w:rPr>
-              <w:t xml:space="preserve"> </w:t>
-            </w:r>
-            <w:r>
-              <w:rPr>
-                <w:sz w:val="24"/>
-                <w:szCs w:val="24"/>
-                <w:lang w:val="en-AU"/>
-              </w:rPr>
-              <w:t>in</w:t>
-            </w:r>
-            <w:r>
-              <w:rPr>
-                <w:sz w:val="24"/>
-                <w:szCs w:val="24"/>
-                <w:lang w:val="en-AU"/>
-              </w:rPr>
-              <w:t xml:space="preserve"> the selected table and the “edit” and “delete” button</w:t>
-            </w:r>
-            <w:r>
-              <w:rPr>
-                <w:sz w:val="24"/>
-                <w:szCs w:val="24"/>
-                <w:lang w:val="en-AU"/>
-              </w:rPr>
-              <w:t>s enable modification of the se</w:t>
-            </w:r>
-            <w:r>
-              <w:rPr>
-                <w:sz w:val="24"/>
-                <w:szCs w:val="24"/>
-                <w:lang w:val="en-AU"/>
-              </w:rPr>
-              <w:t>lected entry.</w:t>
+              <w:t>The “edit” button (</w:t>
+            </w:r>
+            <w:r>
+              <w:rPr>
+                <w:color w:val="1F4E79" w:themeColor="accent5" w:themeShade="80"/>
+                <w:sz w:val="24"/>
+                <w:szCs w:val="24"/>
+                <w:lang w:val="en-AU"/>
+              </w:rPr>
+              <w:t>2</w:t>
+            </w:r>
+            <w:r>
+              <w:rPr>
+                <w:sz w:val="24"/>
+                <w:szCs w:val="24"/>
+                <w:lang w:val="en-AU"/>
+              </w:rPr>
+              <w:t xml:space="preserve">) should be disabled </w:t>
+            </w:r>
+            <w:proofErr w:type="gramStart"/>
+            <w:r>
+              <w:rPr>
+                <w:sz w:val="24"/>
+                <w:szCs w:val="24"/>
+                <w:lang w:val="en-AU"/>
+              </w:rPr>
+              <w:t>as long as</w:t>
+            </w:r>
+            <w:proofErr w:type="gramEnd"/>
+            <w:r>
+              <w:rPr>
+                <w:sz w:val="24"/>
+                <w:szCs w:val="24"/>
+                <w:lang w:val="en-AU"/>
+              </w:rPr>
+              <w:t xml:space="preserve"> at least one field is invalid or empty. If all fields are valid, it should turn active. Clicking on it should edit the selected entry of the current table, close the modal and display a feedback message at the top of the window.</w:t>
             </w:r>
           </w:p>
         </w:tc>
@@ -7561,7 +10084,7 @@
       </w:tr>
       <w:tr>
         <w:trPr>
-          <w:trHeight w:val="2468"/>
+          <w:trHeight w:val="1834"/>
           <w:jc w:val="center"/>
         </w:trPr>
         <w:tc>
@@ -7589,72 +10112,20 @@
           <w:p>
             <w:pPr>
               <w:spacing w:line="360" w:lineRule="auto"/>
-              <w:jc w:val="center"/>
-              <w:rPr>
-                <w:b/>
-                <w:bCs/>
-                <w:sz w:val="24"/>
-                <w:szCs w:val="24"/>
-                <w:lang w:val="en-AU"/>
-              </w:rPr>
-            </w:pPr>
-            <w:r>
-              <w:rPr>
-                <w:b/>
-                <w:bCs/>
-                <w:sz w:val="24"/>
-                <w:szCs w:val="24"/>
-                <w:lang w:val="en-AU"/>
-              </w:rPr>
-              <w:t>TODO:</w:t>
-            </w:r>
-          </w:p>
-          <w:p>
-            <w:pPr>
-              <w:pStyle w:val="ListParagraph"/>
-              <w:numPr>
-                <w:ilvl w:val="0"/>
-                <w:numId w:val="7"/>
-              </w:numPr>
-              <w:spacing w:line="360" w:lineRule="auto"/>
-              <w:jc w:val="both"/>
-              <w:rPr>
-                <w:sz w:val="24"/>
-                <w:szCs w:val="24"/>
-                <w:lang w:val="en-AU"/>
-              </w:rPr>
-            </w:pPr>
-            <w:r>
-              <w:rPr>
-                <w:sz w:val="24"/>
-                <w:szCs w:val="24"/>
-                <w:lang w:val="en-AU"/>
-              </w:rPr>
-              <w:t>Add modals for add, edit and delete entries</w:t>
-            </w:r>
-          </w:p>
-          <w:p>
-            <w:pPr>
-              <w:pStyle w:val="ListParagraph"/>
-              <w:numPr>
-                <w:ilvl w:val="0"/>
-                <w:numId w:val="7"/>
-              </w:numPr>
-              <w:spacing w:line="360" w:lineRule="auto"/>
-              <w:jc w:val="both"/>
-              <w:rPr>
-                <w:sz w:val="24"/>
-                <w:szCs w:val="24"/>
-                <w:lang w:val="en-AU"/>
-              </w:rPr>
-            </w:pPr>
-            <w:r>
-              <w:rPr>
-                <w:sz w:val="24"/>
-                <w:szCs w:val="24"/>
-                <w:lang w:val="en-AU"/>
-              </w:rPr>
-              <w:t>Add search entry input field</w:t>
+              <w:jc w:val="both"/>
+              <w:rPr>
+                <w:sz w:val="24"/>
+                <w:szCs w:val="24"/>
+                <w:lang w:val="en-AU"/>
+              </w:rPr>
+            </w:pPr>
+            <w:r>
+              <w:rPr>
+                <w:sz w:val="24"/>
+                <w:szCs w:val="24"/>
+                <w:lang w:val="en-AU"/>
+              </w:rPr>
+              <w:t>Every other UI element not mentioned here works in the way as 6.1.</w:t>
             </w:r>
           </w:p>
         </w:tc>
@@ -7674,29 +10145,264 @@
                 <w:lang w:val="en-AU"/>
               </w:rPr>
             </w:pPr>
+          </w:p>
+        </w:tc>
+      </w:tr>
+    </w:tbl>
+    <w:p/>
+    <w:p/>
+    <w:p/>
+    <w:p/>
+    <w:p>
+      <w:pPr>
+        <w:pStyle w:val="Heading2"/>
+      </w:pPr>
+      <w:bookmarkStart w:id="9" w:name="_Toc37097320"/>
+      <w:r>
+        <w:lastRenderedPageBreak/>
+        <w:t>6.</w:t>
+      </w:r>
+      <w:r>
+        <w:t>3</w:t>
+      </w:r>
+      <w:r>
+        <w:t>.</w:t>
+      </w:r>
+      <w:r>
+        <w:tab/>
+      </w:r>
+      <w:r>
+        <w:t>Delete</w:t>
+      </w:r>
+      <w:r>
+        <w:t xml:space="preserve"> Entry Modal</w:t>
+      </w:r>
+      <w:bookmarkEnd w:id="9"/>
+    </w:p>
+    <w:p>
+      <w:r>
+        <w:rPr>
+          <w:noProof/>
+          <w:lang w:val="en-AU"/>
+        </w:rPr>
+        <w:drawing>
+          <wp:anchor distT="0" distB="0" distL="114300" distR="114300" simplePos="0" relativeHeight="251687936" behindDoc="0" locked="0" layoutInCell="1" allowOverlap="1" wp14:anchorId="599AE894" wp14:editId="782E3D55">
+            <wp:simplePos x="0" y="0"/>
+            <wp:positionH relativeFrom="margin">
+              <wp:posOffset>45720</wp:posOffset>
+            </wp:positionH>
+            <wp:positionV relativeFrom="paragraph">
+              <wp:posOffset>697865</wp:posOffset>
+            </wp:positionV>
+            <wp:extent cx="5843905" cy="4514850"/>
+            <wp:effectExtent l="190500" t="190500" r="194945" b="190500"/>
+            <wp:wrapTopAndBottom/>
+            <wp:docPr id="14" name="Picture 14">
+              <a:extLst xmlns:a="http://schemas.openxmlformats.org/drawingml/2006/main">
+                <a:ext uri="{C183D7F6-B498-43B3-948B-1728B52AA6E4}">
+                  <adec:decorative xmlns:adec="http://schemas.microsoft.com/office/drawing/2017/decorative" val="0"/>
+                </a:ext>
+              </a:extLst>
+            </wp:docPr>
+            <wp:cNvGraphicFramePr>
+              <a:graphicFrameLocks xmlns:a="http://schemas.openxmlformats.org/drawingml/2006/main" noChangeAspect="1"/>
+            </wp:cNvGraphicFramePr>
+            <a:graphic xmlns:a="http://schemas.openxmlformats.org/drawingml/2006/main">
+              <a:graphicData uri="http://schemas.openxmlformats.org/drawingml/2006/picture">
+                <pic:pic xmlns:pic="http://schemas.openxmlformats.org/drawingml/2006/picture">
+                  <pic:nvPicPr>
+                    <pic:cNvPr id="1" name="Sign up - Web 1920x1080.jpg"/>
+                    <pic:cNvPicPr/>
+                  </pic:nvPicPr>
+                  <pic:blipFill>
+                    <a:blip r:embed="rId21" cstate="print">
+                      <a:extLst>
+                        <a:ext uri="{28A0092B-C50C-407E-A947-70E740481C1C}">
+                          <a14:useLocalDpi xmlns:a14="http://schemas.microsoft.com/office/drawing/2010/main" val="0"/>
+                        </a:ext>
+                      </a:extLst>
+                    </a:blip>
+                    <a:stretch>
+                      <a:fillRect/>
+                    </a:stretch>
+                  </pic:blipFill>
+                  <pic:spPr>
+                    <a:xfrm>
+                      <a:off x="0" y="0"/>
+                      <a:ext cx="5843905" cy="4514850"/>
+                    </a:xfrm>
+                    <a:prstGeom prst="rect">
+                      <a:avLst/>
+                    </a:prstGeom>
+                    <a:ln>
+                      <a:noFill/>
+                    </a:ln>
+                    <a:effectLst>
+                      <a:outerShdw blurRad="190500" algn="tl" rotWithShape="0">
+                        <a:srgbClr val="000000">
+                          <a:alpha val="70000"/>
+                        </a:srgbClr>
+                      </a:outerShdw>
+                    </a:effectLst>
+                  </pic:spPr>
+                </pic:pic>
+              </a:graphicData>
+            </a:graphic>
+            <wp14:sizeRelH relativeFrom="margin">
+              <wp14:pctWidth>0</wp14:pctWidth>
+            </wp14:sizeRelH>
+            <wp14:sizeRelV relativeFrom="margin">
+              <wp14:pctHeight>0</wp14:pctHeight>
+            </wp14:sizeRelV>
+          </wp:anchor>
+        </w:drawing>
+      </w:r>
+    </w:p>
+    <w:p/>
+    <w:p/>
+    <w:p/>
+    <w:p/>
+    <w:p/>
+    <w:p/>
+    <w:p/>
+    <w:p/>
+    <w:p/>
+    <w:tbl>
+      <w:tblPr>
+        <w:tblStyle w:val="ProjectScopeTable"/>
+        <w:tblW w:w="11528" w:type="dxa"/>
+        <w:jc w:val="center"/>
+        <w:tblLook w:val="04A0" w:firstRow="1" w:lastRow="0" w:firstColumn="1" w:lastColumn="0" w:noHBand="0" w:noVBand="1"/>
+      </w:tblPr>
+      <w:tblGrid>
+        <w:gridCol w:w="2405"/>
+        <w:gridCol w:w="4961"/>
+        <w:gridCol w:w="4162"/>
+      </w:tblGrid>
+      <w:tr>
+        <w:trPr>
+          <w:cnfStyle w:val="100000000000" w:firstRow="1" w:lastRow="0" w:firstColumn="0" w:lastColumn="0" w:oddVBand="0" w:evenVBand="0" w:oddHBand="0" w:evenHBand="0" w:firstRowFirstColumn="0" w:firstRowLastColumn="0" w:lastRowFirstColumn="0" w:lastRowLastColumn="0"/>
+          <w:trHeight w:val="874"/>
+          <w:jc w:val="center"/>
+        </w:trPr>
+        <w:tc>
+          <w:tcPr>
+            <w:tcW w:w="2405" w:type="dxa"/>
+          </w:tcPr>
+          <w:p>
+            <w:pPr>
+              <w:spacing w:line="360" w:lineRule="auto"/>
+              <w:jc w:val="center"/>
+              <w:rPr>
+                <w:sz w:val="24"/>
+                <w:szCs w:val="24"/>
+                <w:lang w:val="en-AU"/>
+              </w:rPr>
+            </w:pPr>
+            <w:r>
+              <w:rPr>
+                <w:sz w:val="24"/>
+                <w:szCs w:val="24"/>
+                <w:lang w:val="en-AU"/>
+              </w:rPr>
+              <w:lastRenderedPageBreak/>
+              <w:t>Function</w:t>
+            </w:r>
+          </w:p>
+        </w:tc>
+        <w:tc>
+          <w:tcPr>
+            <w:tcW w:w="4961" w:type="dxa"/>
+          </w:tcPr>
+          <w:p>
+            <w:pPr>
+              <w:spacing w:line="360" w:lineRule="auto"/>
+              <w:jc w:val="center"/>
+              <w:rPr>
+                <w:sz w:val="24"/>
+                <w:szCs w:val="24"/>
+                <w:lang w:val="en-AU"/>
+              </w:rPr>
+            </w:pPr>
+            <w:r>
+              <w:rPr>
+                <w:sz w:val="24"/>
+                <w:szCs w:val="24"/>
+                <w:lang w:val="en-AU"/>
+              </w:rPr>
+              <w:t>Details</w:t>
+            </w:r>
+          </w:p>
+        </w:tc>
+        <w:tc>
+          <w:tcPr>
+            <w:tcW w:w="4162" w:type="dxa"/>
+          </w:tcPr>
+          <w:p>
+            <w:pPr>
+              <w:spacing w:line="360" w:lineRule="auto"/>
+              <w:jc w:val="center"/>
+              <w:rPr>
+                <w:sz w:val="24"/>
+                <w:szCs w:val="24"/>
+                <w:lang w:val="en-AU"/>
+              </w:rPr>
+            </w:pPr>
+            <w:r>
+              <w:rPr>
+                <w:sz w:val="24"/>
+                <w:szCs w:val="24"/>
+                <w:lang w:val="en-AU"/>
+              </w:rPr>
+              <w:t>Sections/</w:t>
+            </w:r>
+            <w:r>
+              <w:rPr>
+                <w:sz w:val="24"/>
+                <w:szCs w:val="24"/>
+                <w:lang w:val="en-AU"/>
+              </w:rPr>
+              <w:t>Fields</w:t>
+            </w:r>
           </w:p>
         </w:tc>
       </w:tr>
       <w:tr>
         <w:trPr>
-          <w:trHeight w:val="1975"/>
+          <w:trHeight w:val="939"/>
           <w:jc w:val="center"/>
         </w:trPr>
         <w:tc>
           <w:tcPr>
             <w:tcW w:w="2405" w:type="dxa"/>
-            <w:vMerge/>
-          </w:tcPr>
-          <w:p>
-            <w:pPr>
-              <w:spacing w:line="360" w:lineRule="auto"/>
-              <w:jc w:val="both"/>
-              <w:rPr>
-                <w:sz w:val="24"/>
-                <w:szCs w:val="24"/>
-                <w:lang w:val="en-AU"/>
-              </w:rPr>
-            </w:pPr>
+            <w:vMerge w:val="restart"/>
+            <w:vAlign w:val="center"/>
+          </w:tcPr>
+          <w:p>
+            <w:pPr>
+              <w:spacing w:line="360" w:lineRule="auto"/>
+              <w:rPr>
+                <w:sz w:val="24"/>
+                <w:szCs w:val="24"/>
+                <w:lang w:val="en-AU"/>
+              </w:rPr>
+            </w:pPr>
+            <w:r>
+              <w:rPr>
+                <w:sz w:val="24"/>
+                <w:szCs w:val="24"/>
+                <w:lang w:val="en-AU"/>
+              </w:rPr>
+              <w:t>Delete</w:t>
+            </w:r>
+            <w:r>
+              <w:rPr>
+                <w:sz w:val="24"/>
+                <w:szCs w:val="24"/>
+                <w:lang w:val="en-AU"/>
+              </w:rPr>
+              <w:t xml:space="preserve"> entry modal</w:t>
+            </w:r>
           </w:p>
         </w:tc>
         <w:tc>
@@ -7720,7 +10426,223 @@
                 <w:szCs w:val="24"/>
                 <w:lang w:val="en-AU"/>
               </w:rPr>
-              <w:t>All other UI elements not outlined in the previous picture have already been covered.</w:t>
+              <w:t xml:space="preserve">The </w:t>
+            </w:r>
+            <w:r>
+              <w:rPr>
+                <w:sz w:val="24"/>
+                <w:szCs w:val="24"/>
+                <w:lang w:val="en-AU"/>
+              </w:rPr>
+              <w:t>delete</w:t>
+            </w:r>
+            <w:r>
+              <w:rPr>
+                <w:sz w:val="24"/>
+                <w:szCs w:val="24"/>
+                <w:lang w:val="en-AU"/>
+              </w:rPr>
+              <w:t xml:space="preserve"> entry modal should pop up when users click on the “</w:t>
+            </w:r>
+            <w:r>
+              <w:rPr>
+                <w:sz w:val="24"/>
+                <w:szCs w:val="24"/>
+                <w:lang w:val="en-AU"/>
+              </w:rPr>
+              <w:t>delete</w:t>
+            </w:r>
+            <w:r>
+              <w:rPr>
+                <w:sz w:val="24"/>
+                <w:szCs w:val="24"/>
+                <w:lang w:val="en-AU"/>
+              </w:rPr>
+              <w:t>” button from the databases page.</w:t>
+            </w:r>
+          </w:p>
+        </w:tc>
+        <w:tc>
+          <w:tcPr>
+            <w:tcW w:w="4162" w:type="dxa"/>
+            <w:vMerge w:val="restart"/>
+          </w:tcPr>
+          <w:p>
+            <w:pPr>
+              <w:spacing w:line="600" w:lineRule="auto"/>
+              <w:jc w:val="both"/>
+              <w:rPr>
+                <w:sz w:val="24"/>
+                <w:szCs w:val="24"/>
+                <w:lang w:val="en-AU"/>
+              </w:rPr>
+            </w:pPr>
+            <w:r>
+              <w:rPr>
+                <w:color w:val="BF8F00" w:themeColor="accent4" w:themeShade="BF"/>
+                <w:sz w:val="24"/>
+                <w:szCs w:val="24"/>
+                <w:lang w:val="en-AU"/>
+              </w:rPr>
+              <w:t xml:space="preserve">(1) </w:t>
+            </w:r>
+            <w:r>
+              <w:rPr>
+                <w:sz w:val="24"/>
+                <w:szCs w:val="24"/>
+                <w:lang w:val="en-AU"/>
+              </w:rPr>
+              <w:t>Cancel delete entry button</w:t>
+            </w:r>
+          </w:p>
+          <w:p>
+            <w:pPr>
+              <w:spacing w:line="600" w:lineRule="auto"/>
+              <w:jc w:val="both"/>
+              <w:rPr>
+                <w:sz w:val="24"/>
+                <w:szCs w:val="24"/>
+                <w:lang w:val="en-AU"/>
+              </w:rPr>
+            </w:pPr>
+            <w:r>
+              <w:rPr>
+                <w:color w:val="FF0000"/>
+                <w:sz w:val="24"/>
+                <w:szCs w:val="24"/>
+                <w:lang w:val="en-AU"/>
+              </w:rPr>
+              <w:t xml:space="preserve">(2) </w:t>
+            </w:r>
+            <w:r>
+              <w:rPr>
+                <w:sz w:val="24"/>
+                <w:szCs w:val="24"/>
+                <w:lang w:val="en-AU"/>
+              </w:rPr>
+              <w:t>Confirm delete entry button</w:t>
+            </w:r>
+          </w:p>
+        </w:tc>
+      </w:tr>
+      <w:tr>
+        <w:trPr>
+          <w:trHeight w:val="1122"/>
+          <w:jc w:val="center"/>
+        </w:trPr>
+        <w:tc>
+          <w:tcPr>
+            <w:tcW w:w="2405" w:type="dxa"/>
+            <w:vMerge/>
+          </w:tcPr>
+          <w:p>
+            <w:pPr>
+              <w:spacing w:line="360" w:lineRule="auto"/>
+              <w:jc w:val="both"/>
+              <w:rPr>
+                <w:sz w:val="24"/>
+                <w:szCs w:val="24"/>
+                <w:lang w:val="en-AU"/>
+              </w:rPr>
+            </w:pPr>
+          </w:p>
+        </w:tc>
+        <w:tc>
+          <w:tcPr>
+            <w:tcW w:w="4961" w:type="dxa"/>
+            <w:vAlign w:val="center"/>
+          </w:tcPr>
+          <w:p>
+            <w:pPr>
+              <w:spacing w:line="360" w:lineRule="auto"/>
+              <w:jc w:val="both"/>
+              <w:rPr>
+                <w:sz w:val="24"/>
+                <w:szCs w:val="24"/>
+                <w:lang w:val="en-AU"/>
+              </w:rPr>
+            </w:pPr>
+            <w:r>
+              <w:rPr>
+                <w:sz w:val="24"/>
+                <w:szCs w:val="24"/>
+                <w:lang w:val="en-AU"/>
+              </w:rPr>
+              <w:t>The “cancel” button (</w:t>
+            </w:r>
+            <w:r>
+              <w:rPr>
+                <w:color w:val="BF8F00" w:themeColor="accent4" w:themeShade="BF"/>
+                <w:sz w:val="24"/>
+                <w:szCs w:val="24"/>
+                <w:lang w:val="en-AU"/>
+              </w:rPr>
+              <w:t>1</w:t>
+            </w:r>
+            <w:r>
+              <w:rPr>
+                <w:sz w:val="24"/>
+                <w:szCs w:val="24"/>
+                <w:lang w:val="en-AU"/>
+              </w:rPr>
+              <w:t>) should close the modal and the “confirm” (</w:t>
+            </w:r>
+            <w:r>
+              <w:rPr>
+                <w:color w:val="FF0000"/>
+                <w:sz w:val="24"/>
+                <w:szCs w:val="24"/>
+                <w:lang w:val="en-AU"/>
+              </w:rPr>
+              <w:t>2</w:t>
+            </w:r>
+            <w:r>
+              <w:rPr>
+                <w:sz w:val="24"/>
+                <w:szCs w:val="24"/>
+                <w:lang w:val="en-AU"/>
+              </w:rPr>
+              <w:t xml:space="preserve">) button should </w:t>
+            </w:r>
+            <w:r>
+              <w:rPr>
+                <w:sz w:val="24"/>
+                <w:szCs w:val="24"/>
+                <w:lang w:val="en-AU"/>
+              </w:rPr>
+              <w:t>delete the selected entry from the table</w:t>
+            </w:r>
+            <w:r>
+              <w:rPr>
+                <w:sz w:val="24"/>
+                <w:szCs w:val="24"/>
+                <w:lang w:val="en-AU"/>
+              </w:rPr>
+              <w:t>, close the modal and</w:t>
+            </w:r>
+            <w:r>
+              <w:rPr>
+                <w:sz w:val="24"/>
+                <w:szCs w:val="24"/>
+                <w:lang w:val="en-AU"/>
+              </w:rPr>
+              <w:t xml:space="preserve"> then</w:t>
+            </w:r>
+            <w:r>
+              <w:rPr>
+                <w:sz w:val="24"/>
+                <w:szCs w:val="24"/>
+                <w:lang w:val="en-AU"/>
+              </w:rPr>
+              <w:t xml:space="preserve"> display a feedback message at the top of the window</w:t>
+            </w:r>
+            <w:r>
+              <w:rPr>
+                <w:sz w:val="24"/>
+                <w:szCs w:val="24"/>
+                <w:lang w:val="en-AU"/>
+              </w:rPr>
+              <w:t>.</w:t>
             </w:r>
           </w:p>
         </w:tc>
@@ -7743,7 +10665,76 @@
           </w:p>
         </w:tc>
       </w:tr>
+      <w:tr>
+        <w:trPr>
+          <w:trHeight w:val="2202"/>
+          <w:jc w:val="center"/>
+        </w:trPr>
+        <w:tc>
+          <w:tcPr>
+            <w:tcW w:w="2405" w:type="dxa"/>
+            <w:vMerge/>
+          </w:tcPr>
+          <w:p>
+            <w:pPr>
+              <w:spacing w:line="360" w:lineRule="auto"/>
+              <w:jc w:val="both"/>
+              <w:rPr>
+                <w:sz w:val="24"/>
+                <w:szCs w:val="24"/>
+                <w:lang w:val="en-AU"/>
+              </w:rPr>
+            </w:pPr>
+          </w:p>
+        </w:tc>
+        <w:tc>
+          <w:tcPr>
+            <w:tcW w:w="4961" w:type="dxa"/>
+            <w:vAlign w:val="center"/>
+          </w:tcPr>
+          <w:p>
+            <w:pPr>
+              <w:spacing w:line="360" w:lineRule="auto"/>
+              <w:jc w:val="both"/>
+              <w:rPr>
+                <w:sz w:val="24"/>
+                <w:szCs w:val="24"/>
+                <w:lang w:val="en-AU"/>
+              </w:rPr>
+            </w:pPr>
+            <w:r>
+              <w:rPr>
+                <w:sz w:val="24"/>
+                <w:szCs w:val="24"/>
+                <w:lang w:val="en-AU"/>
+              </w:rPr>
+              <w:t>In this modal all fields should be read-only, since there is no need to modify any of them.</w:t>
+            </w:r>
+          </w:p>
+        </w:tc>
+        <w:tc>
+          <w:tcPr>
+            <w:tcW w:w="4162" w:type="dxa"/>
+            <w:vMerge/>
+          </w:tcPr>
+          <w:p>
+            <w:pPr>
+              <w:pStyle w:val="ListParagraph"/>
+              <w:spacing w:line="360" w:lineRule="auto"/>
+              <w:jc w:val="both"/>
+              <w:rPr>
+                <w:sz w:val="24"/>
+                <w:szCs w:val="24"/>
+                <w:lang w:val="en-AU"/>
+              </w:rPr>
+            </w:pPr>
+          </w:p>
+        </w:tc>
+      </w:tr>
     </w:tbl>
+    <w:p/>
+    <w:p/>
+    <w:p/>
     <w:p/>
     <w:p>
       <w:pPr>
@@ -7753,7 +10744,7 @@
           <w:lang w:val="en-AU"/>
         </w:rPr>
       </w:pPr>
-      <w:bookmarkStart w:id="7" w:name="_Toc37015645"/>
+      <w:bookmarkStart w:id="10" w:name="_Toc37097321"/>
       <w:r>
         <w:rPr>
           <w:lang w:val="en-AU"/>
@@ -7774,7 +10765,7 @@
         <w:tab/>
         <w:t>Traffic</w:t>
       </w:r>
-      <w:bookmarkEnd w:id="7"/>
+      <w:bookmarkEnd w:id="10"/>
     </w:p>
     <w:p>
       <w:pPr>
@@ -7817,7 +10808,7 @@
                     <pic:cNvPicPr/>
                   </pic:nvPicPr>
                   <pic:blipFill>
-                    <a:blip r:embed="rId19" cstate="print">
+                    <a:blip r:embed="rId22" cstate="print">
                       <a:extLst>
                         <a:ext uri="{28A0092B-C50C-407E-A947-70E740481C1C}">
                           <a14:useLocalDpi xmlns:a14="http://schemas.microsoft.com/office/drawing/2010/main" val="0"/>
@@ -7958,6 +10949,14 @@
                 <w:szCs w:val="24"/>
                 <w:lang w:val="en-AU"/>
               </w:rPr>
+              <w:t>Sections/</w:t>
+            </w:r>
+            <w:r>
+              <w:rPr>
+                <w:sz w:val="24"/>
+                <w:szCs w:val="24"/>
+                <w:lang w:val="en-AU"/>
+              </w:rPr>
               <w:t>Fields</w:t>
             </w:r>
           </w:p>
@@ -8649,7 +11648,7 @@
           <w:lang w:val="en-AU"/>
         </w:rPr>
       </w:pPr>
-      <w:bookmarkStart w:id="8" w:name="_Toc37015646"/>
+      <w:bookmarkStart w:id="11" w:name="_Toc37097322"/>
       <w:r>
         <w:rPr>
           <w:lang w:val="en-AU"/>
@@ -8664,7 +11663,7 @@
         <w:tab/>
         <w:t>Permissions</w:t>
       </w:r>
-      <w:bookmarkEnd w:id="8"/>
+      <w:bookmarkEnd w:id="11"/>
     </w:p>
     <w:p>
       <w:pPr>
@@ -8707,7 +11706,7 @@
                     <pic:cNvPicPr/>
                   </pic:nvPicPr>
                   <pic:blipFill>
-                    <a:blip r:embed="rId20" cstate="print">
+                    <a:blip r:embed="rId23" cstate="print">
                       <a:extLst>
                         <a:ext uri="{28A0092B-C50C-407E-A947-70E740481C1C}">
                           <a14:useLocalDpi xmlns:a14="http://schemas.microsoft.com/office/drawing/2010/main" val="0"/>
@@ -8848,6 +11847,14 @@
                 <w:szCs w:val="24"/>
                 <w:lang w:val="en-AU"/>
               </w:rPr>
+              <w:t>Sections/</w:t>
+            </w:r>
+            <w:r>
+              <w:rPr>
+                <w:sz w:val="24"/>
+                <w:szCs w:val="24"/>
+                <w:lang w:val="en-AU"/>
+              </w:rPr>
               <w:t>Fields</w:t>
             </w:r>
           </w:p>
@@ -8929,8 +11936,18 @@
                 <w:szCs w:val="24"/>
                 <w:lang w:val="en-AU"/>
               </w:rPr>
-              <w:t>by users with “admin” as their user_role</w:t>
-            </w:r>
+              <w:t xml:space="preserve">by users with “admin” as their </w:t>
+            </w:r>
+            <w:proofErr w:type="spellStart"/>
+            <w:r>
+              <w:rPr>
+                <w:sz w:val="24"/>
+                <w:szCs w:val="24"/>
+                <w:lang w:val="en-AU"/>
+              </w:rPr>
+              <w:t>user_role</w:t>
+            </w:r>
+            <w:proofErr w:type="spellEnd"/>
           </w:p>
         </w:tc>
         <w:tc>
@@ -9037,7 +12054,25 @@
                 <w:szCs w:val="24"/>
                 <w:lang w:val="en-AU"/>
               </w:rPr>
-              <w:t xml:space="preserve">Change user_role to button </w:t>
+              <w:t xml:space="preserve">Change </w:t>
+            </w:r>
+            <w:proofErr w:type="spellStart"/>
+            <w:r>
+              <w:rPr>
+                <w:sz w:val="24"/>
+                <w:szCs w:val="24"/>
+                <w:lang w:val="en-AU"/>
+              </w:rPr>
+              <w:t>user_role</w:t>
+            </w:r>
+            <w:proofErr w:type="spellEnd"/>
+            <w:r>
+              <w:rPr>
+                <w:sz w:val="24"/>
+                <w:szCs w:val="24"/>
+                <w:lang w:val="en-AU"/>
+              </w:rPr>
+              <w:t xml:space="preserve"> to button </w:t>
             </w:r>
           </w:p>
           <w:p>
@@ -9146,8 +12181,18 @@
                 <w:szCs w:val="24"/>
                 <w:lang w:val="en-AU"/>
               </w:rPr>
-              <w:t>the “change user_role</w:t>
-            </w:r>
+              <w:t xml:space="preserve">the “change </w:t>
+            </w:r>
+            <w:proofErr w:type="spellStart"/>
+            <w:r>
+              <w:rPr>
+                <w:sz w:val="24"/>
+                <w:szCs w:val="24"/>
+                <w:lang w:val="en-AU"/>
+              </w:rPr>
+              <w:t>user_role</w:t>
+            </w:r>
+            <w:proofErr w:type="spellEnd"/>
             <w:r>
               <w:rPr>
                 <w:sz w:val="24"/>
@@ -9253,7 +12298,25 @@
                 <w:szCs w:val="24"/>
                 <w:lang w:val="en-AU"/>
               </w:rPr>
-              <w:t>clicking on the “change user_role to” button (</w:t>
+              <w:t xml:space="preserve">clicking on the “change </w:t>
+            </w:r>
+            <w:proofErr w:type="spellStart"/>
+            <w:r>
+              <w:rPr>
+                <w:sz w:val="24"/>
+                <w:szCs w:val="24"/>
+                <w:lang w:val="en-AU"/>
+              </w:rPr>
+              <w:t>user_role</w:t>
+            </w:r>
+            <w:proofErr w:type="spellEnd"/>
+            <w:r>
+              <w:rPr>
+                <w:sz w:val="24"/>
+                <w:szCs w:val="24"/>
+                <w:lang w:val="en-AU"/>
+              </w:rPr>
+              <w:t xml:space="preserve"> to” button (</w:t>
             </w:r>
             <w:r>
               <w:rPr>
@@ -9550,7 +12613,7 @@
           <w:lang w:val="en-AU"/>
         </w:rPr>
       </w:pPr>
-      <w:bookmarkStart w:id="9" w:name="_Toc37015647"/>
+      <w:bookmarkStart w:id="12" w:name="_Toc37097323"/>
       <w:r>
         <w:rPr>
           <w:lang w:val="en-AU"/>
@@ -9565,7 +12628,7 @@
         <w:tab/>
         <w:t>Pictures</w:t>
       </w:r>
-      <w:bookmarkEnd w:id="9"/>
+      <w:bookmarkEnd w:id="12"/>
     </w:p>
     <w:p>
       <w:pPr>
@@ -9608,7 +12671,7 @@
                     <pic:cNvPicPr/>
                   </pic:nvPicPr>
                   <pic:blipFill>
-                    <a:blip r:embed="rId21" cstate="print">
+                    <a:blip r:embed="rId24" cstate="print">
                       <a:extLst>
                         <a:ext uri="{28A0092B-C50C-407E-A947-70E740481C1C}">
                           <a14:useLocalDpi xmlns:a14="http://schemas.microsoft.com/office/drawing/2010/main" val="0"/>
@@ -9749,6 +12812,14 @@
                 <w:szCs w:val="24"/>
                 <w:lang w:val="en-AU"/>
               </w:rPr>
+              <w:t>Sections/</w:t>
+            </w:r>
+            <w:r>
+              <w:rPr>
+                <w:sz w:val="24"/>
+                <w:szCs w:val="24"/>
+                <w:lang w:val="en-AU"/>
+              </w:rPr>
               <w:t>Fields</w:t>
             </w:r>
           </w:p>
@@ -10110,7 +13181,25 @@
                 <w:szCs w:val="24"/>
                 <w:lang w:val="en-AU"/>
               </w:rPr>
-              <w:t>pictures submitted by that particular user is stored in the cloud.</w:t>
+              <w:t xml:space="preserve">pictures submitted by that </w:t>
+            </w:r>
+            <w:proofErr w:type="gramStart"/>
+            <w:r>
+              <w:rPr>
+                <w:sz w:val="24"/>
+                <w:szCs w:val="24"/>
+                <w:lang w:val="en-AU"/>
+              </w:rPr>
+              <w:t>particular user</w:t>
+            </w:r>
+            <w:proofErr w:type="gramEnd"/>
+            <w:r>
+              <w:rPr>
+                <w:sz w:val="24"/>
+                <w:szCs w:val="24"/>
+                <w:lang w:val="en-AU"/>
+              </w:rPr>
+              <w:t xml:space="preserve"> is stored in the cloud.</w:t>
             </w:r>
           </w:p>
         </w:tc>
@@ -10294,10 +13383,8 @@
       </w:tr>
     </w:tbl>
     <w:p/>
-    <w:p/>
-    <w:p/>
     <w:sectPr>
-      <w:footerReference w:type="default" r:id="rId22"/>
+      <w:footerReference w:type="default" r:id="rId25"/>
       <w:pgSz w:w="12240" w:h="15840"/>
       <w:pgMar w:top="1440" w:right="1440" w:bottom="1440" w:left="1440" w:header="720" w:footer="720" w:gutter="0"/>
       <w:pgNumType w:start="0"/>
@@ -11581,6 +14668,28 @@
       <w:sz w:val="28"/>
     </w:rPr>
   </w:style>
+  <w:style w:type="paragraph" w:styleId="Heading2">
+    <w:name w:val="heading 2"/>
+    <w:basedOn w:val="Normal"/>
+    <w:next w:val="Normal"/>
+    <w:link w:val="Heading2Char"/>
+    <w:uiPriority w:val="9"/>
+    <w:unhideWhenUsed/>
+    <w:qFormat/>
+    <w:rsid w:val="00E433A4"/>
+    <w:pPr>
+      <w:keepNext/>
+      <w:keepLines/>
+      <w:spacing w:before="40" w:after="0"/>
+      <w:outlineLvl w:val="1"/>
+    </w:pPr>
+    <w:rPr>
+      <w:rFonts w:asciiTheme="majorHAnsi" w:eastAsiaTheme="majorEastAsia" w:hAnsiTheme="majorHAnsi" w:cstheme="majorBidi"/>
+      <w:color w:val="2F5496" w:themeColor="accent1" w:themeShade="BF"/>
+      <w:sz w:val="26"/>
+      <w:szCs w:val="26"/>
+    </w:rPr>
+  </w:style>
   <w:style w:type="character" w:default="1" w:styleId="DefaultParagraphFont">
     <w:name w:val="Default Paragraph Font"/>
     <w:uiPriority w:val="1"/>
@@ -11908,6 +15017,32 @@
       <w:u w:val="single"/>
     </w:rPr>
   </w:style>
+  <w:style w:type="character" w:customStyle="1" w:styleId="Heading2Char">
+    <w:name w:val="Heading 2 Char"/>
+    <w:basedOn w:val="DefaultParagraphFont"/>
+    <w:link w:val="Heading2"/>
+    <w:uiPriority w:val="9"/>
+    <w:rsid w:val="00E433A4"/>
+    <w:rPr>
+      <w:rFonts w:asciiTheme="majorHAnsi" w:eastAsiaTheme="majorEastAsia" w:hAnsiTheme="majorHAnsi" w:cstheme="majorBidi"/>
+      <w:color w:val="2F5496" w:themeColor="accent1" w:themeShade="BF"/>
+      <w:sz w:val="26"/>
+      <w:szCs w:val="26"/>
+    </w:rPr>
+  </w:style>
+  <w:style w:type="paragraph" w:styleId="TOC2">
+    <w:name w:val="toc 2"/>
+    <w:basedOn w:val="Normal"/>
+    <w:next w:val="Normal"/>
+    <w:autoRedefine/>
+    <w:uiPriority w:val="39"/>
+    <w:unhideWhenUsed/>
+    <w:rsid w:val="00C33474"/>
+    <w:pPr>
+      <w:spacing w:after="100"/>
+      <w:ind w:left="180"/>
+    </w:pPr>
+  </w:style>
 </w:styles>
 </file>
 
@@ -12230,7 +15365,7 @@
 </file>
 
 <file path=customXml/itemProps2.xml><?xml version="1.0" encoding="utf-8"?>
-<ds:datastoreItem xmlns:ds="http://schemas.openxmlformats.org/officeDocument/2006/customXml" ds:itemID="{24CB39AA-4B9C-4EEA-ABD0-9CF642E71E84}">
+<ds:datastoreItem xmlns:ds="http://schemas.openxmlformats.org/officeDocument/2006/customXml" ds:itemID="{A52B44FB-0AA1-495F-B88C-AC12B35BA399}">
   <ds:schemaRefs>
     <ds:schemaRef ds:uri="http://schemas.openxmlformats.org/officeDocument/2006/bibliography"/>
   </ds:schemaRefs>

</xml_diff>